<commit_message>
vault backup: 2024-05-30 13:23:21
</commit_message>
<xml_diff>
--- a/language/2024-05-29.docx
+++ b/language/2024-05-29.docx
@@ -874,128 +874,7 @@
           <w:sz w:val="30"/>
           <w:szCs w:val="30"/>
         </w:rPr>
-        <w:t xml:space="preserve">Each faces a unique set of overlapping problems that could quickly turn an unforeseen incident into a more </w:t>
-      </w:r>
-      <w:proofErr w:type="gramStart"/>
-      <w:r>
-        <w:rPr>
-          <w:rFonts w:ascii="Georgia" w:eastAsia="Times New Roman" w:hAnsi="Georgia" w:cs="Helvetica"/>
-          <w:color w:val="000000"/>
-          <w:sz w:val="30"/>
-          <w:szCs w:val="30"/>
-        </w:rPr>
-        <w:t>serious crisis</w:t>
-      </w:r>
-      <w:proofErr w:type="gramEnd"/>
-      <w:r>
-        <w:rPr>
-          <w:rFonts w:ascii="Georgia" w:eastAsia="Times New Roman" w:hAnsi="Georgia" w:cs="Helvetica"/>
-          <w:color w:val="000000"/>
-          <w:sz w:val="30"/>
-          <w:szCs w:val="30"/>
-        </w:rPr>
-        <w:t xml:space="preserve">. Think of the 2021 </w:t>
-      </w:r>
-      <w:r>
-        <w:rPr>
-          <w:rFonts w:ascii="Georgia" w:eastAsia="Times New Roman" w:hAnsi="Georgia" w:cs="Helvetica"/>
-          <w:color w:val="FF0000"/>
-          <w:sz w:val="30"/>
-          <w:szCs w:val="30"/>
-        </w:rPr>
-        <w:t xml:space="preserve">grounding </w:t>
-      </w:r>
-      <w:r>
-        <w:rPr>
-          <w:rFonts w:ascii="Georgia" w:eastAsia="Times New Roman" w:hAnsi="Georgia" w:cs="Helvetica"/>
-          <w:color w:val="000000"/>
-          <w:sz w:val="30"/>
-          <w:szCs w:val="30"/>
-        </w:rPr>
-        <w:t>of the </w:t>
-      </w:r>
-      <w:r>
-        <w:rPr>
-          <w:rFonts w:ascii="Georgia" w:eastAsia="Times New Roman" w:hAnsi="Georgia" w:cs="Helvetica"/>
-          <w:i/>
-          <w:iCs/>
-          <w:color w:val="000000"/>
-          <w:sz w:val="30"/>
-          <w:szCs w:val="30"/>
-          <w:bdr w:val="single" w:sz="2" w:space="0" w:color="E5E7EB" w:frame="1"/>
-        </w:rPr>
-        <w:t>Ever Given</w:t>
-      </w:r>
-      <w:r>
-        <w:rPr>
-          <w:rFonts w:ascii="Georgia" w:eastAsia="Times New Roman" w:hAnsi="Georgia" w:cs="Helvetica"/>
-          <w:color w:val="000000"/>
-          <w:sz w:val="30"/>
-          <w:szCs w:val="30"/>
-        </w:rPr>
-        <w:t xml:space="preserve"> container ship in the Suez Canal that </w:t>
-      </w:r>
-      <w:r>
-        <w:rPr>
-          <w:rFonts w:ascii="Georgia" w:eastAsia="Times New Roman" w:hAnsi="Georgia" w:cs="Helvetica"/>
-          <w:color w:val="FF0000"/>
-          <w:sz w:val="30"/>
-          <w:szCs w:val="30"/>
-        </w:rPr>
-        <w:t>held up</w:t>
-      </w:r>
-      <w:r>
-        <w:rPr>
-          <w:rFonts w:ascii="Georgia" w:eastAsia="Times New Roman" w:hAnsi="Georgia" w:cs="Helvetica"/>
-          <w:color w:val="000000"/>
-          <w:sz w:val="30"/>
-          <w:szCs w:val="30"/>
-        </w:rPr>
-        <w:t> </w:t>
-      </w:r>
-      <w:hyperlink r:id="rId12" w:tgtFrame="_blank" w:tooltip="Six Days in Suez: The Inside Story of the Ship That Broke Global Trade" w:history="1">
-        <w:r>
-          <w:rPr>
-            <w:rFonts w:ascii="Georgia" w:eastAsia="Times New Roman" w:hAnsi="Georgia" w:cs="Helvetica"/>
-            <w:color w:val="0000FF"/>
-            <w:sz w:val="30"/>
-            <w:szCs w:val="30"/>
-            <w:u w:val="single"/>
-            <w:bdr w:val="single" w:sz="2" w:space="0" w:color="E5E7EB" w:frame="1"/>
-          </w:rPr>
-          <w:t>$10 billion of world trade</w:t>
-        </w:r>
-      </w:hyperlink>
-      <w:r>
-        <w:rPr>
-          <w:rFonts w:ascii="Georgia" w:eastAsia="Times New Roman" w:hAnsi="Georgia" w:cs="Helvetica"/>
-          <w:color w:val="000000"/>
-          <w:sz w:val="30"/>
-          <w:szCs w:val="30"/>
-        </w:rPr>
-        <w:t> for almost a week, or the </w:t>
-      </w:r>
-      <w:hyperlink r:id="rId13" w:tgtFrame="_blank" w:history="1">
-        <w:r>
-          <w:rPr>
-            <w:rFonts w:ascii="Georgia" w:eastAsia="Times New Roman" w:hAnsi="Georgia" w:cs="Helvetica"/>
-            <w:color w:val="0000FF"/>
-            <w:sz w:val="30"/>
-            <w:szCs w:val="30"/>
-            <w:u w:val="single"/>
-            <w:bdr w:val="single" w:sz="2" w:space="0" w:color="E5E7EB" w:frame="1"/>
-          </w:rPr>
-          <w:t>Baltimore bridge collapse</w:t>
-        </w:r>
-      </w:hyperlink>
-      <w:r>
-        <w:rPr>
-          <w:rFonts w:ascii="Georgia" w:eastAsia="Times New Roman" w:hAnsi="Georgia" w:cs="Helvetica"/>
-          <w:color w:val="000000"/>
-          <w:sz w:val="30"/>
-          <w:szCs w:val="30"/>
-        </w:rPr>
-        <w:t xml:space="preserve"> in March, which </w:t>
+        <w:t xml:space="preserve">which </w:t>
       </w:r>
       <w:r>
         <w:rPr>
@@ -1174,7 +1053,7 @@
         </w:rPr>
         <w:t>trade by value, is a </w:t>
       </w:r>
-      <w:hyperlink r:id="rId14" w:tgtFrame="_blank" w:history="1">
+      <w:hyperlink r:id="rId12" w:tgtFrame="_blank" w:history="1">
         <w:r>
           <w:rPr>
             <w:rFonts w:ascii="Georgia" w:eastAsia="Times New Roman" w:hAnsi="Georgia" w:cs="Helvetica"/>
@@ -1223,7 +1102,7 @@
         </w:rPr>
         <w:t>of travel time. In a May 6 advisory note to clients, A.P. Moller-Maersk A/S noted that its ships are using </w:t>
       </w:r>
-      <w:hyperlink r:id="rId15" w:tgtFrame="_blank" w:history="1">
+      <w:hyperlink r:id="rId13" w:tgtFrame="_blank" w:history="1">
         <w:r>
           <w:rPr>
             <w:rFonts w:ascii="Georgia" w:eastAsia="Times New Roman" w:hAnsi="Georgia" w:cs="Helvetica"/>
@@ -1312,6 +1191,7 @@
           <w:sz w:val="30"/>
           <w:szCs w:val="30"/>
         </w:rPr>
+        <w:lastRenderedPageBreak/>
         <w:t xml:space="preserve">Pivotal to trade for centuries, the Strait of Malacca, which links the Indian Ocean to the Pacific, is by far the world’s most important maritime choke point. </w:t>
       </w:r>
       <w:proofErr w:type="gramStart"/>
@@ -1334,7 +1214,7 @@
         </w:rPr>
         <w:t xml:space="preserve"> liquefied natural gas and other commodities pass through to reach China and Asia’s other major economies, while manufactured goods move in the opposite direction. About 94,000 ships a year come through, many of them stopping at Singapore either to deliver cargo or to refuel. That turns the island state’s waters—and the approaches to them—into a vast parking lot, with huge tankers crossing paths with fishing vessels, raising the risk of collisions. Ships often need to slow down through the strait, which makes it </w:t>
       </w:r>
-      <w:hyperlink r:id="rId16" w:tgtFrame="_blank" w:tooltip="China Raises Security Warning on Ships Plying Malacca Strait" w:history="1">
+      <w:hyperlink r:id="rId14" w:tgtFrame="_blank" w:tooltip="China Raises Security Warning on Ships Plying Malacca Strait" w:history="1">
         <w:r>
           <w:rPr>
             <w:rFonts w:ascii="Georgia" w:eastAsia="Times New Roman" w:hAnsi="Georgia" w:cs="Helvetica"/>
@@ -1367,7 +1247,7 @@
         </w:rPr>
         <w:t> to board them. What’s more, Indonesia and other nearby locations are known for </w:t>
       </w:r>
-      <w:hyperlink r:id="rId17" w:tgtFrame="_blank" w:tooltip="Malacca Strait: How one volcano could trigger world chaos" w:history="1">
+      <w:hyperlink r:id="rId15" w:tgtFrame="_blank" w:tooltip="Malacca Strait: How one volcano could trigger world chaos" w:history="1">
         <w:r>
           <w:rPr>
             <w:rFonts w:ascii="Georgia" w:eastAsia="Times New Roman" w:hAnsi="Georgia" w:cs="Helvetica"/>
@@ -1439,7 +1319,7 @@
         <w:pBdr>
           <w:top w:val="single" w:sz="2" w:space="0" w:color="E5E7EB"/>
           <w:left w:val="single" w:sz="2" w:space="0" w:color="E5E7EB"/>
-          <w:bottom w:val="single" w:sz="2" w:space="0" w:color="E5E7EB"/>
+          <w:bottom w:val="single" w:sz="6" w:space="1" w:color="auto"/>
           <w:right w:val="single" w:sz="2" w:space="0" w:color="E5E7EB"/>
         </w:pBdr>
         <w:shd w:val="clear" w:color="auto" w:fill="FFFFFF"/>
@@ -1516,7 +1396,7 @@
         </w:rPr>
         <w:t xml:space="preserve"> double it. That’s probably a conservative short-term assessment of any scenario in which Tehran follows through on threats made down the years—including in 2005, in 2008, in 2011 and in 2019—to </w:t>
       </w:r>
-      <w:hyperlink r:id="rId18" w:tgtFrame="_blank" w:tooltip="Iran Raises Stakes in U.S. Showdown With Threat to Close Hormuz" w:history="1">
+      <w:hyperlink r:id="rId16" w:tgtFrame="_blank" w:tooltip="Iran Raises Stakes in U.S. Showdown With Threat to Close Hormuz" w:history="1">
         <w:r>
           <w:rPr>
             <w:rFonts w:ascii="Georgia" w:eastAsia="Times New Roman" w:hAnsi="Georgia" w:cs="Helvetica"/>
@@ -1538,7 +1418,7 @@
         </w:rPr>
         <w:t>. With some of the world’s biggest economies reliant on the oil pumped and shipped from the region, Iran is unlikely to attempt such a drastic move. But it’s repeatedly targeted merchant shipping there, </w:t>
       </w:r>
-      <w:hyperlink r:id="rId19" w:tgtFrame="_blank" w:history="1">
+      <w:hyperlink r:id="rId17" w:tgtFrame="_blank" w:history="1">
         <w:r>
           <w:rPr>
             <w:rFonts w:ascii="Georgia" w:eastAsia="Times New Roman" w:hAnsi="Georgia" w:cs="Helvetica"/>
@@ -1646,7 +1526,7 @@
                     </pic:cNvPicPr>
                   </pic:nvPicPr>
                   <pic:blipFill>
-                    <a:blip r:embed="rId20">
+                    <a:blip r:embed="rId18">
                       <a:extLst>
                         <a:ext uri="{28A0092B-C50C-407E-A947-70E740481C1C}">
                           <a14:useLocalDpi xmlns:a14="http://schemas.microsoft.com/office/drawing/2010/main" val="0"/>
@@ -1810,7 +1690,7 @@
         </w:rPr>
         <w:t>About 45% of Russia’s seaborne oil exports must pass near the coastline of Denmark on their way to international markets. The waters here are relatively shallow and can be treacherous in bad weather, so international maritime authorities recommend that experienced local pilots guide vessels through the area. The risk of accidents has grown since 2022, when Russia began using a so-called shadow fleet of tankers—aging ships with dubious safety records and inadequate insurance cover—to get around a </w:t>
       </w:r>
-      <w:hyperlink r:id="rId21" w:tgtFrame="_blank" w:tooltip="Vital Oil Chokepoint Gets Caught Up in EU’s Sanctions on Russia" w:history="1">
+      <w:hyperlink r:id="rId19" w:tgtFrame="_blank" w:tooltip="Vital Oil Chokepoint Gets Caught Up in EU’s Sanctions on Russia" w:history="1">
         <w:r>
           <w:rPr>
             <w:rFonts w:ascii="Georgia" w:eastAsia="Times New Roman" w:hAnsi="Georgia" w:cs="Helvetica"/>
@@ -1913,6 +1793,296 @@
                 <pic:pic xmlns:pic="http://schemas.openxmlformats.org/drawingml/2006/picture">
                   <pic:nvPicPr>
                     <pic:cNvPr id="0" name="Picture 11" descr="On 28 June 2023, hundreds of cargo boats, transport ships and private vessels navigated the Bosphorus Straits and Marmara Sea near Istanbul, Turkey, making the Turkish water ways one of the busiest maritime traffic areas in the world. Above, a cargo vessel passes in front of the Fatih mosque."/>
+                    <pic:cNvPicPr>
+                      <a:picLocks noChangeAspect="1" noChangeArrowheads="1"/>
+                    </pic:cNvPicPr>
+                  </pic:nvPicPr>
+                  <pic:blipFill>
+                    <a:blip r:embed="rId20">
+                      <a:extLst>
+                        <a:ext uri="{28A0092B-C50C-407E-A947-70E740481C1C}">
+                          <a14:useLocalDpi xmlns:a14="http://schemas.microsoft.com/office/drawing/2010/main" val="0"/>
+                        </a:ext>
+                      </a:extLst>
+                    </a:blip>
+                    <a:srcRect/>
+                    <a:stretch>
+                      <a:fillRect/>
+                    </a:stretch>
+                  </pic:blipFill>
+                  <pic:spPr bwMode="auto">
+                    <a:xfrm>
+                      <a:off x="0" y="0"/>
+                      <a:ext cx="9144000" cy="6099810"/>
+                    </a:xfrm>
+                    <a:prstGeom prst="rect">
+                      <a:avLst/>
+                    </a:prstGeom>
+                    <a:noFill/>
+                    <a:ln>
+                      <a:noFill/>
+                    </a:ln>
+                  </pic:spPr>
+                </pic:pic>
+              </a:graphicData>
+            </a:graphic>
+          </wp:inline>
+        </w:drawing>
+      </w:r>
+    </w:p>
+    <w:p>
+      <w:pPr>
+        <w:shd w:val="clear" w:color="auto" w:fill="FFFFFF"/>
+        <w:spacing w:after="0" w:line="240" w:lineRule="auto"/>
+        <w:rPr>
+          <w:rFonts w:ascii="Helvetica" w:eastAsia="Times New Roman" w:hAnsi="Helvetica" w:cs="Helvetica"/>
+          <w:color w:val="000000"/>
+          <w:sz w:val="27"/>
+          <w:szCs w:val="27"/>
+        </w:rPr>
+      </w:pPr>
+      <w:r>
+        <w:rPr>
+          <w:rFonts w:ascii="Helvetica" w:eastAsia="Times New Roman" w:hAnsi="Helvetica" w:cs="Helvetica"/>
+          <w:color w:val="000000"/>
+          <w:sz w:val="27"/>
+          <w:szCs w:val="27"/>
+          <w:bdr w:val="single" w:sz="2" w:space="0" w:color="E5E7EB" w:frame="1"/>
+        </w:rPr>
+        <w:t xml:space="preserve">A ship passes in front of Istanbul’s Fatih </w:t>
+      </w:r>
+      <w:proofErr w:type="spellStart"/>
+      <w:r>
+        <w:rPr>
+          <w:rFonts w:ascii="Helvetica" w:eastAsia="Times New Roman" w:hAnsi="Helvetica" w:cs="Helvetica"/>
+          <w:color w:val="000000"/>
+          <w:sz w:val="27"/>
+          <w:szCs w:val="27"/>
+          <w:bdr w:val="single" w:sz="2" w:space="0" w:color="E5E7EB" w:frame="1"/>
+        </w:rPr>
+        <w:t>Mosque.</w:t>
+      </w:r>
+      <w:r>
+        <w:rPr>
+          <w:rFonts w:ascii="Helvetica" w:eastAsia="Times New Roman" w:hAnsi="Helvetica" w:cs="Helvetica"/>
+          <w:i/>
+          <w:iCs/>
+          <w:color w:val="000000"/>
+          <w:sz w:val="27"/>
+          <w:szCs w:val="27"/>
+          <w:bdr w:val="single" w:sz="2" w:space="0" w:color="E5E7EB" w:frame="1"/>
+        </w:rPr>
+        <w:t>Photographer</w:t>
+      </w:r>
+      <w:proofErr w:type="spellEnd"/>
+      <w:r>
+        <w:rPr>
+          <w:rFonts w:ascii="Helvetica" w:eastAsia="Times New Roman" w:hAnsi="Helvetica" w:cs="Helvetica"/>
+          <w:i/>
+          <w:iCs/>
+          <w:color w:val="000000"/>
+          <w:sz w:val="27"/>
+          <w:szCs w:val="27"/>
+          <w:bdr w:val="single" w:sz="2" w:space="0" w:color="E5E7EB" w:frame="1"/>
+        </w:rPr>
+        <w:t>: Diego Cupolo/</w:t>
+      </w:r>
+      <w:proofErr w:type="spellStart"/>
+      <w:r>
+        <w:rPr>
+          <w:rFonts w:ascii="Helvetica" w:eastAsia="Times New Roman" w:hAnsi="Helvetica" w:cs="Helvetica"/>
+          <w:i/>
+          <w:iCs/>
+          <w:color w:val="000000"/>
+          <w:sz w:val="27"/>
+          <w:szCs w:val="27"/>
+          <w:bdr w:val="single" w:sz="2" w:space="0" w:color="E5E7EB" w:frame="1"/>
+        </w:rPr>
+        <w:t>NurPhoto</w:t>
+      </w:r>
+      <w:proofErr w:type="spellEnd"/>
+      <w:r>
+        <w:rPr>
+          <w:rFonts w:ascii="Helvetica" w:eastAsia="Times New Roman" w:hAnsi="Helvetica" w:cs="Helvetica"/>
+          <w:i/>
+          <w:iCs/>
+          <w:color w:val="000000"/>
+          <w:sz w:val="27"/>
+          <w:szCs w:val="27"/>
+          <w:bdr w:val="single" w:sz="2" w:space="0" w:color="E5E7EB" w:frame="1"/>
+        </w:rPr>
+        <w:t>/AP Photo</w:t>
+      </w:r>
+    </w:p>
+    <w:p>
+      <w:pPr>
+        <w:pBdr>
+          <w:top w:val="single" w:sz="2" w:space="0" w:color="E5E7EB"/>
+          <w:left w:val="single" w:sz="2" w:space="0" w:color="E5E7EB"/>
+          <w:bottom w:val="single" w:sz="2" w:space="0" w:color="E5E7EB"/>
+          <w:right w:val="single" w:sz="2" w:space="0" w:color="E5E7EB"/>
+        </w:pBdr>
+        <w:shd w:val="clear" w:color="auto" w:fill="FFFFFF"/>
+        <w:spacing w:after="360" w:line="450" w:lineRule="atLeast"/>
+        <w:rPr>
+          <w:rFonts w:ascii="Georgia" w:eastAsia="Times New Roman" w:hAnsi="Georgia" w:cs="Helvetica"/>
+          <w:color w:val="000000"/>
+          <w:sz w:val="30"/>
+          <w:szCs w:val="30"/>
+        </w:rPr>
+      </w:pPr>
+      <w:r>
+        <w:rPr>
+          <w:rFonts w:ascii="Georgia" w:eastAsia="Times New Roman" w:hAnsi="Georgia" w:cs="Helvetica"/>
+          <w:color w:val="000000"/>
+          <w:sz w:val="30"/>
+          <w:szCs w:val="30"/>
+        </w:rPr>
+        <w:t xml:space="preserve">Russia is also a major user of Turkey’s narrow Bosporus and Dardanelles shipping lanes to move its oil and other commodities from ports in the Black Sea. Turkey’s government has said in the past that it insists on clear proof of insurance for ships passing through the straits. Today, however, almost all the tankers sailing through them have opaque </w:t>
+      </w:r>
+      <w:proofErr w:type="gramStart"/>
+      <w:r>
+        <w:rPr>
+          <w:rFonts w:ascii="Georgia" w:eastAsia="Times New Roman" w:hAnsi="Georgia" w:cs="Helvetica"/>
+          <w:color w:val="000000"/>
+          <w:sz w:val="30"/>
+          <w:szCs w:val="30"/>
+        </w:rPr>
+        <w:t>owner</w:t>
+      </w:r>
+      <w:proofErr w:type="gramEnd"/>
+      <w:r>
+        <w:rPr>
+          <w:rFonts w:ascii="Georgia" w:eastAsia="Times New Roman" w:hAnsi="Georgia" w:cs="Helvetica"/>
+          <w:color w:val="000000"/>
+          <w:sz w:val="30"/>
+          <w:szCs w:val="30"/>
+        </w:rPr>
+        <w:t xml:space="preserve"> and insurance status—the hallmarks of shadow-fleet vessels. Should there be a major incident that threatened Turkey’s tourism industry and the value of prime real estate overlooking the straits, the government would close the channels immediately. </w:t>
+      </w:r>
+      <w:proofErr w:type="gramStart"/>
+      <w:r>
+        <w:rPr>
+          <w:rFonts w:ascii="Georgia" w:eastAsia="Times New Roman" w:hAnsi="Georgia" w:cs="Helvetica"/>
+          <w:color w:val="000000"/>
+          <w:sz w:val="30"/>
+          <w:szCs w:val="30"/>
+        </w:rPr>
+        <w:t>So</w:t>
+      </w:r>
+      <w:proofErr w:type="gramEnd"/>
+      <w:r>
+        <w:rPr>
+          <w:rFonts w:ascii="Georgia" w:eastAsia="Times New Roman" w:hAnsi="Georgia" w:cs="Helvetica"/>
+          <w:color w:val="000000"/>
+          <w:sz w:val="30"/>
+          <w:szCs w:val="30"/>
+        </w:rPr>
+        <w:t xml:space="preserve"> any kind of serious tanker accident in the area would be profound for the global commodity trade. Fog-ridden and sometimes beset by strong currents, the Bosporus and Dardanelles are prone to shipping mishaps. </w:t>
+      </w:r>
+      <w:hyperlink r:id="rId21" w:tgtFrame="_blank" w:tooltip="Hundreds of Ships Stuck as Turkish Strait Closed by Wildfires" w:history="1">
+        <w:r>
+          <w:rPr>
+            <w:rFonts w:ascii="Georgia" w:eastAsia="Times New Roman" w:hAnsi="Georgia" w:cs="Helvetica"/>
+            <w:color w:val="0000FF"/>
+            <w:sz w:val="30"/>
+            <w:szCs w:val="30"/>
+            <w:u w:val="single"/>
+            <w:bdr w:val="single" w:sz="2" w:space="0" w:color="E5E7EB" w:frame="1"/>
+          </w:rPr>
+          <w:t>Wildfires</w:t>
+        </w:r>
+      </w:hyperlink>
+      <w:r>
+        <w:rPr>
+          <w:rFonts w:ascii="Georgia" w:eastAsia="Times New Roman" w:hAnsi="Georgia" w:cs="Helvetica"/>
+          <w:color w:val="000000"/>
+          <w:sz w:val="30"/>
+          <w:szCs w:val="30"/>
+        </w:rPr>
+        <w:t> also forced the government to close the straits for two days in 2023 to allow emergency services to reach affected areas.</w:t>
+      </w:r>
+    </w:p>
+    <w:p>
+      <w:pPr>
+        <w:pBdr>
+          <w:top w:val="single" w:sz="2" w:space="0" w:color="E5E7EB"/>
+          <w:left w:val="single" w:sz="2" w:space="0" w:color="E5E7EB"/>
+          <w:bottom w:val="single" w:sz="2" w:space="0" w:color="E5E7EB"/>
+          <w:right w:val="single" w:sz="2" w:space="0" w:color="E5E7EB"/>
+        </w:pBdr>
+        <w:shd w:val="clear" w:color="auto" w:fill="FFFFFF"/>
+        <w:spacing w:after="0" w:line="240" w:lineRule="auto"/>
+        <w:rPr>
+          <w:rFonts w:ascii="Helvetica" w:eastAsia="Times New Roman" w:hAnsi="Helvetica" w:cs="Helvetica"/>
+          <w:color w:val="000000"/>
+          <w:sz w:val="27"/>
+          <w:szCs w:val="27"/>
+        </w:rPr>
+      </w:pPr>
+      <w:r>
+        <w:rPr>
+          <w:rFonts w:ascii="Helvetica" w:eastAsia="Times New Roman" w:hAnsi="Helvetica" w:cs="Helvetica"/>
+          <w:color w:val="000000"/>
+          <w:sz w:val="27"/>
+          <w:szCs w:val="27"/>
+        </w:rPr>
+        <w:t xml:space="preserve">Source: </w:t>
+      </w:r>
+      <w:proofErr w:type="spellStart"/>
+      <w:r>
+        <w:rPr>
+          <w:rFonts w:ascii="Helvetica" w:eastAsia="Times New Roman" w:hAnsi="Helvetica" w:cs="Helvetica"/>
+          <w:color w:val="000000"/>
+          <w:sz w:val="27"/>
+          <w:szCs w:val="27"/>
+        </w:rPr>
+        <w:t>Clarksons</w:t>
+      </w:r>
+      <w:proofErr w:type="spellEnd"/>
+      <w:r>
+        <w:rPr>
+          <w:rFonts w:ascii="Helvetica" w:eastAsia="Times New Roman" w:hAnsi="Helvetica" w:cs="Helvetica"/>
+          <w:color w:val="000000"/>
+          <w:sz w:val="27"/>
+          <w:szCs w:val="27"/>
+        </w:rPr>
+        <w:t xml:space="preserve"> Research</w:t>
+      </w:r>
+    </w:p>
+    <w:p>
+      <w:pPr>
+        <w:shd w:val="clear" w:color="auto" w:fill="FFFFFF"/>
+        <w:spacing w:after="0" w:line="240" w:lineRule="auto"/>
+        <w:rPr>
+          <w:rFonts w:ascii="Helvetica" w:eastAsia="Times New Roman" w:hAnsi="Helvetica" w:cs="Helvetica"/>
+          <w:color w:val="000000"/>
+          <w:sz w:val="27"/>
+          <w:szCs w:val="27"/>
+        </w:rPr>
+      </w:pPr>
+      <w:r>
+        <w:rPr>
+          <w:rFonts w:ascii="Helvetica" w:eastAsia="Times New Roman" w:hAnsi="Helvetica" w:cs="Helvetica"/>
+          <w:noProof/>
+          <w:color w:val="000000"/>
+          <w:sz w:val="27"/>
+          <w:szCs w:val="27"/>
+        </w:rPr>
+        <w:lastRenderedPageBreak/>
+        <w:drawing>
+          <wp:inline distT="0" distB="0" distL="0" distR="0" wp14:anchorId="7F1C9C33" wp14:editId="5C0BCDA6">
+            <wp:extent cx="9144000" cy="6099810"/>
+            <wp:effectExtent l="0" t="0" r="0" b="0"/>
+            <wp:docPr id="929790390" name="Picture 3" descr="A container ship transits through the Cocoli locks in the Panama Canal in Panama City, Panama, 22 August 2023."/>
+            <wp:cNvGraphicFramePr>
+              <a:graphicFrameLocks xmlns:a="http://schemas.openxmlformats.org/drawingml/2006/main" noChangeAspect="1"/>
+            </wp:cNvGraphicFramePr>
+            <a:graphic xmlns:a="http://schemas.openxmlformats.org/drawingml/2006/main">
+              <a:graphicData uri="http://schemas.openxmlformats.org/drawingml/2006/picture">
+                <pic:pic xmlns:pic="http://schemas.openxmlformats.org/drawingml/2006/picture">
+                  <pic:nvPicPr>
+                    <pic:cNvPr id="0" name="Picture 12" descr="A container ship transits through the Cocoli locks in the Panama Canal in Panama City, Panama, 22 August 2023."/>
                     <pic:cNvPicPr>
                       <a:picLocks noChangeAspect="1" noChangeArrowheads="1"/>
                     </pic:cNvPicPr>
@@ -1969,7 +2139,7 @@
           <w:szCs w:val="27"/>
           <w:bdr w:val="single" w:sz="2" w:space="0" w:color="E5E7EB" w:frame="1"/>
         </w:rPr>
-        <w:t xml:space="preserve">A ship passes in front of Istanbul’s Fatih </w:t>
+        <w:t xml:space="preserve">A container ship transits through the </w:t>
       </w:r>
       <w:proofErr w:type="spellStart"/>
       <w:r>
@@ -1980,7 +2150,29 @@
           <w:szCs w:val="27"/>
           <w:bdr w:val="single" w:sz="2" w:space="0" w:color="E5E7EB" w:frame="1"/>
         </w:rPr>
-        <w:t>Mosque.</w:t>
+        <w:t>Cocoli</w:t>
+      </w:r>
+      <w:proofErr w:type="spellEnd"/>
+      <w:r>
+        <w:rPr>
+          <w:rFonts w:ascii="Helvetica" w:eastAsia="Times New Roman" w:hAnsi="Helvetica" w:cs="Helvetica"/>
+          <w:color w:val="000000"/>
+          <w:sz w:val="27"/>
+          <w:szCs w:val="27"/>
+          <w:bdr w:val="single" w:sz="2" w:space="0" w:color="E5E7EB" w:frame="1"/>
+        </w:rPr>
+        <w:t xml:space="preserve"> Locks in the Panama </w:t>
+      </w:r>
+      <w:proofErr w:type="spellStart"/>
+      <w:r>
+        <w:rPr>
+          <w:rFonts w:ascii="Helvetica" w:eastAsia="Times New Roman" w:hAnsi="Helvetica" w:cs="Helvetica"/>
+          <w:color w:val="000000"/>
+          <w:sz w:val="27"/>
+          <w:szCs w:val="27"/>
+          <w:bdr w:val="single" w:sz="2" w:space="0" w:color="E5E7EB" w:frame="1"/>
+        </w:rPr>
+        <w:t>Canal.</w:t>
       </w:r>
       <w:r>
         <w:rPr>
@@ -2005,33 +2197,7 @@
           <w:szCs w:val="27"/>
           <w:bdr w:val="single" w:sz="2" w:space="0" w:color="E5E7EB" w:frame="1"/>
         </w:rPr>
-        <w:t>: Diego Cupolo/</w:t>
-      </w:r>
-      <w:proofErr w:type="spellStart"/>
-      <w:r>
-        <w:rPr>
-          <w:rFonts w:ascii="Helvetica" w:eastAsia="Times New Roman" w:hAnsi="Helvetica" w:cs="Helvetica"/>
-          <w:i/>
-          <w:iCs/>
-          <w:color w:val="000000"/>
-          <w:sz w:val="27"/>
-          <w:szCs w:val="27"/>
-          <w:bdr w:val="single" w:sz="2" w:space="0" w:color="E5E7EB" w:frame="1"/>
-        </w:rPr>
-        <w:t>NurPhoto</w:t>
-      </w:r>
-      <w:proofErr w:type="spellEnd"/>
-      <w:r>
-        <w:rPr>
-          <w:rFonts w:ascii="Helvetica" w:eastAsia="Times New Roman" w:hAnsi="Helvetica" w:cs="Helvetica"/>
-          <w:i/>
-          <w:iCs/>
-          <w:color w:val="000000"/>
-          <w:sz w:val="27"/>
-          <w:szCs w:val="27"/>
-          <w:bdr w:val="single" w:sz="2" w:space="0" w:color="E5E7EB" w:frame="1"/>
-        </w:rPr>
-        <w:t>/AP Photo</w:t>
+        <w:t>: Bienvenido Velasco/EPA-EFE/Shutterstock</w:t>
       </w:r>
     </w:p>
     <w:p>
@@ -2058,307 +2224,21 @@
           <w:sz w:val="30"/>
           <w:szCs w:val="30"/>
         </w:rPr>
-        <w:t xml:space="preserve">Russia is also a major user of Turkey’s narrow Bosporus and Dardanelles shipping lanes to move its oil and other commodities from ports in the Black Sea. Turkey’s government has said in the past that it insists on clear proof of insurance for ships passing through the straits. Today, however, almost all the tankers sailing through them have opaque </w:t>
-      </w:r>
-      <w:proofErr w:type="gramStart"/>
-      <w:r>
-        <w:rPr>
-          <w:rFonts w:ascii="Georgia" w:eastAsia="Times New Roman" w:hAnsi="Georgia" w:cs="Helvetica"/>
-          <w:color w:val="000000"/>
-          <w:sz w:val="30"/>
-          <w:szCs w:val="30"/>
-        </w:rPr>
-        <w:t>owner</w:t>
-      </w:r>
-      <w:proofErr w:type="gramEnd"/>
-      <w:r>
-        <w:rPr>
-          <w:rFonts w:ascii="Georgia" w:eastAsia="Times New Roman" w:hAnsi="Georgia" w:cs="Helvetica"/>
-          <w:color w:val="000000"/>
-          <w:sz w:val="30"/>
-          <w:szCs w:val="30"/>
-        </w:rPr>
-        <w:t xml:space="preserve"> and insurance status—the hallmarks of shadow-fleet vessels. Should there be a major incident that threatened Turkey’s tourism industry and the value of prime real estate overlooking the straits, the government would close the channels immediately. </w:t>
-      </w:r>
-      <w:proofErr w:type="gramStart"/>
-      <w:r>
-        <w:rPr>
-          <w:rFonts w:ascii="Georgia" w:eastAsia="Times New Roman" w:hAnsi="Georgia" w:cs="Helvetica"/>
-          <w:color w:val="000000"/>
-          <w:sz w:val="30"/>
-          <w:szCs w:val="30"/>
-        </w:rPr>
-        <w:t>So</w:t>
-      </w:r>
-      <w:proofErr w:type="gramEnd"/>
-      <w:r>
-        <w:rPr>
-          <w:rFonts w:ascii="Georgia" w:eastAsia="Times New Roman" w:hAnsi="Georgia" w:cs="Helvetica"/>
-          <w:color w:val="000000"/>
-          <w:sz w:val="30"/>
-          <w:szCs w:val="30"/>
-        </w:rPr>
-        <w:t xml:space="preserve"> any kind of serious tanker accident in the area would be profound for the global commodity trade. Fog-ridden and sometimes beset by strong currents, the Bosporus and Dardanelles are prone to shipping mishaps. </w:t>
-      </w:r>
-      <w:hyperlink r:id="rId23" w:tgtFrame="_blank" w:tooltip="Hundreds of Ships Stuck as Turkish Strait Closed by Wildfires" w:history="1">
-        <w:r>
-          <w:rPr>
-            <w:rFonts w:ascii="Georgia" w:eastAsia="Times New Roman" w:hAnsi="Georgia" w:cs="Helvetica"/>
-            <w:color w:val="0000FF"/>
-            <w:sz w:val="30"/>
-            <w:szCs w:val="30"/>
-            <w:u w:val="single"/>
-            <w:bdr w:val="single" w:sz="2" w:space="0" w:color="E5E7EB" w:frame="1"/>
-          </w:rPr>
-          <w:t>Wildfires</w:t>
-        </w:r>
-      </w:hyperlink>
-      <w:r>
-        <w:rPr>
-          <w:rFonts w:ascii="Georgia" w:eastAsia="Times New Roman" w:hAnsi="Georgia" w:cs="Helvetica"/>
-          <w:color w:val="000000"/>
-          <w:sz w:val="30"/>
-          <w:szCs w:val="30"/>
-        </w:rPr>
-        <w:t> also forced the government to close the straits for two days in 2023 to allow emergency services to reach affected areas.</w:t>
-      </w:r>
-    </w:p>
-    <w:p>
-      <w:pPr>
-        <w:pBdr>
-          <w:top w:val="single" w:sz="2" w:space="0" w:color="E5E7EB"/>
-          <w:left w:val="single" w:sz="2" w:space="0" w:color="E5E7EB"/>
-          <w:bottom w:val="single" w:sz="2" w:space="0" w:color="E5E7EB"/>
-          <w:right w:val="single" w:sz="2" w:space="0" w:color="E5E7EB"/>
-        </w:pBdr>
-        <w:shd w:val="clear" w:color="auto" w:fill="FFFFFF"/>
-        <w:spacing w:after="0" w:line="240" w:lineRule="auto"/>
-        <w:rPr>
-          <w:rFonts w:ascii="Helvetica" w:eastAsia="Times New Roman" w:hAnsi="Helvetica" w:cs="Helvetica"/>
-          <w:color w:val="000000"/>
-          <w:sz w:val="27"/>
-          <w:szCs w:val="27"/>
-        </w:rPr>
-      </w:pPr>
-      <w:r>
-        <w:rPr>
-          <w:rFonts w:ascii="Helvetica" w:eastAsia="Times New Roman" w:hAnsi="Helvetica" w:cs="Helvetica"/>
-          <w:color w:val="000000"/>
-          <w:sz w:val="27"/>
-          <w:szCs w:val="27"/>
-        </w:rPr>
-        <w:t xml:space="preserve">Source: </w:t>
+        <w:t xml:space="preserve">The Panama Canal is fed by a vast artificial lake—Lake </w:t>
       </w:r>
       <w:proofErr w:type="spellStart"/>
       <w:r>
         <w:rPr>
-          <w:rFonts w:ascii="Helvetica" w:eastAsia="Times New Roman" w:hAnsi="Helvetica" w:cs="Helvetica"/>
-          <w:color w:val="000000"/>
-          <w:sz w:val="27"/>
-          <w:szCs w:val="27"/>
-        </w:rPr>
-        <w:t>Clarksons</w:t>
+          <w:rFonts w:ascii="Georgia" w:eastAsia="Times New Roman" w:hAnsi="Georgia" w:cs="Helvetica"/>
+          <w:color w:val="000000"/>
+          <w:sz w:val="30"/>
+          <w:szCs w:val="30"/>
+        </w:rPr>
+        <w:t>Gatún</w:t>
       </w:r>
       <w:proofErr w:type="spellEnd"/>
       <w:r>
         <w:rPr>
-          <w:rFonts w:ascii="Helvetica" w:eastAsia="Times New Roman" w:hAnsi="Helvetica" w:cs="Helvetica"/>
-          <w:color w:val="000000"/>
-          <w:sz w:val="27"/>
-          <w:szCs w:val="27"/>
-        </w:rPr>
-        <w:t xml:space="preserve"> Research</w:t>
-      </w:r>
-    </w:p>
-    <w:p>
-      <w:pPr>
-        <w:shd w:val="clear" w:color="auto" w:fill="FFFFFF"/>
-        <w:spacing w:after="0" w:line="240" w:lineRule="auto"/>
-        <w:rPr>
-          <w:rFonts w:ascii="Helvetica" w:eastAsia="Times New Roman" w:hAnsi="Helvetica" w:cs="Helvetica"/>
-          <w:color w:val="000000"/>
-          <w:sz w:val="27"/>
-          <w:szCs w:val="27"/>
-        </w:rPr>
-      </w:pPr>
-      <w:r>
-        <w:rPr>
-          <w:rFonts w:ascii="Helvetica" w:eastAsia="Times New Roman" w:hAnsi="Helvetica" w:cs="Helvetica"/>
-          <w:noProof/>
-          <w:color w:val="000000"/>
-          <w:sz w:val="27"/>
-          <w:szCs w:val="27"/>
-        </w:rPr>
-        <w:lastRenderedPageBreak/>
-        <w:drawing>
-          <wp:inline distT="0" distB="0" distL="0" distR="0" wp14:anchorId="7F1C9C33" wp14:editId="5C0BCDA6">
-            <wp:extent cx="9144000" cy="6099810"/>
-            <wp:effectExtent l="0" t="0" r="0" b="0"/>
-            <wp:docPr id="929790390" name="Picture 3" descr="A container ship transits through the Cocoli locks in the Panama Canal in Panama City, Panama, 22 August 2023."/>
-            <wp:cNvGraphicFramePr>
-              <a:graphicFrameLocks xmlns:a="http://schemas.openxmlformats.org/drawingml/2006/main" noChangeAspect="1"/>
-            </wp:cNvGraphicFramePr>
-            <a:graphic xmlns:a="http://schemas.openxmlformats.org/drawingml/2006/main">
-              <a:graphicData uri="http://schemas.openxmlformats.org/drawingml/2006/picture">
-                <pic:pic xmlns:pic="http://schemas.openxmlformats.org/drawingml/2006/picture">
-                  <pic:nvPicPr>
-                    <pic:cNvPr id="0" name="Picture 12" descr="A container ship transits through the Cocoli locks in the Panama Canal in Panama City, Panama, 22 August 2023."/>
-                    <pic:cNvPicPr>
-                      <a:picLocks noChangeAspect="1" noChangeArrowheads="1"/>
-                    </pic:cNvPicPr>
-                  </pic:nvPicPr>
-                  <pic:blipFill>
-                    <a:blip r:embed="rId24">
-                      <a:extLst>
-                        <a:ext uri="{28A0092B-C50C-407E-A947-70E740481C1C}">
-                          <a14:useLocalDpi xmlns:a14="http://schemas.microsoft.com/office/drawing/2010/main" val="0"/>
-                        </a:ext>
-                      </a:extLst>
-                    </a:blip>
-                    <a:srcRect/>
-                    <a:stretch>
-                      <a:fillRect/>
-                    </a:stretch>
-                  </pic:blipFill>
-                  <pic:spPr bwMode="auto">
-                    <a:xfrm>
-                      <a:off x="0" y="0"/>
-                      <a:ext cx="9144000" cy="6099810"/>
-                    </a:xfrm>
-                    <a:prstGeom prst="rect">
-                      <a:avLst/>
-                    </a:prstGeom>
-                    <a:noFill/>
-                    <a:ln>
-                      <a:noFill/>
-                    </a:ln>
-                  </pic:spPr>
-                </pic:pic>
-              </a:graphicData>
-            </a:graphic>
-          </wp:inline>
-        </w:drawing>
-      </w:r>
-    </w:p>
-    <w:p>
-      <w:pPr>
-        <w:shd w:val="clear" w:color="auto" w:fill="FFFFFF"/>
-        <w:spacing w:after="0" w:line="240" w:lineRule="auto"/>
-        <w:rPr>
-          <w:rFonts w:ascii="Helvetica" w:eastAsia="Times New Roman" w:hAnsi="Helvetica" w:cs="Helvetica"/>
-          <w:color w:val="000000"/>
-          <w:sz w:val="27"/>
-          <w:szCs w:val="27"/>
-        </w:rPr>
-      </w:pPr>
-      <w:r>
-        <w:rPr>
-          <w:rFonts w:ascii="Helvetica" w:eastAsia="Times New Roman" w:hAnsi="Helvetica" w:cs="Helvetica"/>
-          <w:color w:val="000000"/>
-          <w:sz w:val="27"/>
-          <w:szCs w:val="27"/>
-          <w:bdr w:val="single" w:sz="2" w:space="0" w:color="E5E7EB" w:frame="1"/>
-        </w:rPr>
-        <w:t xml:space="preserve">A container ship transits through the </w:t>
-      </w:r>
-      <w:proofErr w:type="spellStart"/>
-      <w:r>
-        <w:rPr>
-          <w:rFonts w:ascii="Helvetica" w:eastAsia="Times New Roman" w:hAnsi="Helvetica" w:cs="Helvetica"/>
-          <w:color w:val="000000"/>
-          <w:sz w:val="27"/>
-          <w:szCs w:val="27"/>
-          <w:bdr w:val="single" w:sz="2" w:space="0" w:color="E5E7EB" w:frame="1"/>
-        </w:rPr>
-        <w:t>Cocoli</w:t>
-      </w:r>
-      <w:proofErr w:type="spellEnd"/>
-      <w:r>
-        <w:rPr>
-          <w:rFonts w:ascii="Helvetica" w:eastAsia="Times New Roman" w:hAnsi="Helvetica" w:cs="Helvetica"/>
-          <w:color w:val="000000"/>
-          <w:sz w:val="27"/>
-          <w:szCs w:val="27"/>
-          <w:bdr w:val="single" w:sz="2" w:space="0" w:color="E5E7EB" w:frame="1"/>
-        </w:rPr>
-        <w:t xml:space="preserve"> Locks in the Panama </w:t>
-      </w:r>
-      <w:proofErr w:type="spellStart"/>
-      <w:r>
-        <w:rPr>
-          <w:rFonts w:ascii="Helvetica" w:eastAsia="Times New Roman" w:hAnsi="Helvetica" w:cs="Helvetica"/>
-          <w:color w:val="000000"/>
-          <w:sz w:val="27"/>
-          <w:szCs w:val="27"/>
-          <w:bdr w:val="single" w:sz="2" w:space="0" w:color="E5E7EB" w:frame="1"/>
-        </w:rPr>
-        <w:t>Canal.</w:t>
-      </w:r>
-      <w:r>
-        <w:rPr>
-          <w:rFonts w:ascii="Helvetica" w:eastAsia="Times New Roman" w:hAnsi="Helvetica" w:cs="Helvetica"/>
-          <w:i/>
-          <w:iCs/>
-          <w:color w:val="000000"/>
-          <w:sz w:val="27"/>
-          <w:szCs w:val="27"/>
-          <w:bdr w:val="single" w:sz="2" w:space="0" w:color="E5E7EB" w:frame="1"/>
-        </w:rPr>
-        <w:t>Photographer</w:t>
-      </w:r>
-      <w:proofErr w:type="spellEnd"/>
-      <w:r>
-        <w:rPr>
-          <w:rFonts w:ascii="Helvetica" w:eastAsia="Times New Roman" w:hAnsi="Helvetica" w:cs="Helvetica"/>
-          <w:i/>
-          <w:iCs/>
-          <w:color w:val="000000"/>
-          <w:sz w:val="27"/>
-          <w:szCs w:val="27"/>
-          <w:bdr w:val="single" w:sz="2" w:space="0" w:color="E5E7EB" w:frame="1"/>
-        </w:rPr>
-        <w:t>: Bienvenido Velasco/EPA-EFE/Shutterstock</w:t>
-      </w:r>
-    </w:p>
-    <w:p>
-      <w:pPr>
-        <w:pBdr>
-          <w:top w:val="single" w:sz="2" w:space="0" w:color="E5E7EB"/>
-          <w:left w:val="single" w:sz="2" w:space="0" w:color="E5E7EB"/>
-          <w:bottom w:val="single" w:sz="2" w:space="0" w:color="E5E7EB"/>
-          <w:right w:val="single" w:sz="2" w:space="0" w:color="E5E7EB"/>
-        </w:pBdr>
-        <w:shd w:val="clear" w:color="auto" w:fill="FFFFFF"/>
-        <w:spacing w:after="360" w:line="450" w:lineRule="atLeast"/>
-        <w:rPr>
-          <w:rFonts w:ascii="Georgia" w:eastAsia="Times New Roman" w:hAnsi="Georgia" w:cs="Helvetica"/>
-          <w:color w:val="000000"/>
-          <w:sz w:val="30"/>
-          <w:szCs w:val="30"/>
-        </w:rPr>
-      </w:pPr>
-      <w:r>
-        <w:rPr>
-          <w:rFonts w:ascii="Georgia" w:eastAsia="Times New Roman" w:hAnsi="Georgia" w:cs="Helvetica"/>
-          <w:color w:val="000000"/>
-          <w:sz w:val="30"/>
-          <w:szCs w:val="30"/>
-        </w:rPr>
-        <w:t xml:space="preserve">The Panama Canal is fed by a vast artificial lake—Lake </w:t>
-      </w:r>
-      <w:proofErr w:type="spellStart"/>
-      <w:r>
-        <w:rPr>
-          <w:rFonts w:ascii="Georgia" w:eastAsia="Times New Roman" w:hAnsi="Georgia" w:cs="Helvetica"/>
-          <w:color w:val="000000"/>
-          <w:sz w:val="30"/>
-          <w:szCs w:val="30"/>
-        </w:rPr>
-        <w:t>Gatún</w:t>
-      </w:r>
-      <w:proofErr w:type="spellEnd"/>
-      <w:r>
-        <w:rPr>
           <w:rFonts w:ascii="Georgia" w:eastAsia="Times New Roman" w:hAnsi="Georgia" w:cs="Helvetica"/>
           <w:color w:val="000000"/>
           <w:sz w:val="30"/>
@@ -2366,7 +2246,7 @@
         </w:rPr>
         <w:t>—that allows the locks below to fill so ships can cut between the Atlantic and Pacific oceans. Climate change has </w:t>
       </w:r>
-      <w:hyperlink r:id="rId25" w:tgtFrame="_blank" w:tooltip="Panama Canal Jam Sends Ships Sailing Continents Out of Way (2)" w:history="1">
+      <w:hyperlink r:id="rId23" w:tgtFrame="_blank" w:tooltip="Panama Canal Jam Sends Ships Sailing Continents Out of Way (2)" w:history="1">
         <w:r>
           <w:rPr>
             <w:rFonts w:ascii="Georgia" w:eastAsia="Times New Roman" w:hAnsi="Georgia" w:cs="Helvetica"/>
@@ -2432,7 +2312,7 @@
         </w:rPr>
         <w:t xml:space="preserve"> vessel traffic and cost shippers millions of dollars. The number of daily crossings has begun to recover from a low of 21 ships in late January, and a </w:t>
       </w:r>
-      <w:hyperlink r:id="rId26" w:tgtFrame="_blank" w:tooltip="Chances of a Weather-Roiling La Niña This Year Are Now Above 80%" w:history="1">
+      <w:hyperlink r:id="rId24" w:tgtFrame="_blank" w:tooltip="Chances of a Weather-Roiling La Niña This Year Are Now Above 80%" w:history="1">
         <w:r>
           <w:rPr>
             <w:rFonts w:ascii="Georgia" w:eastAsia="Times New Roman" w:hAnsi="Georgia" w:cs="Helvetica"/>
@@ -2496,7 +2376,7 @@
         </w:rPr>
         <w:t>Read More: </w:t>
       </w:r>
-      <w:hyperlink r:id="rId27" w:tgtFrame="_blank" w:tooltip="China Goods Flood Into Mexico, Making It Top Global Trade Route" w:history="1">
+      <w:hyperlink r:id="rId25" w:tgtFrame="_blank" w:tooltip="China Goods Flood Into Mexico, Making It Top Global Trade Route" w:history="1">
         <w:r>
           <w:rPr>
             <w:rFonts w:ascii="Georgia" w:eastAsia="Times New Roman" w:hAnsi="Georgia" w:cs="Helvetica"/>

</xml_diff>

<commit_message>
vault backup: 2024-05-31 00:29:06
</commit_message>
<xml_diff>
--- a/language/2024-05-29.docx
+++ b/language/2024-05-29.docx
@@ -40,7 +40,6 @@
           <w:rFonts w:ascii="Helvetica" w:eastAsia="Times New Roman" w:hAnsi="Helvetica" w:cs="Helvetica"/>
           <w:b/>
           <w:bCs/>
-          <w:color w:val="FF0000"/>
           <w:kern w:val="36"/>
           <w:sz w:val="69"/>
           <w:szCs w:val="69"/>
@@ -93,114 +92,72 @@
           <w:sz w:val="36"/>
           <w:szCs w:val="36"/>
         </w:rPr>
-        <w:t xml:space="preserve">maritime </w:t>
-      </w:r>
-      <w:r>
-        <w:rPr>
-          <w:rFonts w:ascii="Helvetica" w:eastAsia="Times New Roman" w:hAnsi="Helvetica" w:cs="Helvetica"/>
-          <w:color w:val="000000"/>
+        <w:t>maritime</w:t>
+      </w:r>
+      <w:r>
+        <w:rPr>
+          <w:rFonts w:ascii="Helvetica" w:hAnsi="Helvetica" w:cs="Helvetica" w:hint="eastAsia"/>
+          <w:color w:val="FF0000"/>
           <w:sz w:val="36"/>
           <w:szCs w:val="36"/>
         </w:rPr>
+        <w:t xml:space="preserve"> </w:t>
+      </w:r>
+      <w:r>
+        <w:rPr>
+          <w:rFonts w:ascii="Helvetica" w:hAnsi="Helvetica" w:cs="Helvetica" w:hint="eastAsia"/>
+          <w:color w:val="FF0000"/>
+          <w:sz w:val="36"/>
+          <w:szCs w:val="36"/>
+        </w:rPr>
+        <w:t>【</w:t>
+      </w:r>
+      <w:r>
+        <w:rPr>
+          <w:rFonts w:ascii="Helvetica" w:hAnsi="Helvetica" w:cs="Helvetica"/>
+          <w:color w:val="FF0000"/>
+          <w:sz w:val="36"/>
+          <w:szCs w:val="36"/>
+        </w:rPr>
+        <w:t>ˈ</w:t>
+      </w:r>
+      <w:proofErr w:type="spellStart"/>
+      <w:r>
+        <w:rPr>
+          <w:rFonts w:ascii="Helvetica" w:hAnsi="Helvetica" w:cs="Helvetica"/>
+          <w:color w:val="FF0000"/>
+          <w:sz w:val="36"/>
+          <w:szCs w:val="36"/>
+        </w:rPr>
+        <w:t>merəˌtīm</w:t>
+      </w:r>
+      <w:proofErr w:type="spellEnd"/>
+      <w:r>
+        <w:rPr>
+          <w:rFonts w:ascii="Helvetica" w:hAnsi="Helvetica" w:cs="Helvetica" w:hint="eastAsia"/>
+          <w:color w:val="FF0000"/>
+          <w:sz w:val="36"/>
+          <w:szCs w:val="36"/>
+        </w:rPr>
+        <w:t>】海上的</w:t>
+      </w:r>
+      <w:r>
+        <w:rPr>
+          <w:rFonts w:ascii="Helvetica" w:eastAsia="Times New Roman" w:hAnsi="Helvetica" w:cs="Helvetica"/>
+          <w:color w:val="FF0000"/>
+          <w:sz w:val="36"/>
+          <w:szCs w:val="36"/>
+        </w:rPr>
+        <w:t xml:space="preserve"> </w:t>
+      </w:r>
+      <w:r>
+        <w:rPr>
+          <w:rFonts w:ascii="Helvetica" w:eastAsia="Times New Roman" w:hAnsi="Helvetica" w:cs="Helvetica"/>
+          <w:color w:val="000000"/>
+          <w:sz w:val="36"/>
+          <w:szCs w:val="36"/>
+        </w:rPr>
         <w:t>commerce and rekindle inflation.</w:t>
-      </w:r>
-    </w:p>
-    <w:p>
-      <w:pPr>
-        <w:shd w:val="clear" w:color="auto" w:fill="FFFFFF"/>
-        <w:spacing w:after="60" w:line="240" w:lineRule="auto"/>
-        <w:rPr>
-          <w:rFonts w:ascii="Helvetica" w:eastAsia="Times New Roman" w:hAnsi="Helvetica" w:cs="Helvetica"/>
-          <w:color w:val="000000"/>
-          <w:sz w:val="27"/>
-          <w:szCs w:val="27"/>
-        </w:rPr>
-      </w:pPr>
-      <w:r>
-        <w:rPr>
-          <w:rFonts w:ascii="Helvetica" w:eastAsia="Times New Roman" w:hAnsi="Helvetica" w:cs="Helvetica"/>
-          <w:color w:val="000000"/>
-          <w:sz w:val="27"/>
-          <w:szCs w:val="27"/>
-        </w:rPr>
-        <w:t>By </w:t>
-      </w:r>
-      <w:hyperlink r:id="rId6" w:history="1">
-        <w:r>
-          <w:rPr>
-            <w:rFonts w:ascii="Helvetica" w:eastAsia="Times New Roman" w:hAnsi="Helvetica" w:cs="Helvetica"/>
-            <w:color w:val="0000FF"/>
-            <w:sz w:val="27"/>
-            <w:szCs w:val="27"/>
-            <w:u w:val="single"/>
-            <w:bdr w:val="none" w:sz="0" w:space="0" w:color="auto" w:frame="1"/>
-          </w:rPr>
-          <w:t>Alaric Nightingale</w:t>
-        </w:r>
-      </w:hyperlink>
-    </w:p>
-    <w:p>
-      <w:pPr>
-        <w:shd w:val="clear" w:color="auto" w:fill="FFFFFF"/>
-        <w:spacing w:after="120" w:line="240" w:lineRule="auto"/>
-        <w:rPr>
-          <w:rFonts w:ascii="Helvetica" w:eastAsia="Times New Roman" w:hAnsi="Helvetica" w:cs="Helvetica"/>
-          <w:color w:val="000000"/>
-          <w:sz w:val="27"/>
-          <w:szCs w:val="27"/>
-        </w:rPr>
-      </w:pPr>
-      <w:r>
-        <w:rPr>
-          <w:rFonts w:ascii="Helvetica" w:eastAsia="Times New Roman" w:hAnsi="Helvetica" w:cs="Helvetica"/>
-          <w:color w:val="000000"/>
-          <w:sz w:val="27"/>
-          <w:szCs w:val="27"/>
-        </w:rPr>
-        <w:t xml:space="preserve">May 23, </w:t>
-      </w:r>
-      <w:proofErr w:type="gramStart"/>
-      <w:r>
-        <w:rPr>
-          <w:rFonts w:ascii="Helvetica" w:eastAsia="Times New Roman" w:hAnsi="Helvetica" w:cs="Helvetica"/>
-          <w:color w:val="000000"/>
-          <w:sz w:val="27"/>
-          <w:szCs w:val="27"/>
-        </w:rPr>
-        <w:t>2024</w:t>
-      </w:r>
-      <w:proofErr w:type="gramEnd"/>
-      <w:r>
-        <w:rPr>
-          <w:rFonts w:ascii="Helvetica" w:eastAsia="Times New Roman" w:hAnsi="Helvetica" w:cs="Helvetica"/>
-          <w:color w:val="000000"/>
-          <w:sz w:val="27"/>
-          <w:szCs w:val="27"/>
-        </w:rPr>
-        <w:t xml:space="preserve"> at 11:00 AM GMT+8</w:t>
-      </w:r>
-    </w:p>
-    <w:p>
-      <w:pPr>
-        <w:shd w:val="clear" w:color="auto" w:fill="FFFFFF"/>
-        <w:spacing w:after="0" w:line="240" w:lineRule="auto"/>
-        <w:rPr>
-          <w:rFonts w:ascii="Helvetica" w:eastAsia="Times New Roman" w:hAnsi="Helvetica" w:cs="Helvetica"/>
-          <w:color w:val="000000"/>
-          <w:sz w:val="21"/>
-          <w:szCs w:val="21"/>
-          <w:bdr w:val="single" w:sz="2" w:space="0" w:color="E5E7EB" w:frame="1"/>
-        </w:rPr>
-      </w:pPr>
-      <w:r>
-        <w:rPr>
-          <w:rFonts w:ascii="Helvetica" w:eastAsia="Times New Roman" w:hAnsi="Helvetica" w:cs="Helvetica"/>
-          <w:color w:val="000000"/>
-          <w:sz w:val="21"/>
-          <w:szCs w:val="21"/>
-          <w:bdr w:val="single" w:sz="2" w:space="0" w:color="E5E7EB" w:frame="1"/>
-        </w:rPr>
-        <w:t>Save</w:t>
       </w:r>
     </w:p>
     <w:p>
@@ -295,26 +252,45 @@
           <w:szCs w:val="30"/>
           <w:highlight w:val="green"/>
         </w:rPr>
-        <w:t xml:space="preserve">steel </w:t>
-      </w:r>
-      <w:r>
-        <w:rPr>
-          <w:rFonts w:ascii="Georgia" w:eastAsia="Times New Roman" w:hAnsi="Georgia" w:cs="Helvetica"/>
-          <w:color w:val="000000"/>
+        <w:t>steel bars</w:t>
+      </w:r>
+      <w:r>
+        <w:rPr>
+          <w:rFonts w:ascii="Georgia" w:hAnsi="Georgia" w:cs="Helvetica" w:hint="eastAsia"/>
+          <w:color w:val="FF0000"/>
           <w:sz w:val="30"/>
           <w:szCs w:val="30"/>
           <w:highlight w:val="green"/>
         </w:rPr>
-        <w:t xml:space="preserve">bars, there are vast economies of scale to be </w:t>
-      </w:r>
-      <w:r>
-        <w:rPr>
-          <w:rFonts w:ascii="Georgia" w:eastAsia="Times New Roman" w:hAnsi="Georgia" w:cs="Helvetica"/>
+        <w:t xml:space="preserve"> </w:t>
+      </w:r>
+      <w:r>
+        <w:rPr>
+          <w:rFonts w:ascii="Georgia" w:hAnsi="Georgia" w:cs="Helvetica" w:hint="eastAsia"/>
           <w:color w:val="FF0000"/>
           <w:sz w:val="30"/>
           <w:szCs w:val="30"/>
           <w:highlight w:val="green"/>
         </w:rPr>
+        <w:t>鋼筋</w:t>
+      </w:r>
+      <w:r>
+        <w:rPr>
+          <w:rFonts w:ascii="Georgia" w:eastAsia="Times New Roman" w:hAnsi="Georgia" w:cs="Helvetica"/>
+          <w:color w:val="000000"/>
+          <w:sz w:val="30"/>
+          <w:szCs w:val="30"/>
+          <w:highlight w:val="green"/>
+        </w:rPr>
+        <w:t xml:space="preserve">, there are vast economies of scale to be </w:t>
+      </w:r>
+      <w:r>
+        <w:rPr>
+          <w:rFonts w:ascii="Georgia" w:eastAsia="Times New Roman" w:hAnsi="Georgia" w:cs="Helvetica"/>
+          <w:sz w:val="30"/>
+          <w:szCs w:val="30"/>
+          <w:highlight w:val="green"/>
+        </w:rPr>
         <w:t xml:space="preserve">reaped </w:t>
       </w:r>
       <w:r>
@@ -325,7 +301,18 @@
           <w:szCs w:val="30"/>
           <w:highlight w:val="green"/>
         </w:rPr>
-        <w:t>from concentrating production in one part of the world, as long as you can ship goods safely and cheaply to where they’ll be consumed.</w:t>
+        <w:t xml:space="preserve">from concentrating production in one part of the world, as long as you can ship goods safely and cheaply to where they’ll be </w:t>
+      </w:r>
+      <w:proofErr w:type="gramStart"/>
+      <w:r>
+        <w:rPr>
+          <w:rFonts w:ascii="Georgia" w:eastAsia="Times New Roman" w:hAnsi="Georgia" w:cs="Helvetica"/>
+          <w:color w:val="000000"/>
+          <w:sz w:val="30"/>
+          <w:szCs w:val="30"/>
+          <w:highlight w:val="green"/>
+        </w:rPr>
+        <w:t>consumed.</w:t>
       </w:r>
       <w:r>
         <w:rPr>
@@ -337,6 +324,7 @@
         </w:rPr>
         <w:t>不論時候在哪裏</w:t>
       </w:r>
+      <w:proofErr w:type="gramEnd"/>
       <w:r>
         <w:rPr>
           <w:rFonts w:ascii="Georgia" w:hAnsi="Georgia" w:cs="Helvetica" w:hint="eastAsia"/>
@@ -391,71 +379,7 @@
           <w:sz w:val="30"/>
           <w:szCs w:val="30"/>
         </w:rPr>
-        <w:t xml:space="preserve"> The pandemic stress-tested that </w:t>
-      </w:r>
-      <w:r>
-        <w:rPr>
-          <w:rFonts w:ascii="Georgia" w:eastAsia="Times New Roman" w:hAnsi="Georgia" w:cs="Helvetica"/>
-          <w:color w:val="FF0000"/>
-          <w:sz w:val="30"/>
-          <w:szCs w:val="30"/>
-        </w:rPr>
-        <w:t>proposition</w:t>
-      </w:r>
-      <w:r>
-        <w:rPr>
-          <w:rFonts w:ascii="Georgia" w:eastAsia="Times New Roman" w:hAnsi="Georgia" w:cs="Helvetica"/>
-          <w:color w:val="000000"/>
-          <w:sz w:val="30"/>
-          <w:szCs w:val="30"/>
-        </w:rPr>
-        <w:t xml:space="preserve">: Covid lockdowns and border </w:t>
-      </w:r>
-      <w:r>
-        <w:rPr>
-          <w:rFonts w:ascii="Georgia" w:eastAsia="Times New Roman" w:hAnsi="Georgia" w:cs="Helvetica"/>
-          <w:color w:val="FF0000"/>
-          <w:sz w:val="30"/>
-          <w:szCs w:val="30"/>
-        </w:rPr>
-        <w:t xml:space="preserve">closures </w:t>
-      </w:r>
-      <w:r>
-        <w:rPr>
-          <w:rFonts w:ascii="Georgia" w:eastAsia="Times New Roman" w:hAnsi="Georgia" w:cs="Helvetica"/>
-          <w:color w:val="000000"/>
-          <w:sz w:val="30"/>
-          <w:szCs w:val="30"/>
-        </w:rPr>
-        <w:t xml:space="preserve">caused supply chains </w:t>
-      </w:r>
-      <w:r>
-        <w:rPr>
-          <w:rFonts w:ascii="Georgia" w:eastAsia="Times New Roman" w:hAnsi="Georgia" w:cs="Helvetica"/>
-          <w:color w:val="000000"/>
-          <w:sz w:val="30"/>
-          <w:szCs w:val="30"/>
-          <w:highlight w:val="green"/>
-        </w:rPr>
-        <w:t>to seize up</w:t>
-      </w:r>
-      <w:r>
-        <w:rPr>
-          <w:rFonts w:ascii="Georgia" w:eastAsia="Times New Roman" w:hAnsi="Georgia" w:cs="Helvetica"/>
-          <w:color w:val="000000"/>
-          <w:sz w:val="30"/>
-          <w:szCs w:val="30"/>
-        </w:rPr>
-        <w:t>,</w:t>
-      </w:r>
-      <w:r>
-        <w:rPr>
-          <w:rFonts w:ascii="Georgia" w:eastAsia="Times New Roman" w:hAnsi="Georgia" w:cs="Helvetica"/>
-          <w:color w:val="000000"/>
-          <w:sz w:val="30"/>
-          <w:szCs w:val="30"/>
-        </w:rPr>
-        <w:t xml:space="preserve"> sparking a painful bout of inflation.</w:t>
+        <w:t xml:space="preserve"> </w:t>
       </w:r>
     </w:p>
     <w:p>
@@ -549,7 +473,7 @@
         </w:rPr>
         <w:t> </w:t>
       </w:r>
-      <w:hyperlink r:id="rId7" w:tgtFrame="_blank" w:tooltip="Biden’s Plan to Hit China With More Tariffs Is Mostly Symbolic" w:history="1">
+      <w:hyperlink r:id="rId6" w:tgtFrame="_blank" w:tooltip="Biden’s Plan to Hit China With More Tariffs Is Mostly Symbolic" w:history="1">
         <w:r>
           <w:rPr>
             <w:rFonts w:ascii="Georgia" w:eastAsia="Times New Roman" w:hAnsi="Georgia" w:cs="Helvetica"/>
@@ -607,7 +531,7 @@
         </w:rPr>
         <w:t>and missile </w:t>
       </w:r>
-      <w:hyperlink r:id="rId8" w:tgtFrame="_blank" w:tooltip="China-Bound Oil Tanker Hit by Houthi Missile in Red Sea, US Says" w:history="1">
+      <w:hyperlink r:id="rId7" w:tgtFrame="_blank" w:tooltip="China-Bound Oil Tanker Hit by Houthi Missile in Red Sea, US Says" w:history="1">
         <w:r>
           <w:rPr>
             <w:rFonts w:ascii="Georgia" w:eastAsia="Times New Roman" w:hAnsi="Georgia" w:cs="Helvetica"/>
@@ -659,7 +583,7 @@
         </w:rPr>
         <w:t xml:space="preserve"> Most container ships are being </w:t>
       </w:r>
-      <w:hyperlink r:id="rId9" w:tgtFrame="_blank" w:history="1">
+      <w:hyperlink r:id="rId8" w:tgtFrame="_blank" w:history="1">
         <w:r>
           <w:rPr>
             <w:rFonts w:ascii="Georgia" w:eastAsia="Times New Roman" w:hAnsi="Georgia" w:cs="Helvetica"/>
@@ -699,7 +623,7 @@
         </w:rPr>
         <w:t>of Good Hope, and shipping rates have </w:t>
       </w:r>
-      <w:hyperlink r:id="rId10" w:tgtFrame="_blank" w:history="1">
+      <w:hyperlink r:id="rId9" w:tgtFrame="_blank" w:history="1">
         <w:r>
           <w:rPr>
             <w:rFonts w:ascii="Georgia" w:eastAsia="Times New Roman" w:hAnsi="Georgia" w:cs="Helvetica"/>
@@ -721,7 +645,7 @@
         </w:rPr>
         <w:t> as a result, complicating the task of central banks in Europe and the US that are in the difficult last mile of guiding inflation back to target. Fitch Ratings estimated in February that the trouble in the Red Sea was likely to </w:t>
       </w:r>
-      <w:hyperlink r:id="rId11" w:tgtFrame="_blank" w:tooltip="Jump in Shipping Costs Intensifies ‘Last Mile’ Inflation Challenges" w:history="1">
+      <w:hyperlink r:id="rId10" w:tgtFrame="_blank" w:tooltip="Jump in Shipping Costs Intensifies ‘Last Mile’ Inflation Challenges" w:history="1">
         <w:r>
           <w:rPr>
             <w:rFonts w:ascii="Georgia" w:eastAsia="Times New Roman" w:hAnsi="Georgia" w:cs="Helvetica"/>
@@ -952,7 +876,6 @@
         </w:rPr>
         <w:t xml:space="preserve">, unpredictable winds, </w:t>
       </w:r>
-      <w:proofErr w:type="gramStart"/>
       <w:r>
         <w:rPr>
           <w:rFonts w:ascii="Georgia" w:eastAsia="Times New Roman" w:hAnsi="Georgia" w:cs="Helvetica"/>
@@ -961,9 +884,18 @@
           <w:szCs w:val="30"/>
           <w:highlight w:val="green"/>
         </w:rPr>
-        <w:t>reefs</w:t>
-      </w:r>
-      <w:proofErr w:type="gramEnd"/>
+        <w:t xml:space="preserve">reefs </w:t>
+      </w:r>
+      <w:r>
+        <w:rPr>
+          <w:rFonts w:ascii="Georgia" w:eastAsia="Times New Roman" w:hAnsi="Georgia" w:cs="Helvetica"/>
+          <w:color w:val="000000"/>
+          <w:sz w:val="30"/>
+          <w:szCs w:val="30"/>
+          <w:highlight w:val="green"/>
+        </w:rPr>
+        <w:t xml:space="preserve">and </w:t>
+      </w:r>
       <w:r>
         <w:rPr>
           <w:rFonts w:ascii="Georgia" w:eastAsia="Times New Roman" w:hAnsi="Georgia" w:cs="Helvetica"/>
@@ -972,7 +904,7 @@
           <w:szCs w:val="30"/>
           <w:highlight w:val="green"/>
         </w:rPr>
-        <w:t xml:space="preserve"> </w:t>
+        <w:t xml:space="preserve">shoals </w:t>
       </w:r>
       <w:r>
         <w:rPr>
@@ -982,7 +914,38 @@
           <w:szCs w:val="30"/>
           <w:highlight w:val="green"/>
         </w:rPr>
-        <w:t xml:space="preserve">and </w:t>
+        <w:t xml:space="preserve">in this stretch of water at the entrance to the Red Sea named it the Bab </w:t>
+      </w:r>
+      <w:proofErr w:type="spellStart"/>
+      <w:r>
+        <w:rPr>
+          <w:rFonts w:ascii="Georgia" w:eastAsia="Times New Roman" w:hAnsi="Georgia" w:cs="Helvetica"/>
+          <w:color w:val="000000"/>
+          <w:sz w:val="30"/>
+          <w:szCs w:val="30"/>
+          <w:highlight w:val="green"/>
+        </w:rPr>
+        <w:t>el</w:t>
+      </w:r>
+      <w:proofErr w:type="spellEnd"/>
+      <w:r>
+        <w:rPr>
+          <w:rFonts w:ascii="Georgia" w:eastAsia="Times New Roman" w:hAnsi="Georgia" w:cs="Helvetica"/>
+          <w:color w:val="000000"/>
+          <w:sz w:val="30"/>
+          <w:szCs w:val="30"/>
+          <w:highlight w:val="green"/>
+        </w:rPr>
+        <w:t>-Mandeb—Arabic for the “Gate of Tears.”</w:t>
+      </w:r>
+      <w:r>
+        <w:rPr>
+          <w:rFonts w:ascii="Georgia" w:eastAsia="Times New Roman" w:hAnsi="Georgia" w:cs="Helvetica"/>
+          <w:color w:val="000000"/>
+          <w:sz w:val="30"/>
+          <w:szCs w:val="30"/>
+        </w:rPr>
+        <w:t xml:space="preserve"> Nowadays, navigating the 18-mile-wide waterway, the most important transit point to and from the Suez Canal and which handles more than 15% of all </w:t>
       </w:r>
       <w:r>
         <w:rPr>
@@ -990,57 +953,6 @@
           <w:color w:val="FF0000"/>
           <w:sz w:val="30"/>
           <w:szCs w:val="30"/>
-          <w:highlight w:val="green"/>
-        </w:rPr>
-        <w:t xml:space="preserve">shoals </w:t>
-      </w:r>
-      <w:r>
-        <w:rPr>
-          <w:rFonts w:ascii="Georgia" w:eastAsia="Times New Roman" w:hAnsi="Georgia" w:cs="Helvetica"/>
-          <w:color w:val="000000"/>
-          <w:sz w:val="30"/>
-          <w:szCs w:val="30"/>
-          <w:highlight w:val="green"/>
-        </w:rPr>
-        <w:t xml:space="preserve">in this stretch of water at the entrance to the Red Sea named it the Bab </w:t>
-      </w:r>
-      <w:proofErr w:type="spellStart"/>
-      <w:r>
-        <w:rPr>
-          <w:rFonts w:ascii="Georgia" w:eastAsia="Times New Roman" w:hAnsi="Georgia" w:cs="Helvetica"/>
-          <w:color w:val="000000"/>
-          <w:sz w:val="30"/>
-          <w:szCs w:val="30"/>
-          <w:highlight w:val="green"/>
-        </w:rPr>
-        <w:t>el</w:t>
-      </w:r>
-      <w:proofErr w:type="spellEnd"/>
-      <w:r>
-        <w:rPr>
-          <w:rFonts w:ascii="Georgia" w:eastAsia="Times New Roman" w:hAnsi="Georgia" w:cs="Helvetica"/>
-          <w:color w:val="000000"/>
-          <w:sz w:val="30"/>
-          <w:szCs w:val="30"/>
-          <w:highlight w:val="green"/>
-        </w:rPr>
-        <w:t>-Mandeb—Arabic for the “Gate of Tears.”</w:t>
-      </w:r>
-      <w:r>
-        <w:rPr>
-          <w:rFonts w:ascii="Georgia" w:eastAsia="Times New Roman" w:hAnsi="Georgia" w:cs="Helvetica"/>
-          <w:color w:val="000000"/>
-          <w:sz w:val="30"/>
-          <w:szCs w:val="30"/>
-        </w:rPr>
-        <w:t xml:space="preserve"> Nowadays, navigating the 18-mile-wide waterway, the most important transit point to and from the Suez Canal and which handles more than 15% of all </w:t>
-      </w:r>
-      <w:r>
-        <w:rPr>
-          <w:rFonts w:ascii="Georgia" w:eastAsia="Times New Roman" w:hAnsi="Georgia" w:cs="Helvetica"/>
-          <w:color w:val="FF0000"/>
-          <w:sz w:val="30"/>
-          <w:szCs w:val="30"/>
         </w:rPr>
         <w:t xml:space="preserve">seaborne </w:t>
       </w:r>
@@ -1053,7 +965,7 @@
         </w:rPr>
         <w:t>trade by value, is a </w:t>
       </w:r>
-      <w:hyperlink r:id="rId12" w:tgtFrame="_blank" w:history="1">
+      <w:hyperlink r:id="rId11" w:tgtFrame="_blank" w:history="1">
         <w:r>
           <w:rPr>
             <w:rFonts w:ascii="Georgia" w:eastAsia="Times New Roman" w:hAnsi="Georgia" w:cs="Helvetica"/>
@@ -1102,7 +1014,7 @@
         </w:rPr>
         <w:t>of travel time. In a May 6 advisory note to clients, A.P. Moller-Maersk A/S noted that its ships are using </w:t>
       </w:r>
-      <w:hyperlink r:id="rId13" w:tgtFrame="_blank" w:history="1">
+      <w:hyperlink r:id="rId12" w:tgtFrame="_blank" w:history="1">
         <w:r>
           <w:rPr>
             <w:rFonts w:ascii="Georgia" w:eastAsia="Times New Roman" w:hAnsi="Georgia" w:cs="Helvetica"/>
@@ -1191,30 +1103,39 @@
           <w:sz w:val="30"/>
           <w:szCs w:val="30"/>
         </w:rPr>
+        <w:t xml:space="preserve">Pivotal to trade for centuries, the Strait of Malacca, which links the Indian Ocean to the Pacific, is by far the world’s most important maritime choke point. </w:t>
+      </w:r>
+      <w:proofErr w:type="gramStart"/>
+      <w:r>
+        <w:rPr>
+          <w:rFonts w:ascii="Georgia" w:eastAsia="Times New Roman" w:hAnsi="Georgia" w:cs="Helvetica"/>
+          <w:color w:val="000000"/>
+          <w:sz w:val="30"/>
+          <w:szCs w:val="30"/>
+        </w:rPr>
+        <w:t>Oil,</w:t>
+      </w:r>
+      <w:proofErr w:type="gramEnd"/>
+      <w:r>
+        <w:rPr>
+          <w:rFonts w:ascii="Georgia" w:eastAsia="Times New Roman" w:hAnsi="Georgia" w:cs="Helvetica"/>
+          <w:color w:val="000000"/>
+          <w:sz w:val="30"/>
+          <w:szCs w:val="30"/>
+        </w:rPr>
+        <w:t xml:space="preserve"> liquefied natural gas and other commodities pass through to reach China and Asia’s other major economies, while manufactured goods move in the opposite direction. About 94,000 ships a year come through, many of them stopping at Singapore either to deliver cargo or to refuel. That turns the island state’s waters—and the approaches to them—into a vast parking lot, with huge tankers crossing paths with fishing vessels, raising the risk of collisions. Ships often need to slow down through the strait, which </w:t>
+      </w:r>
+      <w:r>
+        <w:rPr>
+          <w:rFonts w:ascii="Georgia" w:eastAsia="Times New Roman" w:hAnsi="Georgia" w:cs="Helvetica"/>
+          <w:color w:val="000000"/>
+          <w:sz w:val="30"/>
+          <w:szCs w:val="30"/>
+        </w:rPr>
         <w:lastRenderedPageBreak/>
-        <w:t xml:space="preserve">Pivotal to trade for centuries, the Strait of Malacca, which links the Indian Ocean to the Pacific, is by far the world’s most important maritime choke point. </w:t>
-      </w:r>
-      <w:proofErr w:type="gramStart"/>
-      <w:r>
-        <w:rPr>
-          <w:rFonts w:ascii="Georgia" w:eastAsia="Times New Roman" w:hAnsi="Georgia" w:cs="Helvetica"/>
-          <w:color w:val="000000"/>
-          <w:sz w:val="30"/>
-          <w:szCs w:val="30"/>
-        </w:rPr>
-        <w:t>Oil,</w:t>
-      </w:r>
-      <w:proofErr w:type="gramEnd"/>
-      <w:r>
-        <w:rPr>
-          <w:rFonts w:ascii="Georgia" w:eastAsia="Times New Roman" w:hAnsi="Georgia" w:cs="Helvetica"/>
-          <w:color w:val="000000"/>
-          <w:sz w:val="30"/>
-          <w:szCs w:val="30"/>
-        </w:rPr>
-        <w:t xml:space="preserve"> liquefied natural gas and other commodities pass through to reach China and Asia’s other major economies, while manufactured goods move in the opposite direction. About 94,000 ships a year come through, many of them stopping at Singapore either to deliver cargo or to refuel. That turns the island state’s waters—and the approaches to them—into a vast parking lot, with huge tankers crossing paths with fishing vessels, raising the risk of collisions. Ships often need to slow down through the strait, which makes it </w:t>
-      </w:r>
-      <w:hyperlink r:id="rId14" w:tgtFrame="_blank" w:tooltip="China Raises Security Warning on Ships Plying Malacca Strait" w:history="1">
+        <w:t>makes it </w:t>
+      </w:r>
+      <w:hyperlink r:id="rId13" w:tgtFrame="_blank" w:tooltip="China Raises Security Warning on Ships Plying Malacca Strait" w:history="1">
         <w:r>
           <w:rPr>
             <w:rFonts w:ascii="Georgia" w:eastAsia="Times New Roman" w:hAnsi="Georgia" w:cs="Helvetica"/>
@@ -1247,7 +1168,7 @@
         </w:rPr>
         <w:t> to board them. What’s more, Indonesia and other nearby locations are known for </w:t>
       </w:r>
-      <w:hyperlink r:id="rId15" w:tgtFrame="_blank" w:tooltip="Malacca Strait: How one volcano could trigger world chaos" w:history="1">
+      <w:hyperlink r:id="rId14" w:tgtFrame="_blank" w:tooltip="Malacca Strait: How one volcano could trigger world chaos" w:history="1">
         <w:r>
           <w:rPr>
             <w:rFonts w:ascii="Georgia" w:eastAsia="Times New Roman" w:hAnsi="Georgia" w:cs="Helvetica"/>
@@ -1343,7 +1264,7 @@
         <w:shd w:val="clear" w:color="auto" w:fill="FFFFFF"/>
         <w:spacing w:after="360" w:line="450" w:lineRule="atLeast"/>
         <w:rPr>
-          <w:rFonts w:ascii="Georgia" w:hAnsi="Georgia" w:cs="Helvetica" w:hint="eastAsia"/>
+          <w:rFonts w:ascii="Georgia" w:hAnsi="Georgia" w:cs="Helvetica"/>
           <w:color w:val="000000"/>
           <w:sz w:val="30"/>
           <w:szCs w:val="30"/>
@@ -1396,7 +1317,7 @@
         </w:rPr>
         <w:t xml:space="preserve"> double it. That’s probably a conservative short-term assessment of any scenario in which Tehran follows through on threats made down the years—including in 2005, in 2008, in 2011 and in 2019—to </w:t>
       </w:r>
-      <w:hyperlink r:id="rId16" w:tgtFrame="_blank" w:tooltip="Iran Raises Stakes in U.S. Showdown With Threat to Close Hormuz" w:history="1">
+      <w:hyperlink r:id="rId15" w:tgtFrame="_blank" w:tooltip="Iran Raises Stakes in U.S. Showdown With Threat to Close Hormuz" w:history="1">
         <w:r>
           <w:rPr>
             <w:rFonts w:ascii="Georgia" w:eastAsia="Times New Roman" w:hAnsi="Georgia" w:cs="Helvetica"/>
@@ -1418,7 +1339,7 @@
         </w:rPr>
         <w:t>. With some of the world’s biggest economies reliant on the oil pumped and shipped from the region, Iran is unlikely to attempt such a drastic move. But it’s repeatedly targeted merchant shipping there, </w:t>
       </w:r>
-      <w:hyperlink r:id="rId17" w:tgtFrame="_blank" w:history="1">
+      <w:hyperlink r:id="rId16" w:tgtFrame="_blank" w:history="1">
         <w:r>
           <w:rPr>
             <w:rFonts w:ascii="Georgia" w:eastAsia="Times New Roman" w:hAnsi="Georgia" w:cs="Helvetica"/>
@@ -1526,7 +1447,7 @@
                     </pic:cNvPicPr>
                   </pic:nvPicPr>
                   <pic:blipFill>
-                    <a:blip r:embed="rId18">
+                    <a:blip r:embed="rId17">
                       <a:extLst>
                         <a:ext uri="{28A0092B-C50C-407E-A947-70E740481C1C}">
                           <a14:useLocalDpi xmlns:a14="http://schemas.microsoft.com/office/drawing/2010/main" val="0"/>
@@ -1690,7 +1611,7 @@
         </w:rPr>
         <w:t>About 45% of Russia’s seaborne oil exports must pass near the coastline of Denmark on their way to international markets. The waters here are relatively shallow and can be treacherous in bad weather, so international maritime authorities recommend that experienced local pilots guide vessels through the area. The risk of accidents has grown since 2022, when Russia began using a so-called shadow fleet of tankers—aging ships with dubious safety records and inadequate insurance cover—to get around a </w:t>
       </w:r>
-      <w:hyperlink r:id="rId19" w:tgtFrame="_blank" w:tooltip="Vital Oil Chokepoint Gets Caught Up in EU’s Sanctions on Russia" w:history="1">
+      <w:hyperlink r:id="rId18" w:tgtFrame="_blank" w:tooltip="Vital Oil Chokepoint Gets Caught Up in EU’s Sanctions on Russia" w:history="1">
         <w:r>
           <w:rPr>
             <w:rFonts w:ascii="Georgia" w:eastAsia="Times New Roman" w:hAnsi="Georgia" w:cs="Helvetica"/>
@@ -1798,7 +1719,7 @@
                     </pic:cNvPicPr>
                   </pic:nvPicPr>
                   <pic:blipFill>
-                    <a:blip r:embed="rId20">
+                    <a:blip r:embed="rId19">
                       <a:extLst>
                         <a:ext uri="{28A0092B-C50C-407E-A947-70E740481C1C}">
                           <a14:useLocalDpi xmlns:a14="http://schemas.microsoft.com/office/drawing/2010/main" val="0"/>
@@ -1938,7 +1859,7 @@
           <w:sz w:val="30"/>
           <w:szCs w:val="30"/>
         </w:rPr>
-        <w:t xml:space="preserve">Russia is also a major user of Turkey’s narrow Bosporus and Dardanelles shipping lanes to move its oil and other commodities from ports in the Black Sea. Turkey’s government has said in the past that it insists on clear proof of insurance for ships passing through the straits. Today, however, almost all the tankers sailing through them have opaque </w:t>
+        <w:t xml:space="preserve">Russia is also a major user of Turkey’s narrow Bosporus and Dardanelles shipping lanes to move its oil and other commodities from ports in the Black Sea. Turkey’s government has said in the past that it insists on clear proof of insurance for ships passing through the straits. Today, however, almost all the tankers sailing through them have opaque owner and insurance status—the hallmarks of shadow-fleet vessels. Should there be a major incident that threatened Turkey’s tourism industry and the value of prime real estate overlooking the straits, the government would close the channels immediately. </w:t>
       </w:r>
       <w:proofErr w:type="gramStart"/>
       <w:r>
@@ -1948,7 +1869,7 @@
           <w:sz w:val="30"/>
           <w:szCs w:val="30"/>
         </w:rPr>
-        <w:t>owner</w:t>
+        <w:t>So</w:t>
       </w:r>
       <w:proofErr w:type="gramEnd"/>
       <w:r>
@@ -1958,29 +1879,9 @@
           <w:sz w:val="30"/>
           <w:szCs w:val="30"/>
         </w:rPr>
-        <w:t xml:space="preserve"> and insurance status—the hallmarks of shadow-fleet vessels. Should there be a major incident that threatened Turkey’s tourism industry and the value of prime real estate overlooking the straits, the government would close the channels immediately. </w:t>
-      </w:r>
-      <w:proofErr w:type="gramStart"/>
-      <w:r>
-        <w:rPr>
-          <w:rFonts w:ascii="Georgia" w:eastAsia="Times New Roman" w:hAnsi="Georgia" w:cs="Helvetica"/>
-          <w:color w:val="000000"/>
-          <w:sz w:val="30"/>
-          <w:szCs w:val="30"/>
-        </w:rPr>
-        <w:t>So</w:t>
-      </w:r>
-      <w:proofErr w:type="gramEnd"/>
-      <w:r>
-        <w:rPr>
-          <w:rFonts w:ascii="Georgia" w:eastAsia="Times New Roman" w:hAnsi="Georgia" w:cs="Helvetica"/>
-          <w:color w:val="000000"/>
-          <w:sz w:val="30"/>
-          <w:szCs w:val="30"/>
-        </w:rPr>
         <w:t xml:space="preserve"> any kind of serious tanker accident in the area would be profound for the global commodity trade. Fog-ridden and sometimes beset by strong currents, the Bosporus and Dardanelles are prone to shipping mishaps. </w:t>
       </w:r>
-      <w:hyperlink r:id="rId21" w:tgtFrame="_blank" w:tooltip="Hundreds of Ships Stuck as Turkish Strait Closed by Wildfires" w:history="1">
+      <w:hyperlink r:id="rId20" w:tgtFrame="_blank" w:tooltip="Hundreds of Ships Stuck as Turkish Strait Closed by Wildfires" w:history="1">
         <w:r>
           <w:rPr>
             <w:rFonts w:ascii="Georgia" w:eastAsia="Times New Roman" w:hAnsi="Georgia" w:cs="Helvetica"/>
@@ -2088,7 +1989,7 @@
                     </pic:cNvPicPr>
                   </pic:nvPicPr>
                   <pic:blipFill>
-                    <a:blip r:embed="rId22">
+                    <a:blip r:embed="rId21">
                       <a:extLst>
                         <a:ext uri="{28A0092B-C50C-407E-A947-70E740481C1C}">
                           <a14:useLocalDpi xmlns:a14="http://schemas.microsoft.com/office/drawing/2010/main" val="0"/>
@@ -2246,7 +2147,7 @@
         </w:rPr>
         <w:t>—that allows the locks below to fill so ships can cut between the Atlantic and Pacific oceans. Climate change has </w:t>
       </w:r>
-      <w:hyperlink r:id="rId23" w:tgtFrame="_blank" w:tooltip="Panama Canal Jam Sends Ships Sailing Continents Out of Way (2)" w:history="1">
+      <w:hyperlink r:id="rId22" w:tgtFrame="_blank" w:tooltip="Panama Canal Jam Sends Ships Sailing Continents Out of Way (2)" w:history="1">
         <w:r>
           <w:rPr>
             <w:rFonts w:ascii="Georgia" w:eastAsia="Times New Roman" w:hAnsi="Georgia" w:cs="Helvetica"/>
@@ -2290,29 +2191,9 @@
           <w:sz w:val="30"/>
           <w:szCs w:val="30"/>
         </w:rPr>
-        <w:t xml:space="preserve"> to the point where the authority that oversees transits has had to curb how many vessels can pass. The dry weather last year </w:t>
-      </w:r>
-      <w:proofErr w:type="gramStart"/>
-      <w:r>
-        <w:rPr>
-          <w:rFonts w:ascii="Georgia" w:eastAsia="Times New Roman" w:hAnsi="Georgia" w:cs="Helvetica"/>
-          <w:color w:val="000000"/>
-          <w:sz w:val="30"/>
-          <w:szCs w:val="30"/>
-        </w:rPr>
-        <w:t>has choked</w:t>
-      </w:r>
-      <w:proofErr w:type="gramEnd"/>
-      <w:r>
-        <w:rPr>
-          <w:rFonts w:ascii="Georgia" w:eastAsia="Times New Roman" w:hAnsi="Georgia" w:cs="Helvetica"/>
-          <w:color w:val="000000"/>
-          <w:sz w:val="30"/>
-          <w:szCs w:val="30"/>
-        </w:rPr>
-        <w:t xml:space="preserve"> vessel traffic and cost shippers millions of dollars. The number of daily crossings has begun to recover from a low of 21 ships in late January, and a </w:t>
-      </w:r>
-      <w:hyperlink r:id="rId24" w:tgtFrame="_blank" w:tooltip="Chances of a Weather-Roiling La Niña This Year Are Now Above 80%" w:history="1">
+        <w:t> to the point where the authority that oversees transits has had to curb how many vessels can pass. The dry weather last year has choked vessel traffic and cost shippers millions of dollars. The number of daily crossings has begun to recover from a low of 21 ships in late January, and a </w:t>
+      </w:r>
+      <w:hyperlink r:id="rId23" w:tgtFrame="_blank" w:tooltip="Chances of a Weather-Roiling La Niña This Year Are Now Above 80%" w:history="1">
         <w:r>
           <w:rPr>
             <w:rFonts w:ascii="Georgia" w:eastAsia="Times New Roman" w:hAnsi="Georgia" w:cs="Helvetica"/>
@@ -2376,7 +2257,7 @@
         </w:rPr>
         <w:t>Read More: </w:t>
       </w:r>
-      <w:hyperlink r:id="rId25" w:tgtFrame="_blank" w:tooltip="China Goods Flood Into Mexico, Making It Top Global Trade Route" w:history="1">
+      <w:hyperlink r:id="rId24" w:tgtFrame="_blank" w:tooltip="China Goods Flood Into Mexico, Making It Top Global Trade Route" w:history="1">
         <w:r>
           <w:rPr>
             <w:rFonts w:ascii="Georgia" w:eastAsia="Times New Roman" w:hAnsi="Georgia" w:cs="Helvetica"/>

</xml_diff>

<commit_message>
vault backup: 2024-06-02 20:15:50
</commit_message>
<xml_diff>
--- a/language/2024-05-29.docx
+++ b/language/2024-05-29.docx
@@ -2,735 +2,6 @@
 <file path=word/document.xml><?xml version="1.0" encoding="utf-8"?>
 <w:document xmlns:wpc="http://schemas.microsoft.com/office/word/2010/wordprocessingCanvas" xmlns:cx="http://schemas.microsoft.com/office/drawing/2014/chartex" xmlns:cx1="http://schemas.microsoft.com/office/drawing/2015/9/8/chartex" xmlns:cx2="http://schemas.microsoft.com/office/drawing/2015/10/21/chartex" xmlns:cx3="http://schemas.microsoft.com/office/drawing/2016/5/9/chartex" xmlns:cx4="http://schemas.microsoft.com/office/drawing/2016/5/10/chartex" xmlns:cx5="http://schemas.microsoft.com/office/drawing/2016/5/11/chartex" xmlns:cx6="http://schemas.microsoft.com/office/drawing/2016/5/12/chartex" xmlns:cx7="http://schemas.microsoft.com/office/drawing/2016/5/13/chartex" xmlns:cx8="http://schemas.microsoft.com/office/drawing/2016/5/14/chartex" xmlns:mc="http://schemas.openxmlformats.org/markup-compatibility/2006" xmlns:aink="http://schemas.microsoft.com/office/drawing/2016/ink" xmlns:am3d="http://schemas.microsoft.com/office/drawing/2017/model3d" xmlns:o="urn:schemas-microsoft-com:office:office" xmlns:oel="http://schemas.microsoft.com/office/2019/extlst" xmlns:r="http://schemas.openxmlformats.org/officeDocument/2006/relationships" xmlns:m="http://schemas.openxmlformats.org/officeDocument/2006/math" xmlns:v="urn:schemas-microsoft-com:vml" xmlns:wp14="http://schemas.microsoft.com/office/word/2010/wordprocessingDrawing" xmlns:wp="http://schemas.openxmlformats.org/drawingml/2006/wordprocessingDrawing" xmlns:w10="urn:schemas-microsoft-com:office:word" xmlns:w="http://schemas.openxmlformats.org/wordprocessingml/2006/main" xmlns:w14="http://schemas.microsoft.com/office/word/2010/wordml" xmlns:w15="http://schemas.microsoft.com/office/word/2012/wordml" xmlns:w16cex="http://schemas.microsoft.com/office/word/2018/wordml/cex" xmlns:w16cid="http://schemas.microsoft.com/office/word/2016/wordml/cid" xmlns:w16="http://schemas.microsoft.com/office/word/2018/wordml" xmlns:w16du="http://schemas.microsoft.com/office/word/2023/wordml/word16du" xmlns:w16sdtdh="http://schemas.microsoft.com/office/word/2020/wordml/sdtdatahash" xmlns:w16se="http://schemas.microsoft.com/office/word/2015/wordml/symex" xmlns:wpg="http://schemas.microsoft.com/office/word/2010/wordprocessingGroup" xmlns:wpi="http://schemas.microsoft.com/office/word/2010/wordprocessingInk" xmlns:wne="http://schemas.microsoft.com/office/word/2006/wordml" xmlns:wps="http://schemas.microsoft.com/office/word/2010/wordprocessingShape" mc:Ignorable="w14 w15 w16se w16cid w16 w16cex w16sdtdh w16du wp14">
   <w:body>
-    <w:p>
-      <w:pPr>
-        <w:pBdr>
-          <w:top w:val="single" w:sz="2" w:space="0" w:color="E5E7EB"/>
-          <w:left w:val="single" w:sz="2" w:space="0" w:color="E5E7EB"/>
-          <w:bottom w:val="single" w:sz="2" w:space="0" w:color="E5E7EB"/>
-          <w:right w:val="single" w:sz="2" w:space="0" w:color="E5E7EB"/>
-        </w:pBdr>
-        <w:shd w:val="clear" w:color="auto" w:fill="FFFFFF"/>
-        <w:spacing w:after="300" w:line="735" w:lineRule="atLeast"/>
-        <w:outlineLvl w:val="0"/>
-        <w:rPr>
-          <w:rFonts w:ascii="Helvetica" w:eastAsia="Times New Roman" w:hAnsi="Helvetica" w:cs="Helvetica"/>
-          <w:b/>
-          <w:bCs/>
-          <w:color w:val="000000"/>
-          <w:kern w:val="36"/>
-          <w:sz w:val="69"/>
-          <w:szCs w:val="69"/>
-        </w:rPr>
-      </w:pPr>
-      <w:r>
-        <w:rPr>
-          <w:rFonts w:ascii="Helvetica" w:eastAsia="Times New Roman" w:hAnsi="Helvetica" w:cs="Helvetica"/>
-          <w:b/>
-          <w:bCs/>
-          <w:color w:val="000000"/>
-          <w:kern w:val="36"/>
-          <w:sz w:val="69"/>
-          <w:szCs w:val="69"/>
-        </w:rPr>
-        <w:t xml:space="preserve">The Six Choke Points That Can </w:t>
-      </w:r>
-      <w:r>
-        <w:rPr>
-          <w:rFonts w:ascii="Helvetica" w:eastAsia="Times New Roman" w:hAnsi="Helvetica" w:cs="Helvetica"/>
-          <w:b/>
-          <w:bCs/>
-          <w:kern w:val="36"/>
-          <w:sz w:val="69"/>
-          <w:szCs w:val="69"/>
-        </w:rPr>
-        <w:t xml:space="preserve">Upend </w:t>
-      </w:r>
-      <w:r>
-        <w:rPr>
-          <w:rFonts w:ascii="Helvetica" w:eastAsia="Times New Roman" w:hAnsi="Helvetica" w:cs="Helvetica"/>
-          <w:b/>
-          <w:bCs/>
-          <w:color w:val="000000"/>
-          <w:kern w:val="36"/>
-          <w:sz w:val="69"/>
-          <w:szCs w:val="69"/>
-        </w:rPr>
-        <w:t>Global Trade</w:t>
-      </w:r>
-    </w:p>
-    <w:p>
-      <w:pPr>
-        <w:pBdr>
-          <w:top w:val="single" w:sz="2" w:space="0" w:color="E5E7EB"/>
-          <w:left w:val="single" w:sz="2" w:space="0" w:color="E5E7EB"/>
-          <w:bottom w:val="single" w:sz="2" w:space="0" w:color="E5E7EB"/>
-          <w:right w:val="single" w:sz="2" w:space="0" w:color="E5E7EB"/>
-        </w:pBdr>
-        <w:shd w:val="clear" w:color="auto" w:fill="FFFFFF"/>
-        <w:spacing w:after="120" w:line="435" w:lineRule="atLeast"/>
-        <w:rPr>
-          <w:rFonts w:ascii="Helvetica" w:eastAsia="Times New Roman" w:hAnsi="Helvetica" w:cs="Helvetica"/>
-          <w:color w:val="000000"/>
-          <w:sz w:val="36"/>
-          <w:szCs w:val="36"/>
-        </w:rPr>
-      </w:pPr>
-      <w:r>
-        <w:rPr>
-          <w:rFonts w:ascii="Helvetica" w:eastAsia="Times New Roman" w:hAnsi="Helvetica" w:cs="Helvetica"/>
-          <w:color w:val="000000"/>
-          <w:sz w:val="36"/>
-          <w:szCs w:val="36"/>
-        </w:rPr>
-        <w:t xml:space="preserve">Disruptions to these critical waterways could upend </w:t>
-      </w:r>
-      <w:r>
-        <w:rPr>
-          <w:rFonts w:ascii="Helvetica" w:eastAsia="Times New Roman" w:hAnsi="Helvetica" w:cs="Helvetica"/>
-          <w:color w:val="FF0000"/>
-          <w:sz w:val="36"/>
-          <w:szCs w:val="36"/>
-        </w:rPr>
-        <w:t>maritime</w:t>
-      </w:r>
-      <w:r>
-        <w:rPr>
-          <w:rFonts w:ascii="Helvetica" w:hAnsi="Helvetica" w:cs="Helvetica" w:hint="eastAsia"/>
-          <w:color w:val="FF0000"/>
-          <w:sz w:val="36"/>
-          <w:szCs w:val="36"/>
-        </w:rPr>
-        <w:t xml:space="preserve"> </w:t>
-      </w:r>
-      <w:r>
-        <w:rPr>
-          <w:rFonts w:ascii="Helvetica" w:hAnsi="Helvetica" w:cs="Helvetica" w:hint="eastAsia"/>
-          <w:color w:val="FF0000"/>
-          <w:sz w:val="36"/>
-          <w:szCs w:val="36"/>
-        </w:rPr>
-        <w:t>【</w:t>
-      </w:r>
-      <w:r>
-        <w:rPr>
-          <w:rFonts w:ascii="Helvetica" w:hAnsi="Helvetica" w:cs="Helvetica"/>
-          <w:color w:val="FF0000"/>
-          <w:sz w:val="36"/>
-          <w:szCs w:val="36"/>
-        </w:rPr>
-        <w:t>ˈ</w:t>
-      </w:r>
-      <w:proofErr w:type="spellStart"/>
-      <w:r>
-        <w:rPr>
-          <w:rFonts w:ascii="Helvetica" w:hAnsi="Helvetica" w:cs="Helvetica"/>
-          <w:color w:val="FF0000"/>
-          <w:sz w:val="36"/>
-          <w:szCs w:val="36"/>
-        </w:rPr>
-        <w:t>merəˌtīm</w:t>
-      </w:r>
-      <w:proofErr w:type="spellEnd"/>
-      <w:r>
-        <w:rPr>
-          <w:rFonts w:ascii="Helvetica" w:hAnsi="Helvetica" w:cs="Helvetica" w:hint="eastAsia"/>
-          <w:color w:val="FF0000"/>
-          <w:sz w:val="36"/>
-          <w:szCs w:val="36"/>
-        </w:rPr>
-        <w:t>】海上的</w:t>
-      </w:r>
-      <w:r>
-        <w:rPr>
-          <w:rFonts w:ascii="Helvetica" w:eastAsia="Times New Roman" w:hAnsi="Helvetica" w:cs="Helvetica"/>
-          <w:color w:val="FF0000"/>
-          <w:sz w:val="36"/>
-          <w:szCs w:val="36"/>
-        </w:rPr>
-        <w:t xml:space="preserve"> </w:t>
-      </w:r>
-      <w:r>
-        <w:rPr>
-          <w:rFonts w:ascii="Helvetica" w:eastAsia="Times New Roman" w:hAnsi="Helvetica" w:cs="Helvetica"/>
-          <w:color w:val="000000"/>
-          <w:sz w:val="36"/>
-          <w:szCs w:val="36"/>
-        </w:rPr>
-        <w:t>commerce and rekindle inflation.</w:t>
-      </w:r>
-    </w:p>
-    <w:p>
-      <w:pPr>
-        <w:pBdr>
-          <w:top w:val="single" w:sz="2" w:space="0" w:color="E5E7EB"/>
-          <w:left w:val="single" w:sz="2" w:space="0" w:color="E5E7EB"/>
-          <w:bottom w:val="single" w:sz="2" w:space="0" w:color="E5E7EB"/>
-          <w:right w:val="single" w:sz="2" w:space="0" w:color="E5E7EB"/>
-        </w:pBdr>
-        <w:shd w:val="clear" w:color="auto" w:fill="FFFFFF"/>
-        <w:spacing w:after="0" w:line="240" w:lineRule="auto"/>
-        <w:jc w:val="center"/>
-        <w:rPr>
-          <w:rFonts w:ascii="Helvetica" w:eastAsia="Times New Roman" w:hAnsi="Helvetica" w:cs="Helvetica"/>
-          <w:color w:val="000000"/>
-          <w:spacing w:val="4"/>
-          <w:sz w:val="21"/>
-          <w:szCs w:val="21"/>
-        </w:rPr>
-      </w:pPr>
-      <w:r>
-        <w:rPr>
-          <w:rFonts w:ascii="Helvetica" w:eastAsia="Times New Roman" w:hAnsi="Helvetica" w:cs="Helvetica"/>
-          <w:color w:val="000000"/>
-          <w:spacing w:val="4"/>
-          <w:sz w:val="21"/>
-          <w:szCs w:val="21"/>
-        </w:rPr>
-        <w:t>Listen</w:t>
-      </w:r>
-    </w:p>
-    <w:p>
-      <w:pPr>
-        <w:pBdr>
-          <w:top w:val="single" w:sz="2" w:space="0" w:color="E5E7EB"/>
-          <w:left w:val="single" w:sz="2" w:space="0" w:color="E5E7EB"/>
-          <w:bottom w:val="single" w:sz="2" w:space="0" w:color="E5E7EB"/>
-          <w:right w:val="single" w:sz="2" w:space="0" w:color="E5E7EB"/>
-        </w:pBdr>
-        <w:shd w:val="clear" w:color="auto" w:fill="FFFFFF"/>
-        <w:spacing w:after="120" w:line="210" w:lineRule="atLeast"/>
-        <w:rPr>
-          <w:rFonts w:ascii="Helvetica" w:eastAsia="Times New Roman" w:hAnsi="Helvetica" w:cs="Helvetica"/>
-          <w:color w:val="000000"/>
-          <w:sz w:val="21"/>
-          <w:szCs w:val="21"/>
-        </w:rPr>
-      </w:pPr>
-      <w:r>
-        <w:rPr>
-          <w:rFonts w:ascii="Helvetica" w:eastAsia="Times New Roman" w:hAnsi="Helvetica" w:cs="Helvetica"/>
-          <w:color w:val="000000"/>
-          <w:sz w:val="21"/>
-          <w:szCs w:val="21"/>
-        </w:rPr>
-        <w:t>6:50</w:t>
-      </w:r>
-    </w:p>
-    <w:p>
-      <w:pPr>
-        <w:pBdr>
-          <w:top w:val="single" w:sz="2" w:space="0" w:color="E5E7EB"/>
-          <w:left w:val="single" w:sz="2" w:space="0" w:color="E5E7EB"/>
-          <w:bottom w:val="single" w:sz="2" w:space="0" w:color="E5E7EB"/>
-          <w:right w:val="single" w:sz="2" w:space="0" w:color="E5E7EB"/>
-        </w:pBdr>
-        <w:shd w:val="clear" w:color="auto" w:fill="FFFFFF"/>
-        <w:spacing w:after="360" w:line="450" w:lineRule="atLeast"/>
-        <w:rPr>
-          <w:rFonts w:ascii="Georgia" w:eastAsia="Times New Roman" w:hAnsi="Georgia" w:cs="Helvetica"/>
-          <w:color w:val="000000"/>
-          <w:sz w:val="30"/>
-          <w:szCs w:val="30"/>
-        </w:rPr>
-      </w:pPr>
-      <w:r>
-        <w:rPr>
-          <w:rFonts w:ascii="Georgia" w:eastAsia="Times New Roman" w:hAnsi="Georgia" w:cs="Helvetica"/>
-          <w:color w:val="000000"/>
-          <w:sz w:val="30"/>
-          <w:szCs w:val="30"/>
-          <w:highlight w:val="green"/>
-        </w:rPr>
-        <w:t xml:space="preserve">Whether it’s shoes, TVs or </w:t>
-      </w:r>
-      <w:r>
-        <w:rPr>
-          <w:rFonts w:ascii="Georgia" w:eastAsia="Times New Roman" w:hAnsi="Georgia" w:cs="Helvetica"/>
-          <w:color w:val="FF0000"/>
-          <w:sz w:val="30"/>
-          <w:szCs w:val="30"/>
-          <w:highlight w:val="green"/>
-        </w:rPr>
-        <w:t>steel bars</w:t>
-      </w:r>
-      <w:r>
-        <w:rPr>
-          <w:rFonts w:ascii="Georgia" w:hAnsi="Georgia" w:cs="Helvetica" w:hint="eastAsia"/>
-          <w:color w:val="FF0000"/>
-          <w:sz w:val="30"/>
-          <w:szCs w:val="30"/>
-          <w:highlight w:val="green"/>
-        </w:rPr>
-        <w:t xml:space="preserve"> </w:t>
-      </w:r>
-      <w:r>
-        <w:rPr>
-          <w:rFonts w:ascii="Georgia" w:hAnsi="Georgia" w:cs="Helvetica" w:hint="eastAsia"/>
-          <w:color w:val="FF0000"/>
-          <w:sz w:val="30"/>
-          <w:szCs w:val="30"/>
-          <w:highlight w:val="green"/>
-        </w:rPr>
-        <w:t>鋼筋</w:t>
-      </w:r>
-      <w:r>
-        <w:rPr>
-          <w:rFonts w:ascii="Georgia" w:eastAsia="Times New Roman" w:hAnsi="Georgia" w:cs="Helvetica"/>
-          <w:color w:val="000000"/>
-          <w:sz w:val="30"/>
-          <w:szCs w:val="30"/>
-          <w:highlight w:val="green"/>
-        </w:rPr>
-        <w:t xml:space="preserve">, there are vast economies of scale to be </w:t>
-      </w:r>
-      <w:r>
-        <w:rPr>
-          <w:rFonts w:ascii="Georgia" w:eastAsia="Times New Roman" w:hAnsi="Georgia" w:cs="Helvetica"/>
-          <w:sz w:val="30"/>
-          <w:szCs w:val="30"/>
-          <w:highlight w:val="green"/>
-        </w:rPr>
-        <w:t xml:space="preserve">reaped </w:t>
-      </w:r>
-      <w:r>
-        <w:rPr>
-          <w:rFonts w:ascii="Georgia" w:eastAsia="Times New Roman" w:hAnsi="Georgia" w:cs="Helvetica"/>
-          <w:color w:val="000000"/>
-          <w:sz w:val="30"/>
-          <w:szCs w:val="30"/>
-          <w:highlight w:val="green"/>
-        </w:rPr>
-        <w:t xml:space="preserve">from concentrating production in one part of the world, as long as you can ship goods safely and cheaply to where they’ll be </w:t>
-      </w:r>
-      <w:proofErr w:type="gramStart"/>
-      <w:r>
-        <w:rPr>
-          <w:rFonts w:ascii="Georgia" w:eastAsia="Times New Roman" w:hAnsi="Georgia" w:cs="Helvetica"/>
-          <w:color w:val="000000"/>
-          <w:sz w:val="30"/>
-          <w:szCs w:val="30"/>
-          <w:highlight w:val="green"/>
-        </w:rPr>
-        <w:t>consumed.</w:t>
-      </w:r>
-      <w:r>
-        <w:rPr>
-          <w:rFonts w:ascii="Georgia" w:hAnsi="Georgia" w:cs="Helvetica" w:hint="eastAsia"/>
-          <w:color w:val="000000"/>
-          <w:sz w:val="30"/>
-          <w:szCs w:val="30"/>
-          <w:highlight w:val="green"/>
-        </w:rPr>
-        <w:t>不論時候在哪裏</w:t>
-      </w:r>
-      <w:proofErr w:type="gramEnd"/>
-      <w:r>
-        <w:rPr>
-          <w:rFonts w:ascii="Georgia" w:hAnsi="Georgia" w:cs="Helvetica" w:hint="eastAsia"/>
-          <w:color w:val="000000"/>
-          <w:sz w:val="30"/>
-          <w:szCs w:val="30"/>
-        </w:rPr>
-        <w:t>,</w:t>
-      </w:r>
-      <w:r>
-        <w:rPr>
-          <w:rFonts w:ascii="Georgia" w:hAnsi="Georgia" w:cs="Helvetica" w:hint="eastAsia"/>
-          <w:color w:val="000000"/>
-          <w:sz w:val="30"/>
-          <w:szCs w:val="30"/>
-          <w:highlight w:val="green"/>
-        </w:rPr>
-        <w:t>大量的經濟規模集中產品在世界的一個地方</w:t>
-      </w:r>
-      <w:r>
-        <w:rPr>
-          <w:rFonts w:ascii="Georgia" w:hAnsi="Georgia" w:cs="Helvetica" w:hint="eastAsia"/>
-          <w:color w:val="000000"/>
-          <w:sz w:val="30"/>
-          <w:szCs w:val="30"/>
-        </w:rPr>
-        <w:t>,</w:t>
-      </w:r>
-      <w:r>
-        <w:rPr>
-          <w:rFonts w:ascii="Georgia" w:hAnsi="Georgia" w:cs="Helvetica" w:hint="eastAsia"/>
-          <w:color w:val="000000"/>
-          <w:sz w:val="30"/>
-          <w:szCs w:val="30"/>
-          <w:highlight w:val="green"/>
-        </w:rPr>
-        <w:t>只要你可以運送便宜且安全的貨物到他們消費的地方</w:t>
-      </w:r>
-      <w:r>
-        <w:rPr>
-          <w:rFonts w:ascii="Georgia" w:hAnsi="Georgia" w:cs="Helvetica" w:hint="eastAsia"/>
-          <w:color w:val="000000"/>
-          <w:sz w:val="30"/>
-          <w:szCs w:val="30"/>
-        </w:rPr>
-        <w:t>,</w:t>
-      </w:r>
-      <w:r>
-        <w:rPr>
-          <w:rFonts w:ascii="Georgia" w:eastAsia="Times New Roman" w:hAnsi="Georgia" w:cs="Helvetica"/>
-          <w:color w:val="000000"/>
-          <w:sz w:val="30"/>
-          <w:szCs w:val="30"/>
-        </w:rPr>
-        <w:t xml:space="preserve"> </w:t>
-      </w:r>
-    </w:p>
-    <w:p>
-      <w:pPr>
-        <w:pBdr>
-          <w:top w:val="single" w:sz="2" w:space="0" w:color="E5E7EB"/>
-          <w:left w:val="single" w:sz="2" w:space="0" w:color="E5E7EB"/>
-          <w:bottom w:val="single" w:sz="2" w:space="0" w:color="E5E7EB"/>
-          <w:right w:val="single" w:sz="2" w:space="0" w:color="E5E7EB"/>
-        </w:pBdr>
-        <w:shd w:val="clear" w:color="auto" w:fill="FFFFFF"/>
-        <w:spacing w:after="360" w:line="450" w:lineRule="atLeast"/>
-        <w:rPr>
-          <w:rFonts w:ascii="Georgia" w:eastAsia="Times New Roman" w:hAnsi="Georgia" w:cs="Helvetica"/>
-          <w:color w:val="000000"/>
-          <w:sz w:val="30"/>
-          <w:szCs w:val="30"/>
-        </w:rPr>
-      </w:pPr>
-      <w:r>
-        <w:rPr>
-          <w:rFonts w:ascii="Georgia" w:eastAsia="Times New Roman" w:hAnsi="Georgia" w:cs="Helvetica"/>
-          <w:color w:val="000000"/>
-          <w:sz w:val="30"/>
-          <w:szCs w:val="30"/>
-        </w:rPr>
-        <w:t xml:space="preserve">The coronavirus has </w:t>
-      </w:r>
-      <w:proofErr w:type="gramStart"/>
-      <w:r>
-        <w:rPr>
-          <w:rFonts w:ascii="Georgia" w:eastAsia="Times New Roman" w:hAnsi="Georgia" w:cs="Helvetica"/>
-          <w:color w:val="000000"/>
-          <w:sz w:val="30"/>
-          <w:szCs w:val="30"/>
-        </w:rPr>
-        <w:t>been more or less</w:t>
-      </w:r>
-      <w:proofErr w:type="gramEnd"/>
-      <w:r>
-        <w:rPr>
-          <w:rFonts w:ascii="Georgia" w:eastAsia="Times New Roman" w:hAnsi="Georgia" w:cs="Helvetica"/>
-          <w:color w:val="000000"/>
-          <w:sz w:val="30"/>
-          <w:szCs w:val="30"/>
-        </w:rPr>
-        <w:t xml:space="preserve"> </w:t>
-      </w:r>
-      <w:r>
-        <w:rPr>
-          <w:rFonts w:ascii="Georgia" w:eastAsia="Times New Roman" w:hAnsi="Georgia" w:cs="Helvetica"/>
-          <w:color w:val="FF0000"/>
-          <w:sz w:val="30"/>
-          <w:szCs w:val="30"/>
-        </w:rPr>
-        <w:t>corralled</w:t>
-      </w:r>
-      <w:r>
-        <w:rPr>
-          <w:rFonts w:ascii="Georgia" w:eastAsia="Times New Roman" w:hAnsi="Georgia" w:cs="Helvetica"/>
-          <w:color w:val="000000"/>
-          <w:sz w:val="30"/>
-          <w:szCs w:val="30"/>
-        </w:rPr>
-        <w:t xml:space="preserve">, but this is no time to be </w:t>
-      </w:r>
-      <w:r>
-        <w:rPr>
-          <w:rFonts w:ascii="Georgia" w:eastAsia="Times New Roman" w:hAnsi="Georgia" w:cs="Helvetica"/>
-          <w:color w:val="FF0000"/>
-          <w:sz w:val="30"/>
-          <w:szCs w:val="30"/>
-        </w:rPr>
-        <w:t>complacent</w:t>
-      </w:r>
-      <w:r>
-        <w:rPr>
-          <w:rFonts w:ascii="Georgia" w:eastAsia="Times New Roman" w:hAnsi="Georgia" w:cs="Helvetica"/>
-          <w:color w:val="000000"/>
-          <w:sz w:val="30"/>
-          <w:szCs w:val="30"/>
-        </w:rPr>
-        <w:t>. Global maritime commerce is facing the biggest confluence of risks in generations: wars in Ukraine and Gaza, China’s</w:t>
-      </w:r>
-      <w:r>
-        <w:rPr>
-          <w:rFonts w:ascii="Georgia" w:eastAsia="Times New Roman" w:hAnsi="Georgia" w:cs="Helvetica"/>
-          <w:color w:val="FF0000"/>
-          <w:sz w:val="30"/>
-          <w:szCs w:val="30"/>
-        </w:rPr>
-        <w:t> </w:t>
-      </w:r>
-      <w:hyperlink r:id="rId6" w:tgtFrame="_blank" w:tooltip="Biden’s Plan to Hit China With More Tariffs Is Mostly Symbolic" w:history="1">
-        <w:r>
-          <w:rPr>
-            <w:rFonts w:ascii="Georgia" w:eastAsia="Times New Roman" w:hAnsi="Georgia" w:cs="Helvetica"/>
-            <w:color w:val="FF0000"/>
-            <w:sz w:val="30"/>
-            <w:szCs w:val="30"/>
-            <w:u w:val="single"/>
-            <w:bdr w:val="single" w:sz="2" w:space="0" w:color="E5E7EB" w:frame="1"/>
-          </w:rPr>
-          <w:t>tense standoff</w:t>
-        </w:r>
-      </w:hyperlink>
-      <w:r>
-        <w:rPr>
-          <w:rFonts w:ascii="Georgia" w:eastAsia="Times New Roman" w:hAnsi="Georgia" w:cs="Helvetica"/>
-          <w:color w:val="000000"/>
-          <w:sz w:val="30"/>
-          <w:szCs w:val="30"/>
-        </w:rPr>
-        <w:t> with its biggest trading partner, the US, and disruption to key waterways because of climate change.</w:t>
-      </w:r>
-    </w:p>
-    <w:p>
-      <w:pPr>
-        <w:pBdr>
-          <w:top w:val="single" w:sz="2" w:space="0" w:color="E5E7EB"/>
-          <w:left w:val="single" w:sz="2" w:space="0" w:color="E5E7EB"/>
-          <w:bottom w:val="single" w:sz="2" w:space="0" w:color="E5E7EB"/>
-          <w:right w:val="single" w:sz="2" w:space="0" w:color="E5E7EB"/>
-        </w:pBdr>
-        <w:shd w:val="clear" w:color="auto" w:fill="FFFFFF"/>
-        <w:spacing w:after="360" w:line="450" w:lineRule="atLeast"/>
-        <w:rPr>
-          <w:rFonts w:ascii="Helvetica" w:eastAsia="Times New Roman" w:hAnsi="Helvetica" w:cs="Helvetica"/>
-          <w:color w:val="000000"/>
-          <w:sz w:val="21"/>
-          <w:szCs w:val="21"/>
-        </w:rPr>
-      </w:pPr>
-      <w:r>
-        <w:rPr>
-          <w:rFonts w:ascii="Georgia" w:eastAsia="Times New Roman" w:hAnsi="Georgia" w:cs="Helvetica"/>
-          <w:color w:val="FF0000"/>
-          <w:sz w:val="30"/>
-          <w:szCs w:val="30"/>
-        </w:rPr>
-        <w:t xml:space="preserve">Drone </w:t>
-      </w:r>
-      <w:r>
-        <w:rPr>
-          <w:rFonts w:ascii="Georgia" w:eastAsia="Times New Roman" w:hAnsi="Georgia" w:cs="Helvetica"/>
-          <w:color w:val="000000"/>
-          <w:sz w:val="30"/>
-          <w:szCs w:val="30"/>
-        </w:rPr>
-        <w:t>and missile </w:t>
-      </w:r>
-      <w:hyperlink r:id="rId7" w:tgtFrame="_blank" w:tooltip="China-Bound Oil Tanker Hit by Houthi Missile in Red Sea, US Says" w:history="1">
-        <w:r>
-          <w:rPr>
-            <w:rFonts w:ascii="Georgia" w:eastAsia="Times New Roman" w:hAnsi="Georgia" w:cs="Helvetica"/>
-            <w:color w:val="0000FF"/>
-            <w:sz w:val="30"/>
-            <w:szCs w:val="30"/>
-            <w:u w:val="single"/>
-            <w:bdr w:val="single" w:sz="2" w:space="0" w:color="E5E7EB" w:frame="1"/>
-          </w:rPr>
-          <w:t xml:space="preserve">attacks by Yemen’s Houthi </w:t>
-        </w:r>
-        <w:r>
-          <w:rPr>
-            <w:rFonts w:ascii="Georgia" w:eastAsia="Times New Roman" w:hAnsi="Georgia" w:cs="Helvetica"/>
-            <w:color w:val="FF0000"/>
-            <w:sz w:val="30"/>
-            <w:szCs w:val="30"/>
-            <w:u w:val="single"/>
-            <w:bdr w:val="single" w:sz="2" w:space="0" w:color="E5E7EB" w:frame="1"/>
-          </w:rPr>
-          <w:t>militants</w:t>
-        </w:r>
-      </w:hyperlink>
-      <w:r>
-        <w:rPr>
-          <w:rFonts w:ascii="Georgia" w:eastAsia="Times New Roman" w:hAnsi="Georgia" w:cs="Helvetica"/>
-          <w:color w:val="000000"/>
-          <w:sz w:val="30"/>
-          <w:szCs w:val="30"/>
-        </w:rPr>
-        <w:t> on cargo ships traveling through the Red Sea—the shortest route between Europe and Asia—</w:t>
-      </w:r>
-      <w:r>
-        <w:rPr>
-          <w:rFonts w:ascii="Georgia" w:eastAsia="Times New Roman" w:hAnsi="Georgia" w:cs="Helvetica"/>
-          <w:color w:val="000000"/>
-          <w:sz w:val="30"/>
-          <w:szCs w:val="30"/>
-          <w:highlight w:val="green"/>
-        </w:rPr>
-        <w:t>are a case in point.</w:t>
-      </w:r>
-      <w:r>
-        <w:rPr>
-          <w:rFonts w:ascii="Georgia" w:eastAsia="Times New Roman" w:hAnsi="Georgia" w:cs="Helvetica"/>
-          <w:color w:val="000000"/>
-          <w:sz w:val="30"/>
-          <w:szCs w:val="30"/>
-        </w:rPr>
-        <w:t xml:space="preserve"> Most container ships are being </w:t>
-      </w:r>
-      <w:hyperlink r:id="rId8" w:tgtFrame="_blank" w:history="1">
-        <w:r>
-          <w:rPr>
-            <w:rFonts w:ascii="Georgia" w:eastAsia="Times New Roman" w:hAnsi="Georgia" w:cs="Helvetica"/>
-            <w:color w:val="0000FF"/>
-            <w:sz w:val="30"/>
-            <w:szCs w:val="30"/>
-            <w:u w:val="single"/>
-            <w:bdr w:val="single" w:sz="2" w:space="0" w:color="E5E7EB" w:frame="1"/>
-          </w:rPr>
-          <w:t>rerouted</w:t>
-        </w:r>
-      </w:hyperlink>
-      <w:r>
-        <w:rPr>
-          <w:rFonts w:ascii="Georgia" w:eastAsia="Times New Roman" w:hAnsi="Georgia" w:cs="Helvetica"/>
-          <w:color w:val="000000"/>
-          <w:sz w:val="30"/>
-          <w:szCs w:val="30"/>
-        </w:rPr>
-        <w:t xml:space="preserve"> around South Africa’s </w:t>
-      </w:r>
-      <w:r>
-        <w:rPr>
-          <w:rFonts w:ascii="Georgia" w:eastAsia="Times New Roman" w:hAnsi="Georgia" w:cs="Helvetica"/>
-          <w:color w:val="FF0000"/>
-          <w:sz w:val="30"/>
-          <w:szCs w:val="30"/>
-        </w:rPr>
-        <w:t xml:space="preserve">Cape </w:t>
-      </w:r>
-      <w:r>
-        <w:rPr>
-          <w:rFonts w:ascii="Georgia" w:eastAsia="Times New Roman" w:hAnsi="Georgia" w:cs="Helvetica"/>
-          <w:color w:val="000000"/>
-          <w:sz w:val="30"/>
-          <w:szCs w:val="30"/>
-        </w:rPr>
-        <w:t>of Good Hope, and shipping rates have </w:t>
-      </w:r>
-      <w:hyperlink r:id="rId9" w:tgtFrame="_blank" w:history="1">
-        <w:r>
-          <w:rPr>
-            <w:rFonts w:ascii="Georgia" w:eastAsia="Times New Roman" w:hAnsi="Georgia" w:cs="Helvetica"/>
-            <w:color w:val="0000FF"/>
-            <w:sz w:val="30"/>
-            <w:szCs w:val="30"/>
-            <w:u w:val="single"/>
-            <w:bdr w:val="single" w:sz="2" w:space="0" w:color="E5E7EB" w:frame="1"/>
-          </w:rPr>
-          <w:t>soared</w:t>
-        </w:r>
-      </w:hyperlink>
-      <w:r>
-        <w:rPr>
-          <w:rFonts w:ascii="Georgia" w:eastAsia="Times New Roman" w:hAnsi="Georgia" w:cs="Helvetica"/>
-          <w:color w:val="000000"/>
-          <w:sz w:val="30"/>
-          <w:szCs w:val="30"/>
-        </w:rPr>
-        <w:t> as a result, complicating the task of central banks in Europe and the US that are in the difficult last mile of guiding inflation back to target. Fitch Ratings estimated in February that the trouble in the Red Sea was likely to </w:t>
-      </w:r>
-      <w:hyperlink r:id="rId10" w:tgtFrame="_blank" w:tooltip="Jump in Shipping Costs Intensifies ‘Last Mile’ Inflation Challenges" w:history="1">
-        <w:r>
-          <w:rPr>
-            <w:rFonts w:ascii="Georgia" w:eastAsia="Times New Roman" w:hAnsi="Georgia" w:cs="Helvetica"/>
-            <w:color w:val="0000FF"/>
-            <w:sz w:val="30"/>
-            <w:szCs w:val="30"/>
-            <w:u w:val="single"/>
-            <w:bdr w:val="single" w:sz="2" w:space="0" w:color="E5E7EB" w:frame="1"/>
-          </w:rPr>
-          <w:t>increase</w:t>
-        </w:r>
-      </w:hyperlink>
-      <w:r>
-        <w:rPr>
-          <w:rFonts w:ascii="Georgia" w:eastAsia="Times New Roman" w:hAnsi="Georgia" w:cs="Helvetica"/>
-          <w:color w:val="000000"/>
-          <w:sz w:val="30"/>
-          <w:szCs w:val="30"/>
-        </w:rPr>
-        <w:t> prices of US imported goods by 3.5 percentage points by the end of 2024.</w:t>
-      </w:r>
-    </w:p>
-    <w:p>
-      <w:pPr>
-        <w:pBdr>
-          <w:top w:val="single" w:sz="2" w:space="0" w:color="E5E7EB"/>
-          <w:left w:val="single" w:sz="2" w:space="0" w:color="E5E7EB"/>
-          <w:bottom w:val="single" w:sz="2" w:space="0" w:color="E5E7EB"/>
-          <w:right w:val="single" w:sz="2" w:space="0" w:color="E5E7EB"/>
-        </w:pBdr>
-        <w:shd w:val="clear" w:color="auto" w:fill="FFFFFF"/>
-        <w:spacing w:after="360" w:line="450" w:lineRule="atLeast"/>
-        <w:rPr>
-          <w:rFonts w:ascii="Georgia" w:eastAsia="Times New Roman" w:hAnsi="Georgia" w:cs="Helvetica"/>
-          <w:color w:val="000000"/>
-          <w:sz w:val="30"/>
-          <w:szCs w:val="30"/>
-        </w:rPr>
-      </w:pPr>
-      <w:r>
-        <w:rPr>
-          <w:rFonts w:ascii="Georgia" w:eastAsia="Times New Roman" w:hAnsi="Georgia" w:cs="Helvetica"/>
-          <w:color w:val="000000"/>
-          <w:sz w:val="30"/>
-          <w:szCs w:val="30"/>
-        </w:rPr>
-        <w:t xml:space="preserve">Bloomberg News has </w:t>
-      </w:r>
-      <w:r>
-        <w:rPr>
-          <w:rFonts w:ascii="Georgia" w:eastAsia="Times New Roman" w:hAnsi="Georgia" w:cs="Helvetica"/>
-          <w:color w:val="FF0000"/>
-          <w:sz w:val="30"/>
-          <w:szCs w:val="30"/>
-        </w:rPr>
-        <w:t xml:space="preserve">identified </w:t>
-      </w:r>
-      <w:r>
-        <w:rPr>
-          <w:rFonts w:ascii="Georgia" w:eastAsia="Times New Roman" w:hAnsi="Georgia" w:cs="Helvetica"/>
-          <w:color w:val="000000"/>
-          <w:sz w:val="30"/>
-          <w:szCs w:val="30"/>
-        </w:rPr>
-        <w:t xml:space="preserve">six “choke points,” essential shortcuts that handle a disproportionate share of maritime trade, along with the risks they face, using data from Clarkson Research Services Ltd., a unit of the world’s largest </w:t>
-      </w:r>
-      <w:r>
-        <w:rPr>
-          <w:rFonts w:ascii="Georgia" w:eastAsia="Times New Roman" w:hAnsi="Georgia" w:cs="Helvetica"/>
-          <w:color w:val="FF0000"/>
-          <w:sz w:val="30"/>
-          <w:szCs w:val="30"/>
-        </w:rPr>
-        <w:t>shipbroker</w:t>
-      </w:r>
-      <w:r>
-        <w:rPr>
-          <w:rFonts w:ascii="Georgia" w:eastAsia="Times New Roman" w:hAnsi="Georgia" w:cs="Helvetica"/>
-          <w:color w:val="000000"/>
-          <w:sz w:val="30"/>
-          <w:szCs w:val="30"/>
-        </w:rPr>
-        <w:t>.</w:t>
-      </w:r>
-    </w:p>
     <w:p>
       <w:pPr>
         <w:pBdr>
@@ -743,7 +14,7 @@
         <w:spacing w:after="60" w:line="240" w:lineRule="auto"/>
         <w:outlineLvl w:val="2"/>
         <w:rPr>
-          <w:rFonts w:ascii="Helvetica" w:eastAsia="Times New Roman" w:hAnsi="Helvetica" w:cs="Helvetica"/>
+          <w:rFonts w:ascii="Helvetica" w:hAnsi="Helvetica" w:cs="Helvetica" w:hint="eastAsia"/>
           <w:b/>
           <w:bCs/>
           <w:color w:val="000000"/>
@@ -785,20 +56,68 @@
         <w:shd w:val="clear" w:color="auto" w:fill="FFFFFF"/>
         <w:spacing w:after="360" w:line="450" w:lineRule="atLeast"/>
         <w:rPr>
-          <w:rFonts w:ascii="Georgia" w:eastAsia="Times New Roman" w:hAnsi="Georgia" w:cs="Helvetica"/>
-          <w:color w:val="000000"/>
-          <w:sz w:val="30"/>
-          <w:szCs w:val="30"/>
-        </w:rPr>
-      </w:pPr>
-      <w:r>
-        <w:rPr>
-          <w:rFonts w:ascii="Georgia" w:eastAsia="Times New Roman" w:hAnsi="Georgia" w:cs="Helvetica"/>
-          <w:color w:val="000000"/>
-          <w:sz w:val="30"/>
-          <w:szCs w:val="30"/>
-        </w:rPr>
-        <w:t xml:space="preserve">which </w:t>
+          <w:rFonts w:ascii="Georgia" w:hAnsi="Georgia" w:cs="Helvetica"/>
+          <w:color w:val="000000"/>
+          <w:sz w:val="30"/>
+          <w:szCs w:val="30"/>
+        </w:rPr>
+      </w:pPr>
+      <w:r>
+        <w:rPr>
+          <w:rFonts w:ascii="Georgia" w:eastAsia="Times New Roman" w:hAnsi="Georgia" w:cs="Helvetica"/>
+          <w:sz w:val="30"/>
+          <w:szCs w:val="30"/>
+          <w:highlight w:val="green"/>
+        </w:rPr>
+        <w:t xml:space="preserve">Seafarers </w:t>
+      </w:r>
+      <w:r>
+        <w:rPr>
+          <w:rFonts w:ascii="Georgia" w:eastAsia="Times New Roman" w:hAnsi="Georgia" w:cs="Helvetica"/>
+          <w:color w:val="000000"/>
+          <w:sz w:val="30"/>
+          <w:szCs w:val="30"/>
+          <w:highlight w:val="green"/>
+        </w:rPr>
+        <w:t xml:space="preserve">who over the centuries fell victim to the </w:t>
+      </w:r>
+      <w:r>
+        <w:rPr>
+          <w:rFonts w:ascii="Georgia" w:eastAsia="Times New Roman" w:hAnsi="Georgia" w:cs="Helvetica"/>
+          <w:sz w:val="30"/>
+          <w:szCs w:val="30"/>
+          <w:highlight w:val="green"/>
+        </w:rPr>
+        <w:t>crosscurrents</w:t>
+      </w:r>
+      <w:r>
+        <w:rPr>
+          <w:rFonts w:ascii="Georgia" w:eastAsia="Times New Roman" w:hAnsi="Georgia" w:cs="Helvetica"/>
+          <w:color w:val="000000"/>
+          <w:sz w:val="30"/>
+          <w:szCs w:val="30"/>
+          <w:highlight w:val="green"/>
+        </w:rPr>
+        <w:t xml:space="preserve">, unpredictable winds, </w:t>
+      </w:r>
+      <w:r>
+        <w:rPr>
+          <w:rFonts w:ascii="Georgia" w:eastAsia="Times New Roman" w:hAnsi="Georgia" w:cs="Helvetica"/>
+          <w:sz w:val="30"/>
+          <w:szCs w:val="30"/>
+          <w:highlight w:val="green"/>
+        </w:rPr>
+        <w:t xml:space="preserve">reefs </w:t>
+      </w:r>
+      <w:r>
+        <w:rPr>
+          <w:rFonts w:ascii="Georgia" w:eastAsia="Times New Roman" w:hAnsi="Georgia" w:cs="Helvetica"/>
+          <w:color w:val="000000"/>
+          <w:sz w:val="30"/>
+          <w:szCs w:val="30"/>
+          <w:highlight w:val="green"/>
+        </w:rPr>
+        <w:t xml:space="preserve">and </w:t>
       </w:r>
       <w:r>
         <w:rPr>
@@ -806,18 +125,108 @@
           <w:color w:val="FF0000"/>
           <w:sz w:val="30"/>
           <w:szCs w:val="30"/>
-        </w:rPr>
-        <w:t xml:space="preserve">sealed off </w:t>
-      </w:r>
-      <w:r>
-        <w:rPr>
-          <w:rFonts w:ascii="Georgia" w:eastAsia="Times New Roman" w:hAnsi="Georgia" w:cs="Helvetica"/>
-          <w:color w:val="000000"/>
-          <w:sz w:val="30"/>
-          <w:szCs w:val="30"/>
-        </w:rPr>
-        <w:t>a port that handled $80 billion of goods in 2023.</w:t>
-      </w:r>
+          <w:highlight w:val="green"/>
+        </w:rPr>
+        <w:t>shoals</w:t>
+      </w:r>
+      <w:r>
+        <w:rPr>
+          <w:rFonts w:asciiTheme="minorEastAsia" w:hAnsiTheme="minorEastAsia" w:cs="PMingLiU" w:hint="eastAsia"/>
+          <w:color w:val="FF0000"/>
+          <w:sz w:val="30"/>
+          <w:szCs w:val="30"/>
+          <w:highlight w:val="green"/>
+        </w:rPr>
+        <w:t>【</w:t>
+      </w:r>
+      <w:r>
+        <w:rPr>
+          <w:rFonts w:asciiTheme="minorEastAsia" w:hAnsiTheme="minorEastAsia" w:cs="PMingLiU"/>
+          <w:color w:val="FF0000"/>
+          <w:sz w:val="30"/>
+          <w:szCs w:val="30"/>
+        </w:rPr>
+        <w:t>SHōl</w:t>
+      </w:r>
+      <w:r>
+        <w:rPr>
+          <w:rFonts w:asciiTheme="minorEastAsia" w:hAnsiTheme="minorEastAsia" w:cs="PMingLiU" w:hint="eastAsia"/>
+          <w:color w:val="FF0000"/>
+          <w:sz w:val="30"/>
+          <w:szCs w:val="30"/>
+          <w:highlight w:val="green"/>
+        </w:rPr>
+        <w:t>】淺灘</w:t>
+      </w:r>
+      <w:r>
+        <w:rPr>
+          <w:rFonts w:ascii="Georgia" w:eastAsia="Times New Roman" w:hAnsi="Georgia" w:cs="Helvetica"/>
+          <w:color w:val="FF0000"/>
+          <w:sz w:val="30"/>
+          <w:szCs w:val="30"/>
+          <w:highlight w:val="green"/>
+        </w:rPr>
+        <w:t xml:space="preserve"> </w:t>
+      </w:r>
+      <w:r>
+        <w:rPr>
+          <w:rFonts w:ascii="Georgia" w:eastAsia="Times New Roman" w:hAnsi="Georgia" w:cs="Helvetica"/>
+          <w:color w:val="000000"/>
+          <w:sz w:val="30"/>
+          <w:szCs w:val="30"/>
+          <w:highlight w:val="green"/>
+        </w:rPr>
+        <w:t xml:space="preserve">in this stretch of water at the entrance to the Red Sea named it the Bab </w:t>
+      </w:r>
+      <w:proofErr w:type="spellStart"/>
+      <w:r>
+        <w:rPr>
+          <w:rFonts w:ascii="Georgia" w:eastAsia="Times New Roman" w:hAnsi="Georgia" w:cs="Helvetica"/>
+          <w:color w:val="000000"/>
+          <w:sz w:val="30"/>
+          <w:szCs w:val="30"/>
+          <w:highlight w:val="green"/>
+        </w:rPr>
+        <w:t>el</w:t>
+      </w:r>
+      <w:proofErr w:type="spellEnd"/>
+      <w:r>
+        <w:rPr>
+          <w:rFonts w:ascii="Georgia" w:eastAsia="Times New Roman" w:hAnsi="Georgia" w:cs="Helvetica"/>
+          <w:color w:val="000000"/>
+          <w:sz w:val="30"/>
+          <w:szCs w:val="30"/>
+          <w:highlight w:val="green"/>
+        </w:rPr>
+        <w:t>-Mandeb—Arabic for the “Gate of Tears.”</w:t>
+      </w:r>
+      <w:r>
+        <w:rPr>
+          <w:rFonts w:ascii="Georgia" w:eastAsia="Times New Roman" w:hAnsi="Georgia" w:cs="Helvetica"/>
+          <w:color w:val="000000"/>
+          <w:sz w:val="30"/>
+          <w:szCs w:val="30"/>
+        </w:rPr>
+        <w:t xml:space="preserve"> </w:t>
+      </w:r>
+    </w:p>
+    <w:p>
+      <w:pPr>
+        <w:pBdr>
+          <w:top w:val="single" w:sz="2" w:space="0" w:color="E5E7EB"/>
+          <w:left w:val="single" w:sz="2" w:space="0" w:color="E5E7EB"/>
+          <w:bottom w:val="single" w:sz="6" w:space="1" w:color="auto"/>
+          <w:right w:val="single" w:sz="2" w:space="0" w:color="E5E7EB"/>
+        </w:pBdr>
+        <w:shd w:val="clear" w:color="auto" w:fill="FFFFFF"/>
+        <w:spacing w:after="360" w:line="450" w:lineRule="atLeast"/>
+        <w:rPr>
+          <w:rFonts w:ascii="Georgia" w:hAnsi="Georgia" w:cs="Helvetica"/>
+          <w:color w:val="000000"/>
+          <w:sz w:val="30"/>
+          <w:szCs w:val="30"/>
+        </w:rPr>
+      </w:pPr>
     </w:p>
     <w:p>
       <w:pPr>
@@ -830,252 +239,10 @@
         <w:shd w:val="clear" w:color="auto" w:fill="FFFFFF"/>
         <w:spacing w:after="360" w:line="450" w:lineRule="atLeast"/>
         <w:rPr>
-          <w:rFonts w:ascii="Georgia" w:eastAsia="Times New Roman" w:hAnsi="Georgia" w:cs="Helvetica"/>
-          <w:color w:val="000000"/>
-          <w:sz w:val="30"/>
-          <w:szCs w:val="30"/>
-        </w:rPr>
-      </w:pPr>
-      <w:r>
-        <w:rPr>
-          <w:rFonts w:ascii="Georgia" w:eastAsia="Times New Roman" w:hAnsi="Georgia" w:cs="Helvetica"/>
-          <w:color w:val="FF0000"/>
-          <w:sz w:val="30"/>
-          <w:szCs w:val="30"/>
-          <w:highlight w:val="green"/>
-        </w:rPr>
-        <w:t xml:space="preserve">Seafarers </w:t>
-      </w:r>
-      <w:r>
-        <w:rPr>
-          <w:rFonts w:ascii="Georgia" w:eastAsia="Times New Roman" w:hAnsi="Georgia" w:cs="Helvetica"/>
-          <w:color w:val="000000"/>
-          <w:sz w:val="30"/>
-          <w:szCs w:val="30"/>
-          <w:highlight w:val="green"/>
-        </w:rPr>
-        <w:t xml:space="preserve">who over the centuries fell victim to the </w:t>
-      </w:r>
-      <w:r>
-        <w:rPr>
-          <w:rFonts w:ascii="Georgia" w:eastAsia="Times New Roman" w:hAnsi="Georgia" w:cs="Helvetica"/>
-          <w:color w:val="FF0000"/>
-          <w:sz w:val="30"/>
-          <w:szCs w:val="30"/>
-          <w:highlight w:val="green"/>
-        </w:rPr>
-        <w:t>crosscurrents</w:t>
-      </w:r>
-      <w:r>
-        <w:rPr>
-          <w:rFonts w:ascii="Georgia" w:eastAsia="Times New Roman" w:hAnsi="Georgia" w:cs="Helvetica"/>
-          <w:color w:val="000000"/>
-          <w:sz w:val="30"/>
-          <w:szCs w:val="30"/>
-          <w:highlight w:val="green"/>
-        </w:rPr>
-        <w:t xml:space="preserve">, unpredictable winds, </w:t>
-      </w:r>
-      <w:r>
-        <w:rPr>
-          <w:rFonts w:ascii="Georgia" w:eastAsia="Times New Roman" w:hAnsi="Georgia" w:cs="Helvetica"/>
-          <w:color w:val="FF0000"/>
-          <w:sz w:val="30"/>
-          <w:szCs w:val="30"/>
-          <w:highlight w:val="green"/>
-        </w:rPr>
-        <w:t xml:space="preserve">reefs </w:t>
-      </w:r>
-      <w:r>
-        <w:rPr>
-          <w:rFonts w:ascii="Georgia" w:eastAsia="Times New Roman" w:hAnsi="Georgia" w:cs="Helvetica"/>
-          <w:color w:val="000000"/>
-          <w:sz w:val="30"/>
-          <w:szCs w:val="30"/>
-          <w:highlight w:val="green"/>
-        </w:rPr>
-        <w:t xml:space="preserve">and </w:t>
-      </w:r>
-      <w:r>
-        <w:rPr>
-          <w:rFonts w:ascii="Georgia" w:eastAsia="Times New Roman" w:hAnsi="Georgia" w:cs="Helvetica"/>
-          <w:color w:val="FF0000"/>
-          <w:sz w:val="30"/>
-          <w:szCs w:val="30"/>
-          <w:highlight w:val="green"/>
-        </w:rPr>
-        <w:t xml:space="preserve">shoals </w:t>
-      </w:r>
-      <w:r>
-        <w:rPr>
-          <w:rFonts w:ascii="Georgia" w:eastAsia="Times New Roman" w:hAnsi="Georgia" w:cs="Helvetica"/>
-          <w:color w:val="000000"/>
-          <w:sz w:val="30"/>
-          <w:szCs w:val="30"/>
-          <w:highlight w:val="green"/>
-        </w:rPr>
-        <w:t xml:space="preserve">in this stretch of water at the entrance to the Red Sea named it the Bab </w:t>
-      </w:r>
-      <w:proofErr w:type="spellStart"/>
-      <w:r>
-        <w:rPr>
-          <w:rFonts w:ascii="Georgia" w:eastAsia="Times New Roman" w:hAnsi="Georgia" w:cs="Helvetica"/>
-          <w:color w:val="000000"/>
-          <w:sz w:val="30"/>
-          <w:szCs w:val="30"/>
-          <w:highlight w:val="green"/>
-        </w:rPr>
-        <w:t>el</w:t>
-      </w:r>
-      <w:proofErr w:type="spellEnd"/>
-      <w:r>
-        <w:rPr>
-          <w:rFonts w:ascii="Georgia" w:eastAsia="Times New Roman" w:hAnsi="Georgia" w:cs="Helvetica"/>
-          <w:color w:val="000000"/>
-          <w:sz w:val="30"/>
-          <w:szCs w:val="30"/>
-          <w:highlight w:val="green"/>
-        </w:rPr>
-        <w:t>-Mandeb—Arabic for the “Gate of Tears.”</w:t>
-      </w:r>
-      <w:r>
-        <w:rPr>
-          <w:rFonts w:ascii="Georgia" w:eastAsia="Times New Roman" w:hAnsi="Georgia" w:cs="Helvetica"/>
-          <w:color w:val="000000"/>
-          <w:sz w:val="30"/>
-          <w:szCs w:val="30"/>
-        </w:rPr>
-        <w:t xml:space="preserve"> Nowadays, navigating the 18-mile-wide waterway, the most important transit point to and from the Suez Canal and which handles more than 15% of all </w:t>
-      </w:r>
-      <w:r>
-        <w:rPr>
-          <w:rFonts w:ascii="Georgia" w:eastAsia="Times New Roman" w:hAnsi="Georgia" w:cs="Helvetica"/>
-          <w:color w:val="FF0000"/>
-          <w:sz w:val="30"/>
-          <w:szCs w:val="30"/>
-        </w:rPr>
-        <w:t xml:space="preserve">seaborne </w:t>
-      </w:r>
-      <w:r>
-        <w:rPr>
-          <w:rFonts w:ascii="Georgia" w:eastAsia="Times New Roman" w:hAnsi="Georgia" w:cs="Helvetica"/>
-          <w:color w:val="000000"/>
-          <w:sz w:val="30"/>
-          <w:szCs w:val="30"/>
-        </w:rPr>
-        <w:t>trade by value, is a </w:t>
-      </w:r>
-      <w:hyperlink r:id="rId11" w:tgtFrame="_blank" w:history="1">
-        <w:r>
-          <w:rPr>
-            <w:rFonts w:ascii="Georgia" w:eastAsia="Times New Roman" w:hAnsi="Georgia" w:cs="Helvetica"/>
-            <w:color w:val="FF0000"/>
-            <w:sz w:val="30"/>
-            <w:szCs w:val="30"/>
-            <w:u w:val="single"/>
-            <w:bdr w:val="single" w:sz="2" w:space="0" w:color="E5E7EB" w:frame="1"/>
-          </w:rPr>
-          <w:t>perilous undertaking</w:t>
-        </w:r>
-      </w:hyperlink>
-      <w:r>
-        <w:rPr>
-          <w:rFonts w:ascii="Georgia" w:eastAsia="Times New Roman" w:hAnsi="Georgia" w:cs="Helvetica"/>
-          <w:color w:val="FF0000"/>
-          <w:sz w:val="30"/>
-          <w:szCs w:val="30"/>
-        </w:rPr>
-        <w:t> </w:t>
-      </w:r>
-      <w:r>
-        <w:rPr>
-          <w:rFonts w:ascii="Georgia" w:eastAsia="Times New Roman" w:hAnsi="Georgia" w:cs="Helvetica"/>
-          <w:color w:val="000000"/>
-          <w:sz w:val="30"/>
-          <w:szCs w:val="30"/>
-        </w:rPr>
-        <w:t xml:space="preserve">for different reasons. Since mid-November, the Iran-backed Houthis, who control northwestern Yemen, have launched a string of attacks on shipping that have included firing drones and missiles. As a result, most container lines have chosen to sail around Africa instead, adding almost 6,000 miles to the journey, or a </w:t>
-      </w:r>
-      <w:r>
-        <w:rPr>
-          <w:rFonts w:ascii="Georgia" w:eastAsia="Times New Roman" w:hAnsi="Georgia" w:cs="Helvetica"/>
-          <w:color w:val="FF0000"/>
-          <w:sz w:val="30"/>
-          <w:szCs w:val="30"/>
-        </w:rPr>
-        <w:t xml:space="preserve">fortnight </w:t>
-      </w:r>
-      <w:r>
-        <w:rPr>
-          <w:rFonts w:ascii="Georgia" w:eastAsia="Times New Roman" w:hAnsi="Georgia" w:cs="Helvetica"/>
-          <w:color w:val="000000"/>
-          <w:sz w:val="30"/>
-          <w:szCs w:val="30"/>
-        </w:rPr>
-        <w:t>of travel time. In a May 6 advisory note to clients, A.P. Moller-Maersk A/S noted that its ships are using </w:t>
-      </w:r>
-      <w:hyperlink r:id="rId12" w:tgtFrame="_blank" w:history="1">
-        <w:r>
-          <w:rPr>
-            <w:rFonts w:ascii="Georgia" w:eastAsia="Times New Roman" w:hAnsi="Georgia" w:cs="Helvetica"/>
-            <w:color w:val="0000FF"/>
-            <w:sz w:val="30"/>
-            <w:szCs w:val="30"/>
-            <w:u w:val="single"/>
-            <w:bdr w:val="single" w:sz="2" w:space="0" w:color="E5E7EB" w:frame="1"/>
-          </w:rPr>
-          <w:t>40% more fuel</w:t>
-        </w:r>
-      </w:hyperlink>
-      <w:r>
-        <w:rPr>
-          <w:rFonts w:ascii="Georgia" w:eastAsia="Times New Roman" w:hAnsi="Georgia" w:cs="Helvetica"/>
-          <w:color w:val="000000"/>
-          <w:sz w:val="30"/>
-          <w:szCs w:val="30"/>
-        </w:rPr>
-        <w:t xml:space="preserve"> per journey and </w:t>
-      </w:r>
-      <w:r>
-        <w:rPr>
-          <w:rFonts w:ascii="Georgia" w:eastAsia="Times New Roman" w:hAnsi="Georgia" w:cs="Helvetica"/>
-          <w:color w:val="FF0000"/>
-          <w:sz w:val="30"/>
-          <w:szCs w:val="30"/>
-        </w:rPr>
-        <w:t xml:space="preserve">charter </w:t>
-      </w:r>
-      <w:r>
-        <w:rPr>
-          <w:rFonts w:ascii="Georgia" w:eastAsia="Times New Roman" w:hAnsi="Georgia" w:cs="Helvetica"/>
-          <w:color w:val="000000"/>
-          <w:sz w:val="30"/>
-          <w:szCs w:val="30"/>
-        </w:rPr>
-        <w:t>rates are three times higher than normal.</w:t>
-      </w:r>
-    </w:p>
-    <w:p>
-      <w:pPr>
-        <w:shd w:val="clear" w:color="auto" w:fill="FFFFFF"/>
-        <w:spacing w:after="0" w:line="240" w:lineRule="auto"/>
-        <w:rPr>
-          <w:rFonts w:ascii="Helvetica" w:eastAsia="Times New Roman" w:hAnsi="Helvetica" w:cs="Helvetica"/>
-          <w:color w:val="000000"/>
-          <w:sz w:val="27"/>
-          <w:szCs w:val="27"/>
-        </w:rPr>
-      </w:pPr>
-    </w:p>
-    <w:p>
-      <w:pPr>
-        <w:shd w:val="clear" w:color="auto" w:fill="FFFFFF"/>
-        <w:spacing w:after="0" w:line="240" w:lineRule="auto"/>
-        <w:rPr>
-          <w:rFonts w:ascii="Helvetica" w:eastAsia="Times New Roman" w:hAnsi="Helvetica" w:cs="Helvetica"/>
-          <w:color w:val="000000"/>
-          <w:sz w:val="27"/>
-          <w:szCs w:val="27"/>
+          <w:rFonts w:ascii="Georgia" w:hAnsi="Georgia" w:cs="Helvetica"/>
+          <w:color w:val="000000"/>
+          <w:sz w:val="30"/>
+          <w:szCs w:val="30"/>
         </w:rPr>
       </w:pPr>
     </w:p>
@@ -1090,20 +257,20 @@
         <w:shd w:val="clear" w:color="auto" w:fill="FFFFFF"/>
         <w:spacing w:after="360" w:line="450" w:lineRule="atLeast"/>
         <w:rPr>
-          <w:rFonts w:ascii="Georgia" w:hAnsi="Georgia" w:cs="Helvetica"/>
-          <w:color w:val="000000"/>
-          <w:sz w:val="30"/>
-          <w:szCs w:val="30"/>
-        </w:rPr>
-      </w:pPr>
-      <w:r>
-        <w:rPr>
-          <w:rFonts w:ascii="Georgia" w:eastAsia="Times New Roman" w:hAnsi="Georgia" w:cs="Helvetica"/>
-          <w:color w:val="000000"/>
-          <w:sz w:val="30"/>
-          <w:szCs w:val="30"/>
-        </w:rPr>
-        <w:t xml:space="preserve">Pivotal to trade for centuries, the Strait of Malacca, which links the Indian Ocean to the Pacific, is by far the world’s most important maritime choke point. </w:t>
+          <w:rFonts w:ascii="Georgia" w:eastAsia="Times New Roman" w:hAnsi="Georgia" w:cs="Helvetica"/>
+          <w:color w:val="000000"/>
+          <w:sz w:val="30"/>
+          <w:szCs w:val="30"/>
+        </w:rPr>
+      </w:pPr>
+      <w:r>
+        <w:rPr>
+          <w:rFonts w:ascii="Georgia" w:eastAsia="Times New Roman" w:hAnsi="Georgia" w:cs="Helvetica"/>
+          <w:color w:val="000000"/>
+          <w:sz w:val="30"/>
+          <w:szCs w:val="30"/>
+        </w:rPr>
+        <w:t xml:space="preserve">Take the price of </w:t>
       </w:r>
       <w:proofErr w:type="gramStart"/>
       <w:r>
@@ -1113,7 +280,7 @@
           <w:sz w:val="30"/>
           <w:szCs w:val="30"/>
         </w:rPr>
-        <w:t>Oil,</w:t>
+        <w:t>oil, and</w:t>
       </w:r>
       <w:proofErr w:type="gramEnd"/>
       <w:r>
@@ -1123,201 +290,9 @@
           <w:sz w:val="30"/>
           <w:szCs w:val="30"/>
         </w:rPr>
-        <w:t xml:space="preserve"> liquefied natural gas and other commodities pass through to reach China and Asia’s other major economies, while manufactured goods move in the opposite direction. About 94,000 ships a year come through, many of them stopping at Singapore either to deliver cargo or to refuel. That turns the island state’s waters—and the approaches to them—into a vast parking lot, with huge tankers crossing paths with fishing vessels, raising the risk of collisions. Ships often need to slow down through the strait, which </w:t>
-      </w:r>
-      <w:r>
-        <w:rPr>
-          <w:rFonts w:ascii="Georgia" w:eastAsia="Times New Roman" w:hAnsi="Georgia" w:cs="Helvetica"/>
-          <w:color w:val="000000"/>
-          <w:sz w:val="30"/>
-          <w:szCs w:val="30"/>
-        </w:rPr>
-        <w:lastRenderedPageBreak/>
-        <w:t>makes it </w:t>
-      </w:r>
-      <w:hyperlink r:id="rId13" w:tgtFrame="_blank" w:tooltip="China Raises Security Warning on Ships Plying Malacca Strait" w:history="1">
-        <w:r>
-          <w:rPr>
-            <w:rFonts w:ascii="Georgia" w:eastAsia="Times New Roman" w:hAnsi="Georgia" w:cs="Helvetica"/>
-            <w:color w:val="0000FF"/>
-            <w:sz w:val="30"/>
-            <w:szCs w:val="30"/>
-            <w:u w:val="single"/>
-            <w:bdr w:val="single" w:sz="2" w:space="0" w:color="E5E7EB" w:frame="1"/>
-          </w:rPr>
-          <w:t xml:space="preserve">easier for </w:t>
-        </w:r>
-        <w:r>
-          <w:rPr>
-            <w:rFonts w:ascii="Georgia" w:eastAsia="Times New Roman" w:hAnsi="Georgia" w:cs="Helvetica"/>
-            <w:color w:val="FF0000"/>
-            <w:sz w:val="30"/>
-            <w:szCs w:val="30"/>
-            <w:u w:val="single"/>
-            <w:bdr w:val="single" w:sz="2" w:space="0" w:color="E5E7EB" w:frame="1"/>
-          </w:rPr>
-          <w:t>pirates</w:t>
-        </w:r>
-      </w:hyperlink>
-      <w:r>
-        <w:rPr>
-          <w:rFonts w:ascii="Georgia" w:eastAsia="Times New Roman" w:hAnsi="Georgia" w:cs="Helvetica"/>
-          <w:color w:val="000000"/>
-          <w:sz w:val="30"/>
-          <w:szCs w:val="30"/>
-        </w:rPr>
-        <w:t> to board them. What’s more, Indonesia and other nearby locations are known for </w:t>
-      </w:r>
-      <w:hyperlink r:id="rId14" w:tgtFrame="_blank" w:tooltip="Malacca Strait: How one volcano could trigger world chaos" w:history="1">
-        <w:r>
-          <w:rPr>
-            <w:rFonts w:ascii="Georgia" w:eastAsia="Times New Roman" w:hAnsi="Georgia" w:cs="Helvetica"/>
-            <w:color w:val="0000FF"/>
-            <w:sz w:val="30"/>
-            <w:szCs w:val="30"/>
-            <w:u w:val="single"/>
-            <w:bdr w:val="single" w:sz="2" w:space="0" w:color="E5E7EB" w:frame="1"/>
-          </w:rPr>
-          <w:t>volcanic activity</w:t>
-        </w:r>
-      </w:hyperlink>
-      <w:r>
-        <w:rPr>
-          <w:rFonts w:ascii="Georgia" w:eastAsia="Times New Roman" w:hAnsi="Georgia" w:cs="Helvetica"/>
-          <w:color w:val="000000"/>
-          <w:sz w:val="30"/>
-          <w:szCs w:val="30"/>
-        </w:rPr>
-        <w:t xml:space="preserve">, </w:t>
-      </w:r>
-      <w:r>
-        <w:rPr>
-          <w:rFonts w:ascii="Georgia" w:eastAsia="Times New Roman" w:hAnsi="Georgia" w:cs="Helvetica"/>
-          <w:sz w:val="30"/>
-          <w:szCs w:val="30"/>
-          <w:highlight w:val="green"/>
-        </w:rPr>
-        <w:t>raising the prospect</w:t>
-      </w:r>
-      <w:r>
-        <w:rPr>
-          <w:rFonts w:ascii="Georgia" w:eastAsia="Times New Roman" w:hAnsi="Georgia" w:cs="Helvetica"/>
-          <w:sz w:val="30"/>
-          <w:szCs w:val="30"/>
-        </w:rPr>
-        <w:t xml:space="preserve"> </w:t>
-      </w:r>
-      <w:r>
-        <w:rPr>
-          <w:rFonts w:ascii="Georgia" w:eastAsia="Times New Roman" w:hAnsi="Georgia" w:cs="Helvetica"/>
-          <w:color w:val="000000"/>
-          <w:sz w:val="30"/>
-          <w:szCs w:val="30"/>
-        </w:rPr>
-        <w:t xml:space="preserve">that at some point an eruption could force ships to divert course. There are tentative plans for a new canal that would cut across southern Thailand, allowing shipments of oil and other critical commodities to bypass the Strait of Malacca. And with </w:t>
-      </w:r>
-      <w:r>
-        <w:rPr>
-          <w:rFonts w:ascii="Georgia" w:eastAsia="Times New Roman" w:hAnsi="Georgia" w:cs="Helvetica"/>
-          <w:color w:val="C00000"/>
-          <w:sz w:val="30"/>
-          <w:szCs w:val="30"/>
-        </w:rPr>
-        <w:t xml:space="preserve">Arctic </w:t>
-      </w:r>
-      <w:r>
-        <w:rPr>
-          <w:rFonts w:ascii="Georgia" w:eastAsia="Times New Roman" w:hAnsi="Georgia" w:cs="Helvetica"/>
-          <w:color w:val="000000"/>
-          <w:sz w:val="30"/>
-          <w:szCs w:val="30"/>
-        </w:rPr>
-        <w:t>Sea ice melting, some shipping may soon start to avoid the strait by going north across the top of Russia, taking some pressure off the waterway.</w:t>
-      </w:r>
-    </w:p>
-    <w:p>
-      <w:pPr>
-        <w:pBdr>
-          <w:top w:val="single" w:sz="2" w:space="0" w:color="E5E7EB"/>
-          <w:left w:val="single" w:sz="2" w:space="0" w:color="E5E7EB"/>
-          <w:bottom w:val="single" w:sz="6" w:space="1" w:color="auto"/>
-          <w:right w:val="single" w:sz="2" w:space="0" w:color="E5E7EB"/>
-        </w:pBdr>
-        <w:shd w:val="clear" w:color="auto" w:fill="FFFFFF"/>
-        <w:spacing w:after="360" w:line="450" w:lineRule="atLeast"/>
-        <w:rPr>
-          <w:rFonts w:ascii="Georgia" w:hAnsi="Georgia" w:cs="Helvetica"/>
-          <w:color w:val="000000"/>
-          <w:sz w:val="30"/>
-          <w:szCs w:val="30"/>
-        </w:rPr>
-      </w:pPr>
-    </w:p>
-    <w:p>
-      <w:pPr>
-        <w:pBdr>
-          <w:top w:val="single" w:sz="2" w:space="0" w:color="E5E7EB"/>
-          <w:left w:val="single" w:sz="2" w:space="0" w:color="E5E7EB"/>
-          <w:bottom w:val="single" w:sz="2" w:space="0" w:color="E5E7EB"/>
-          <w:right w:val="single" w:sz="2" w:space="0" w:color="E5E7EB"/>
-        </w:pBdr>
-        <w:shd w:val="clear" w:color="auto" w:fill="FFFFFF"/>
-        <w:spacing w:after="360" w:line="450" w:lineRule="atLeast"/>
-        <w:rPr>
-          <w:rFonts w:ascii="Georgia" w:hAnsi="Georgia" w:cs="Helvetica"/>
-          <w:color w:val="000000"/>
-          <w:sz w:val="30"/>
-          <w:szCs w:val="30"/>
-        </w:rPr>
-      </w:pPr>
-    </w:p>
-    <w:p>
-      <w:pPr>
-        <w:pBdr>
-          <w:top w:val="single" w:sz="2" w:space="0" w:color="E5E7EB"/>
-          <w:left w:val="single" w:sz="2" w:space="0" w:color="E5E7EB"/>
-          <w:bottom w:val="single" w:sz="2" w:space="0" w:color="E5E7EB"/>
-          <w:right w:val="single" w:sz="2" w:space="0" w:color="E5E7EB"/>
-        </w:pBdr>
-        <w:shd w:val="clear" w:color="auto" w:fill="FFFFFF"/>
-        <w:spacing w:after="360" w:line="450" w:lineRule="atLeast"/>
-        <w:rPr>
-          <w:rFonts w:ascii="Georgia" w:eastAsia="Times New Roman" w:hAnsi="Georgia" w:cs="Helvetica"/>
-          <w:color w:val="000000"/>
-          <w:sz w:val="30"/>
-          <w:szCs w:val="30"/>
-        </w:rPr>
-      </w:pPr>
-      <w:r>
-        <w:rPr>
-          <w:rFonts w:ascii="Georgia" w:eastAsia="Times New Roman" w:hAnsi="Georgia" w:cs="Helvetica"/>
-          <w:color w:val="000000"/>
-          <w:sz w:val="30"/>
-          <w:szCs w:val="30"/>
-        </w:rPr>
-        <w:t xml:space="preserve">Take the price of </w:t>
-      </w:r>
-      <w:proofErr w:type="gramStart"/>
-      <w:r>
-        <w:rPr>
-          <w:rFonts w:ascii="Georgia" w:eastAsia="Times New Roman" w:hAnsi="Georgia" w:cs="Helvetica"/>
-          <w:color w:val="000000"/>
-          <w:sz w:val="30"/>
-          <w:szCs w:val="30"/>
-        </w:rPr>
-        <w:t>oil, and</w:t>
-      </w:r>
-      <w:proofErr w:type="gramEnd"/>
-      <w:r>
-        <w:rPr>
-          <w:rFonts w:ascii="Georgia" w:eastAsia="Times New Roman" w:hAnsi="Georgia" w:cs="Helvetica"/>
-          <w:color w:val="000000"/>
-          <w:sz w:val="30"/>
-          <w:szCs w:val="30"/>
-        </w:rPr>
         <w:t xml:space="preserve"> double it. That’s probably a conservative short-term assessment of any scenario in which Tehran follows through on threats made down the years—including in 2005, in 2008, in 2011 and in 2019—to </w:t>
       </w:r>
-      <w:hyperlink r:id="rId15" w:tgtFrame="_blank" w:tooltip="Iran Raises Stakes in U.S. Showdown With Threat to Close Hormuz" w:history="1">
+      <w:hyperlink r:id="rId6" w:tgtFrame="_blank" w:tooltip="Iran Raises Stakes in U.S. Showdown With Threat to Close Hormuz" w:history="1">
         <w:r>
           <w:rPr>
             <w:rFonts w:ascii="Georgia" w:eastAsia="Times New Roman" w:hAnsi="Georgia" w:cs="Helvetica"/>
@@ -1339,7 +314,7 @@
         </w:rPr>
         <w:t>. With some of the world’s biggest economies reliant on the oil pumped and shipped from the region, Iran is unlikely to attempt such a drastic move. But it’s repeatedly targeted merchant shipping there, </w:t>
       </w:r>
-      <w:hyperlink r:id="rId16" w:tgtFrame="_blank" w:history="1">
+      <w:hyperlink r:id="rId7" w:tgtFrame="_blank" w:history="1">
         <w:r>
           <w:rPr>
             <w:rFonts w:ascii="Georgia" w:eastAsia="Times New Roman" w:hAnsi="Georgia" w:cs="Helvetica"/>
@@ -1447,7 +422,7 @@
                     </pic:cNvPicPr>
                   </pic:nvPicPr>
                   <pic:blipFill>
-                    <a:blip r:embed="rId17">
+                    <a:blip r:embed="rId8">
                       <a:extLst>
                         <a:ext uri="{28A0092B-C50C-407E-A947-70E740481C1C}">
                           <a14:useLocalDpi xmlns:a14="http://schemas.microsoft.com/office/drawing/2010/main" val="0"/>
@@ -1611,7 +586,7 @@
         </w:rPr>
         <w:t>About 45% of Russia’s seaborne oil exports must pass near the coastline of Denmark on their way to international markets. The waters here are relatively shallow and can be treacherous in bad weather, so international maritime authorities recommend that experienced local pilots guide vessels through the area. The risk of accidents has grown since 2022, when Russia began using a so-called shadow fleet of tankers—aging ships with dubious safety records and inadequate insurance cover—to get around a </w:t>
       </w:r>
-      <w:hyperlink r:id="rId18" w:tgtFrame="_blank" w:tooltip="Vital Oil Chokepoint Gets Caught Up in EU’s Sanctions on Russia" w:history="1">
+      <w:hyperlink r:id="rId9" w:tgtFrame="_blank" w:tooltip="Vital Oil Chokepoint Gets Caught Up in EU’s Sanctions on Russia" w:history="1">
         <w:r>
           <w:rPr>
             <w:rFonts w:ascii="Georgia" w:eastAsia="Times New Roman" w:hAnsi="Georgia" w:cs="Helvetica"/>
@@ -1719,7 +694,7 @@
                     </pic:cNvPicPr>
                   </pic:nvPicPr>
                   <pic:blipFill>
-                    <a:blip r:embed="rId19">
+                    <a:blip r:embed="rId10">
                       <a:extLst>
                         <a:ext uri="{28A0092B-C50C-407E-A947-70E740481C1C}">
                           <a14:useLocalDpi xmlns:a14="http://schemas.microsoft.com/office/drawing/2010/main" val="0"/>
@@ -1881,7 +856,7 @@
         </w:rPr>
         <w:t xml:space="preserve"> any kind of serious tanker accident in the area would be profound for the global commodity trade. Fog-ridden and sometimes beset by strong currents, the Bosporus and Dardanelles are prone to shipping mishaps. </w:t>
       </w:r>
-      <w:hyperlink r:id="rId20" w:tgtFrame="_blank" w:tooltip="Hundreds of Ships Stuck as Turkish Strait Closed by Wildfires" w:history="1">
+      <w:hyperlink r:id="rId11" w:tgtFrame="_blank" w:tooltip="Hundreds of Ships Stuck as Turkish Strait Closed by Wildfires" w:history="1">
         <w:r>
           <w:rPr>
             <w:rFonts w:ascii="Georgia" w:eastAsia="Times New Roman" w:hAnsi="Georgia" w:cs="Helvetica"/>
@@ -1989,7 +964,7 @@
                     </pic:cNvPicPr>
                   </pic:nvPicPr>
                   <pic:blipFill>
-                    <a:blip r:embed="rId21">
+                    <a:blip r:embed="rId12">
                       <a:extLst>
                         <a:ext uri="{28A0092B-C50C-407E-A947-70E740481C1C}">
                           <a14:useLocalDpi xmlns:a14="http://schemas.microsoft.com/office/drawing/2010/main" val="0"/>
@@ -2147,7 +1122,7 @@
         </w:rPr>
         <w:t>—that allows the locks below to fill so ships can cut between the Atlantic and Pacific oceans. Climate change has </w:t>
       </w:r>
-      <w:hyperlink r:id="rId22" w:tgtFrame="_blank" w:tooltip="Panama Canal Jam Sends Ships Sailing Continents Out of Way (2)" w:history="1">
+      <w:hyperlink r:id="rId13" w:tgtFrame="_blank" w:tooltip="Panama Canal Jam Sends Ships Sailing Continents Out of Way (2)" w:history="1">
         <w:r>
           <w:rPr>
             <w:rFonts w:ascii="Georgia" w:eastAsia="Times New Roman" w:hAnsi="Georgia" w:cs="Helvetica"/>
@@ -2193,7 +1168,7 @@
         </w:rPr>
         <w:t> to the point where the authority that oversees transits has had to curb how many vessels can pass. The dry weather last year has choked vessel traffic and cost shippers millions of dollars. The number of daily crossings has begun to recover from a low of 21 ships in late January, and a </w:t>
       </w:r>
-      <w:hyperlink r:id="rId23" w:tgtFrame="_blank" w:tooltip="Chances of a Weather-Roiling La Niña This Year Are Now Above 80%" w:history="1">
+      <w:hyperlink r:id="rId14" w:tgtFrame="_blank" w:tooltip="Chances of a Weather-Roiling La Niña This Year Are Now Above 80%" w:history="1">
         <w:r>
           <w:rPr>
             <w:rFonts w:ascii="Georgia" w:eastAsia="Times New Roman" w:hAnsi="Georgia" w:cs="Helvetica"/>
@@ -2257,7 +1232,7 @@
         </w:rPr>
         <w:t>Read More: </w:t>
       </w:r>
-      <w:hyperlink r:id="rId24" w:tgtFrame="_blank" w:tooltip="China Goods Flood Into Mexico, Making It Top Global Trade Route" w:history="1">
+      <w:hyperlink r:id="rId15" w:tgtFrame="_blank" w:tooltip="China Goods Flood Into Mexico, Making It Top Global Trade Route" w:history="1">
         <w:r>
           <w:rPr>
             <w:rFonts w:ascii="Georgia" w:eastAsia="Times New Roman" w:hAnsi="Georgia" w:cs="Helvetica"/>
@@ -3201,7 +2176,6 @@
   <w:style w:type="character" w:default="1" w:styleId="DefaultParagraphFont">
     <w:name w:val="Default Paragraph Font"/>
     <w:uiPriority w:val="1"/>
-    <w:semiHidden/>
     <w:unhideWhenUsed/>
   </w:style>
   <w:style w:type="table" w:default="1" w:styleId="TableNormal">

</xml_diff>

<commit_message>
vault backup: 2024-06-02 22:47:37
</commit_message>
<xml_diff>
--- a/language/2024-05-29.docx
+++ b/language/2024-05-29.docx
@@ -2,250 +2,6 @@
 <file path=word/document.xml><?xml version="1.0" encoding="utf-8"?>
 <w:document xmlns:wpc="http://schemas.microsoft.com/office/word/2010/wordprocessingCanvas" xmlns:cx="http://schemas.microsoft.com/office/drawing/2014/chartex" xmlns:cx1="http://schemas.microsoft.com/office/drawing/2015/9/8/chartex" xmlns:cx2="http://schemas.microsoft.com/office/drawing/2015/10/21/chartex" xmlns:cx3="http://schemas.microsoft.com/office/drawing/2016/5/9/chartex" xmlns:cx4="http://schemas.microsoft.com/office/drawing/2016/5/10/chartex" xmlns:cx5="http://schemas.microsoft.com/office/drawing/2016/5/11/chartex" xmlns:cx6="http://schemas.microsoft.com/office/drawing/2016/5/12/chartex" xmlns:cx7="http://schemas.microsoft.com/office/drawing/2016/5/13/chartex" xmlns:cx8="http://schemas.microsoft.com/office/drawing/2016/5/14/chartex" xmlns:mc="http://schemas.openxmlformats.org/markup-compatibility/2006" xmlns:aink="http://schemas.microsoft.com/office/drawing/2016/ink" xmlns:am3d="http://schemas.microsoft.com/office/drawing/2017/model3d" xmlns:o="urn:schemas-microsoft-com:office:office" xmlns:oel="http://schemas.microsoft.com/office/2019/extlst" xmlns:r="http://schemas.openxmlformats.org/officeDocument/2006/relationships" xmlns:m="http://schemas.openxmlformats.org/officeDocument/2006/math" xmlns:v="urn:schemas-microsoft-com:vml" xmlns:wp14="http://schemas.microsoft.com/office/word/2010/wordprocessingDrawing" xmlns:wp="http://schemas.openxmlformats.org/drawingml/2006/wordprocessingDrawing" xmlns:w10="urn:schemas-microsoft-com:office:word" xmlns:w="http://schemas.openxmlformats.org/wordprocessingml/2006/main" xmlns:w14="http://schemas.microsoft.com/office/word/2010/wordml" xmlns:w15="http://schemas.microsoft.com/office/word/2012/wordml" xmlns:w16cex="http://schemas.microsoft.com/office/word/2018/wordml/cex" xmlns:w16cid="http://schemas.microsoft.com/office/word/2016/wordml/cid" xmlns:w16="http://schemas.microsoft.com/office/word/2018/wordml" xmlns:w16du="http://schemas.microsoft.com/office/word/2023/wordml/word16du" xmlns:w16sdtdh="http://schemas.microsoft.com/office/word/2020/wordml/sdtdatahash" xmlns:w16se="http://schemas.microsoft.com/office/word/2015/wordml/symex" xmlns:wpg="http://schemas.microsoft.com/office/word/2010/wordprocessingGroup" xmlns:wpi="http://schemas.microsoft.com/office/word/2010/wordprocessingInk" xmlns:wne="http://schemas.microsoft.com/office/word/2006/wordml" xmlns:wps="http://schemas.microsoft.com/office/word/2010/wordprocessingShape" mc:Ignorable="w14 w15 w16se w16cid w16 w16cex w16sdtdh w16du wp14">
   <w:body>
-    <w:p>
-      <w:pPr>
-        <w:pBdr>
-          <w:top w:val="single" w:sz="2" w:space="0" w:color="E5E7EB"/>
-          <w:left w:val="single" w:sz="2" w:space="0" w:color="E5E7EB"/>
-          <w:bottom w:val="single" w:sz="2" w:space="0" w:color="E5E7EB"/>
-          <w:right w:val="single" w:sz="2" w:space="0" w:color="E5E7EB"/>
-        </w:pBdr>
-        <w:shd w:val="clear" w:color="auto" w:fill="FFFFFF"/>
-        <w:spacing w:after="60" w:line="240" w:lineRule="auto"/>
-        <w:outlineLvl w:val="2"/>
-        <w:rPr>
-          <w:rFonts w:ascii="Helvetica" w:hAnsi="Helvetica" w:cs="Helvetica" w:hint="eastAsia"/>
-          <w:b/>
-          <w:bCs/>
-          <w:color w:val="000000"/>
-          <w:sz w:val="30"/>
-          <w:szCs w:val="30"/>
-        </w:rPr>
-      </w:pPr>
-      <w:r>
-        <w:rPr>
-          <w:rFonts w:ascii="Helvetica" w:eastAsia="Times New Roman" w:hAnsi="Helvetica" w:cs="Helvetica"/>
-          <w:b/>
-          <w:bCs/>
-          <w:color w:val="000000"/>
-          <w:sz w:val="30"/>
-          <w:szCs w:val="30"/>
-        </w:rPr>
-        <w:t xml:space="preserve">Daily Vessel </w:t>
-      </w:r>
-      <w:r>
-        <w:rPr>
-          <w:rFonts w:ascii="Helvetica" w:eastAsia="Times New Roman" w:hAnsi="Helvetica" w:cs="Helvetica"/>
-          <w:b/>
-          <w:bCs/>
-          <w:color w:val="FF0000"/>
-          <w:sz w:val="30"/>
-          <w:szCs w:val="30"/>
-        </w:rPr>
-        <w:t>Transits</w:t>
-      </w:r>
-    </w:p>
-    <w:p>
-      <w:pPr>
-        <w:pBdr>
-          <w:top w:val="single" w:sz="2" w:space="0" w:color="E5E7EB"/>
-          <w:left w:val="single" w:sz="2" w:space="0" w:color="E5E7EB"/>
-          <w:bottom w:val="single" w:sz="2" w:space="0" w:color="E5E7EB"/>
-          <w:right w:val="single" w:sz="2" w:space="0" w:color="E5E7EB"/>
-        </w:pBdr>
-        <w:shd w:val="clear" w:color="auto" w:fill="FFFFFF"/>
-        <w:spacing w:after="360" w:line="450" w:lineRule="atLeast"/>
-        <w:rPr>
-          <w:rFonts w:ascii="Georgia" w:hAnsi="Georgia" w:cs="Helvetica"/>
-          <w:color w:val="000000"/>
-          <w:sz w:val="30"/>
-          <w:szCs w:val="30"/>
-        </w:rPr>
-      </w:pPr>
-      <w:r>
-        <w:rPr>
-          <w:rFonts w:ascii="Georgia" w:eastAsia="Times New Roman" w:hAnsi="Georgia" w:cs="Helvetica"/>
-          <w:sz w:val="30"/>
-          <w:szCs w:val="30"/>
-          <w:highlight w:val="green"/>
-        </w:rPr>
-        <w:t xml:space="preserve">Seafarers </w:t>
-      </w:r>
-      <w:r>
-        <w:rPr>
-          <w:rFonts w:ascii="Georgia" w:eastAsia="Times New Roman" w:hAnsi="Georgia" w:cs="Helvetica"/>
-          <w:color w:val="000000"/>
-          <w:sz w:val="30"/>
-          <w:szCs w:val="30"/>
-          <w:highlight w:val="green"/>
-        </w:rPr>
-        <w:t xml:space="preserve">who over the centuries fell victim to the </w:t>
-      </w:r>
-      <w:r>
-        <w:rPr>
-          <w:rFonts w:ascii="Georgia" w:eastAsia="Times New Roman" w:hAnsi="Georgia" w:cs="Helvetica"/>
-          <w:sz w:val="30"/>
-          <w:szCs w:val="30"/>
-          <w:highlight w:val="green"/>
-        </w:rPr>
-        <w:t>crosscurrents</w:t>
-      </w:r>
-      <w:r>
-        <w:rPr>
-          <w:rFonts w:ascii="Georgia" w:eastAsia="Times New Roman" w:hAnsi="Georgia" w:cs="Helvetica"/>
-          <w:color w:val="000000"/>
-          <w:sz w:val="30"/>
-          <w:szCs w:val="30"/>
-          <w:highlight w:val="green"/>
-        </w:rPr>
-        <w:t xml:space="preserve">, unpredictable winds, </w:t>
-      </w:r>
-      <w:r>
-        <w:rPr>
-          <w:rFonts w:ascii="Georgia" w:eastAsia="Times New Roman" w:hAnsi="Georgia" w:cs="Helvetica"/>
-          <w:sz w:val="30"/>
-          <w:szCs w:val="30"/>
-          <w:highlight w:val="green"/>
-        </w:rPr>
-        <w:t xml:space="preserve">reefs </w:t>
-      </w:r>
-      <w:r>
-        <w:rPr>
-          <w:rFonts w:ascii="Georgia" w:eastAsia="Times New Roman" w:hAnsi="Georgia" w:cs="Helvetica"/>
-          <w:color w:val="000000"/>
-          <w:sz w:val="30"/>
-          <w:szCs w:val="30"/>
-          <w:highlight w:val="green"/>
-        </w:rPr>
-        <w:t xml:space="preserve">and </w:t>
-      </w:r>
-      <w:r>
-        <w:rPr>
-          <w:rFonts w:ascii="Georgia" w:eastAsia="Times New Roman" w:hAnsi="Georgia" w:cs="Helvetica"/>
-          <w:color w:val="FF0000"/>
-          <w:sz w:val="30"/>
-          <w:szCs w:val="30"/>
-          <w:highlight w:val="green"/>
-        </w:rPr>
-        <w:t>shoals</w:t>
-      </w:r>
-      <w:r>
-        <w:rPr>
-          <w:rFonts w:asciiTheme="minorEastAsia" w:hAnsiTheme="minorEastAsia" w:cs="PMingLiU" w:hint="eastAsia"/>
-          <w:color w:val="FF0000"/>
-          <w:sz w:val="30"/>
-          <w:szCs w:val="30"/>
-          <w:highlight w:val="green"/>
-        </w:rPr>
-        <w:t>【</w:t>
-      </w:r>
-      <w:r>
-        <w:rPr>
-          <w:rFonts w:asciiTheme="minorEastAsia" w:hAnsiTheme="minorEastAsia" w:cs="PMingLiU"/>
-          <w:color w:val="FF0000"/>
-          <w:sz w:val="30"/>
-          <w:szCs w:val="30"/>
-        </w:rPr>
-        <w:t>SHōl</w:t>
-      </w:r>
-      <w:r>
-        <w:rPr>
-          <w:rFonts w:asciiTheme="minorEastAsia" w:hAnsiTheme="minorEastAsia" w:cs="PMingLiU" w:hint="eastAsia"/>
-          <w:color w:val="FF0000"/>
-          <w:sz w:val="30"/>
-          <w:szCs w:val="30"/>
-          <w:highlight w:val="green"/>
-        </w:rPr>
-        <w:t>】淺灘</w:t>
-      </w:r>
-      <w:r>
-        <w:rPr>
-          <w:rFonts w:ascii="Georgia" w:eastAsia="Times New Roman" w:hAnsi="Georgia" w:cs="Helvetica"/>
-          <w:color w:val="FF0000"/>
-          <w:sz w:val="30"/>
-          <w:szCs w:val="30"/>
-          <w:highlight w:val="green"/>
-        </w:rPr>
-        <w:t xml:space="preserve"> </w:t>
-      </w:r>
-      <w:r>
-        <w:rPr>
-          <w:rFonts w:ascii="Georgia" w:eastAsia="Times New Roman" w:hAnsi="Georgia" w:cs="Helvetica"/>
-          <w:color w:val="000000"/>
-          <w:sz w:val="30"/>
-          <w:szCs w:val="30"/>
-          <w:highlight w:val="green"/>
-        </w:rPr>
-        <w:t xml:space="preserve">in this stretch of water at the entrance to the Red Sea named it the Bab </w:t>
-      </w:r>
-      <w:proofErr w:type="spellStart"/>
-      <w:r>
-        <w:rPr>
-          <w:rFonts w:ascii="Georgia" w:eastAsia="Times New Roman" w:hAnsi="Georgia" w:cs="Helvetica"/>
-          <w:color w:val="000000"/>
-          <w:sz w:val="30"/>
-          <w:szCs w:val="30"/>
-          <w:highlight w:val="green"/>
-        </w:rPr>
-        <w:t>el</w:t>
-      </w:r>
-      <w:proofErr w:type="spellEnd"/>
-      <w:r>
-        <w:rPr>
-          <w:rFonts w:ascii="Georgia" w:eastAsia="Times New Roman" w:hAnsi="Georgia" w:cs="Helvetica"/>
-          <w:color w:val="000000"/>
-          <w:sz w:val="30"/>
-          <w:szCs w:val="30"/>
-          <w:highlight w:val="green"/>
-        </w:rPr>
-        <w:t>-Mandeb—Arabic for the “Gate of Tears.”</w:t>
-      </w:r>
-      <w:r>
-        <w:rPr>
-          <w:rFonts w:ascii="Georgia" w:eastAsia="Times New Roman" w:hAnsi="Georgia" w:cs="Helvetica"/>
-          <w:color w:val="000000"/>
-          <w:sz w:val="30"/>
-          <w:szCs w:val="30"/>
-        </w:rPr>
-        <w:t xml:space="preserve"> </w:t>
-      </w:r>
-    </w:p>
-    <w:p>
-      <w:pPr>
-        <w:pBdr>
-          <w:top w:val="single" w:sz="2" w:space="0" w:color="E5E7EB"/>
-          <w:left w:val="single" w:sz="2" w:space="0" w:color="E5E7EB"/>
-          <w:bottom w:val="single" w:sz="6" w:space="1" w:color="auto"/>
-          <w:right w:val="single" w:sz="2" w:space="0" w:color="E5E7EB"/>
-        </w:pBdr>
-        <w:shd w:val="clear" w:color="auto" w:fill="FFFFFF"/>
-        <w:spacing w:after="360" w:line="450" w:lineRule="atLeast"/>
-        <w:rPr>
-          <w:rFonts w:ascii="Georgia" w:hAnsi="Georgia" w:cs="Helvetica"/>
-          <w:color w:val="000000"/>
-          <w:sz w:val="30"/>
-          <w:szCs w:val="30"/>
-        </w:rPr>
-      </w:pPr>
-    </w:p>
-    <w:p>
-      <w:pPr>
-        <w:pBdr>
-          <w:top w:val="single" w:sz="2" w:space="0" w:color="E5E7EB"/>
-          <w:left w:val="single" w:sz="2" w:space="0" w:color="E5E7EB"/>
-          <w:bottom w:val="single" w:sz="2" w:space="0" w:color="E5E7EB"/>
-          <w:right w:val="single" w:sz="2" w:space="0" w:color="E5E7EB"/>
-        </w:pBdr>
-        <w:shd w:val="clear" w:color="auto" w:fill="FFFFFF"/>
-        <w:spacing w:after="360" w:line="450" w:lineRule="atLeast"/>
-        <w:rPr>
-          <w:rFonts w:ascii="Georgia" w:hAnsi="Georgia" w:cs="Helvetica"/>
-          <w:color w:val="000000"/>
-          <w:sz w:val="30"/>
-          <w:szCs w:val="30"/>
-        </w:rPr>
-      </w:pPr>
-    </w:p>
     <w:p>
       <w:pPr>
         <w:pBdr>
@@ -403,7 +159,6 @@
           <w:sz w:val="27"/>
           <w:szCs w:val="27"/>
         </w:rPr>
-        <w:lastRenderedPageBreak/>
         <w:drawing>
           <wp:inline distT="0" distB="0" distL="0" distR="0" wp14:anchorId="669B4CA6" wp14:editId="65AEF416">
             <wp:extent cx="9144000" cy="6104890"/>
@@ -606,7 +361,17 @@
           <w:sz w:val="30"/>
           <w:szCs w:val="30"/>
         </w:rPr>
-        <w:t> from oil exports. The captains of many of these ships are increasingly choosing to navigate the straits without assistance, sowing alarm among Danish environmentalists. One tanker from Russia’s shadow fleet was involved in a collision near Denmark in March. If one of these vessels caused an ecological disaster, Denmark’s government would come under heavy pressure from the public to forbid them from its waters—potentially inflating energy prices.</w:t>
+        <w:t xml:space="preserve"> from oil exports. The captains of many of these ships are increasingly choosing to navigate the straits without assistance, sowing alarm among Danish environmentalists. One tanker from Russia’s shadow fleet was involved in a collision near Denmark in March. If one of these </w:t>
+      </w:r>
+      <w:r>
+        <w:rPr>
+          <w:rFonts w:ascii="Georgia" w:eastAsia="Times New Roman" w:hAnsi="Georgia" w:cs="Helvetica"/>
+          <w:color w:val="000000"/>
+          <w:sz w:val="30"/>
+          <w:szCs w:val="30"/>
+        </w:rPr>
+        <w:lastRenderedPageBreak/>
+        <w:t>vessels caused an ecological disaster, Denmark’s government would come under heavy pressure from the public to forbid them from its waters—potentially inflating energy prices.</w:t>
       </w:r>
     </w:p>
     <w:p>
@@ -675,7 +440,6 @@
           <w:sz w:val="27"/>
           <w:szCs w:val="27"/>
         </w:rPr>
-        <w:lastRenderedPageBreak/>
         <w:drawing>
           <wp:inline distT="0" distB="0" distL="0" distR="0" wp14:anchorId="6ED8680D" wp14:editId="698E0B26">
             <wp:extent cx="9144000" cy="6099810"/>
@@ -2176,6 +1940,7 @@
   <w:style w:type="character" w:default="1" w:styleId="DefaultParagraphFont">
     <w:name w:val="Default Paragraph Font"/>
     <w:uiPriority w:val="1"/>
+    <w:semiHidden/>
     <w:unhideWhenUsed/>
   </w:style>
   <w:style w:type="table" w:default="1" w:styleId="TableNormal">

</xml_diff>

<commit_message>
vault backup: 2024-06-03 00:56:26
</commit_message>
<xml_diff>
--- a/language/2024-05-29.docx
+++ b/language/2024-05-29.docx
@@ -25,6 +25,7 @@
           <w:color w:val="000000"/>
           <w:sz w:val="30"/>
           <w:szCs w:val="30"/>
+          <w:highlight w:val="green"/>
         </w:rPr>
         <w:t xml:space="preserve">Take the price of </w:t>
       </w:r>
@@ -35,8 +36,18 @@
           <w:color w:val="000000"/>
           <w:sz w:val="30"/>
           <w:szCs w:val="30"/>
-        </w:rPr>
-        <w:t>oil, and</w:t>
+          <w:highlight w:val="green"/>
+        </w:rPr>
+        <w:t>oil</w:t>
+      </w:r>
+      <w:r>
+        <w:rPr>
+          <w:rFonts w:ascii="Georgia" w:eastAsia="Times New Roman" w:hAnsi="Georgia" w:cs="Helvetica"/>
+          <w:color w:val="000000"/>
+          <w:sz w:val="30"/>
+          <w:szCs w:val="30"/>
+        </w:rPr>
+        <w:t>, and</w:t>
       </w:r>
       <w:proofErr w:type="gramEnd"/>
       <w:r>
@@ -46,7 +57,37 @@
           <w:sz w:val="30"/>
           <w:szCs w:val="30"/>
         </w:rPr>
-        <w:t xml:space="preserve"> double it. That’s probably a conservative short-term assessment of any scenario in which Tehran follows through on threats made down the years—including in 2005, in 2008, in 2011 and in 2019—to </w:t>
+        <w:t xml:space="preserve"> double it. </w:t>
+      </w:r>
+      <w:r>
+        <w:rPr>
+          <w:rFonts w:ascii="Georgia" w:eastAsia="Times New Roman" w:hAnsi="Georgia" w:cs="Helvetica"/>
+          <w:color w:val="000000"/>
+          <w:sz w:val="30"/>
+          <w:szCs w:val="30"/>
+          <w:highlight w:val="green"/>
+        </w:rPr>
+        <w:t xml:space="preserve">That’s probably a conservative short-term assessment of any scenario in which Tehran follows through on threats </w:t>
+      </w:r>
+      <w:r>
+        <w:rPr>
+          <w:rFonts w:ascii="Georgia" w:eastAsia="Times New Roman" w:hAnsi="Georgia" w:cs="Helvetica"/>
+          <w:color w:val="FF0000"/>
+          <w:sz w:val="30"/>
+          <w:szCs w:val="30"/>
+          <w:highlight w:val="green"/>
+        </w:rPr>
+        <w:t xml:space="preserve">made down </w:t>
+      </w:r>
+      <w:r>
+        <w:rPr>
+          <w:rFonts w:ascii="Georgia" w:eastAsia="Times New Roman" w:hAnsi="Georgia" w:cs="Helvetica"/>
+          <w:color w:val="000000"/>
+          <w:sz w:val="30"/>
+          <w:szCs w:val="30"/>
+          <w:highlight w:val="green"/>
+        </w:rPr>
+        <w:t>the years—including in 2005, in 2008, in 2011 and in 2019—to </w:t>
       </w:r>
       <w:hyperlink r:id="rId6" w:tgtFrame="_blank" w:tooltip="Iran Raises Stakes in U.S. Showdown With Threat to Close Hormuz" w:history="1">
         <w:r>
@@ -55,6 +96,7 @@
             <w:color w:val="0000FF"/>
             <w:sz w:val="30"/>
             <w:szCs w:val="30"/>
+            <w:highlight w:val="green"/>
             <w:u w:val="single"/>
             <w:bdr w:val="single" w:sz="2" w:space="0" w:color="E5E7EB" w:frame="1"/>
           </w:rPr>
@@ -68,7 +110,63 @@
           <w:sz w:val="30"/>
           <w:szCs w:val="30"/>
         </w:rPr>
-        <w:t>. With some of the world’s biggest economies reliant on the oil pumped and shipped from the region, Iran is unlikely to attempt such a drastic move. But it’s repeatedly targeted merchant shipping there, </w:t>
+        <w:t>.</w:t>
+      </w:r>
+      <w:r>
+        <w:rPr>
+          <w:rFonts w:asciiTheme="minorEastAsia" w:hAnsiTheme="minorEastAsia" w:cs="PMingLiU" w:hint="eastAsia"/>
+          <w:color w:val="000000"/>
+          <w:sz w:val="30"/>
+          <w:szCs w:val="30"/>
+        </w:rPr>
+        <w:t>這可能是任何情景的保守短期評估，這個評估裏，</w:t>
+      </w:r>
+      <w:proofErr w:type="spellStart"/>
+      <w:r>
+        <w:rPr>
+          <w:rFonts w:asciiTheme="minorEastAsia" w:hAnsiTheme="minorEastAsia" w:cs="PMingLiU" w:hint="eastAsia"/>
+          <w:color w:val="000000"/>
+          <w:sz w:val="30"/>
+          <w:szCs w:val="30"/>
+        </w:rPr>
+        <w:t>Terhran</w:t>
+      </w:r>
+      <w:proofErr w:type="spellEnd"/>
+      <w:r>
+        <w:rPr>
+          <w:rFonts w:asciiTheme="minorEastAsia" w:hAnsiTheme="minorEastAsia" w:cs="PMingLiU" w:hint="eastAsia"/>
+          <w:color w:val="000000"/>
+          <w:sz w:val="30"/>
+          <w:szCs w:val="30"/>
+        </w:rPr>
+        <w:t>遵守通過威脅關閉海峽</w:t>
+      </w:r>
+      <w:r>
+        <w:rPr>
+          <w:rFonts w:ascii="Georgia" w:eastAsia="Times New Roman" w:hAnsi="Georgia" w:cs="Helvetica"/>
+          <w:color w:val="000000"/>
+          <w:sz w:val="30"/>
+          <w:szCs w:val="30"/>
+        </w:rPr>
+        <w:t xml:space="preserve"> With some of the world’s biggest economies reliant on the oil </w:t>
+      </w:r>
+      <w:r>
+        <w:rPr>
+          <w:rFonts w:ascii="Georgia" w:eastAsia="Times New Roman" w:hAnsi="Georgia" w:cs="Helvetica"/>
+          <w:color w:val="FF0000"/>
+          <w:sz w:val="30"/>
+          <w:szCs w:val="30"/>
+        </w:rPr>
+        <w:t xml:space="preserve">pumped </w:t>
+      </w:r>
+      <w:r>
+        <w:rPr>
+          <w:rFonts w:ascii="Georgia" w:eastAsia="Times New Roman" w:hAnsi="Georgia" w:cs="Helvetica"/>
+          <w:color w:val="000000"/>
+          <w:sz w:val="30"/>
+          <w:szCs w:val="30"/>
+        </w:rPr>
+        <w:t>and shipped from the region, Iran is unlikely to attempt such a drastic move. But it’s repeatedly targeted merchant shipping there, </w:t>
       </w:r>
       <w:hyperlink r:id="rId7" w:tgtFrame="_blank" w:history="1">
         <w:r>
@@ -90,7 +188,71 @@
           <w:sz w:val="30"/>
           <w:szCs w:val="30"/>
         </w:rPr>
-        <w:t> as a bartering tool in disputes or, more recently, to antagonize the US and Israel. Ships sailing through the strait are also vulnerable to mines because of its shallow depth, and its proximity to land—Iran, in particular—leaves vessels open to attack from shore-based missiles or interception by patrol boats and helicopters.</w:t>
+        <w:t xml:space="preserve"> as a </w:t>
+      </w:r>
+      <w:r>
+        <w:rPr>
+          <w:rFonts w:ascii="Georgia" w:eastAsia="Times New Roman" w:hAnsi="Georgia" w:cs="Helvetica"/>
+          <w:color w:val="FF0000"/>
+          <w:sz w:val="30"/>
+          <w:szCs w:val="30"/>
+        </w:rPr>
+        <w:t xml:space="preserve">bartering </w:t>
+      </w:r>
+      <w:r>
+        <w:rPr>
+          <w:rFonts w:ascii="Georgia" w:eastAsia="Times New Roman" w:hAnsi="Georgia" w:cs="Helvetica"/>
+          <w:color w:val="000000"/>
+          <w:sz w:val="30"/>
+          <w:szCs w:val="30"/>
+        </w:rPr>
+        <w:t xml:space="preserve">tool in disputes or, more recently, to </w:t>
+      </w:r>
+      <w:r>
+        <w:rPr>
+          <w:rFonts w:ascii="Georgia" w:eastAsia="Times New Roman" w:hAnsi="Georgia" w:cs="Helvetica"/>
+          <w:color w:val="FF0000"/>
+          <w:sz w:val="30"/>
+          <w:szCs w:val="30"/>
+        </w:rPr>
+        <w:t xml:space="preserve">antagonize </w:t>
+      </w:r>
+      <w:r>
+        <w:rPr>
+          <w:rFonts w:ascii="Georgia" w:eastAsia="Times New Roman" w:hAnsi="Georgia" w:cs="Helvetica"/>
+          <w:color w:val="000000"/>
+          <w:sz w:val="30"/>
+          <w:szCs w:val="30"/>
+        </w:rPr>
+        <w:t xml:space="preserve">the US and Israel. Ships sailing through the strait are also vulnerable to </w:t>
+      </w:r>
+      <w:r>
+        <w:rPr>
+          <w:rFonts w:ascii="Georgia" w:eastAsia="Times New Roman" w:hAnsi="Georgia" w:cs="Helvetica"/>
+          <w:color w:val="FF0000"/>
+          <w:sz w:val="30"/>
+          <w:szCs w:val="30"/>
+        </w:rPr>
+        <w:t xml:space="preserve">mines </w:t>
+      </w:r>
+      <w:r>
+        <w:rPr>
+          <w:rFonts w:ascii="Georgia" w:eastAsia="Times New Roman" w:hAnsi="Georgia" w:cs="Helvetica"/>
+          <w:color w:val="000000"/>
+          <w:sz w:val="30"/>
+          <w:szCs w:val="30"/>
+        </w:rPr>
+        <w:t>because of its shallow depth, and its proximity to land—Iran, in particular—</w:t>
+      </w:r>
+      <w:r>
+        <w:rPr>
+          <w:rFonts w:ascii="Georgia" w:eastAsia="Times New Roman" w:hAnsi="Georgia" w:cs="Helvetica"/>
+          <w:color w:val="000000"/>
+          <w:sz w:val="30"/>
+          <w:szCs w:val="30"/>
+          <w:highlight w:val="green"/>
+        </w:rPr>
+        <w:t>leaves vessels open to attack from shore-based missiles or interception by patrol boats and helicopters.</w:t>
       </w:r>
     </w:p>
     <w:p>
@@ -250,7 +412,27 @@
           <w:szCs w:val="27"/>
           <w:bdr w:val="single" w:sz="2" w:space="0" w:color="E5E7EB" w:frame="1"/>
         </w:rPr>
-        <w:t xml:space="preserve"> junction of the Danish </w:t>
+        <w:t xml:space="preserve"> </w:t>
+      </w:r>
+      <w:r>
+        <w:rPr>
+          <w:rFonts w:ascii="Helvetica" w:eastAsia="Times New Roman" w:hAnsi="Helvetica" w:cs="Helvetica"/>
+          <w:color w:val="FF0000"/>
+          <w:sz w:val="27"/>
+          <w:szCs w:val="27"/>
+          <w:bdr w:val="single" w:sz="2" w:space="0" w:color="E5E7EB" w:frame="1"/>
+        </w:rPr>
+        <w:t xml:space="preserve">junction </w:t>
+      </w:r>
+      <w:r>
+        <w:rPr>
+          <w:rFonts w:ascii="Helvetica" w:eastAsia="Times New Roman" w:hAnsi="Helvetica" w:cs="Helvetica"/>
+          <w:color w:val="000000"/>
+          <w:sz w:val="27"/>
+          <w:szCs w:val="27"/>
+          <w:bdr w:val="single" w:sz="2" w:space="0" w:color="E5E7EB" w:frame="1"/>
+        </w:rPr>
+        <w:t xml:space="preserve">of the Danish </w:t>
       </w:r>
       <w:proofErr w:type="spellStart"/>
       <w:r>
@@ -339,7 +521,179 @@
           <w:sz w:val="30"/>
           <w:szCs w:val="30"/>
         </w:rPr>
-        <w:t>About 45% of Russia’s seaborne oil exports must pass near the coastline of Denmark on their way to international markets. The waters here are relatively shallow and can be treacherous in bad weather, so international maritime authorities recommend that experienced local pilots guide vessels through the area. The risk of accidents has grown since 2022, when Russia began using a so-called shadow fleet of tankers—aging ships with dubious safety records and inadequate insurance cover—to get around a </w:t>
+        <w:t xml:space="preserve">About 45% of Russia’s </w:t>
+      </w:r>
+      <w:r>
+        <w:rPr>
+          <w:rFonts w:ascii="Georgia" w:eastAsia="Times New Roman" w:hAnsi="Georgia" w:cs="Helvetica"/>
+          <w:color w:val="FF0000"/>
+          <w:sz w:val="30"/>
+          <w:szCs w:val="30"/>
+        </w:rPr>
+        <w:t xml:space="preserve">seaborne </w:t>
+      </w:r>
+      <w:r>
+        <w:rPr>
+          <w:rFonts w:ascii="Georgia" w:eastAsia="Times New Roman" w:hAnsi="Georgia" w:cs="Helvetica"/>
+          <w:color w:val="000000"/>
+          <w:sz w:val="30"/>
+          <w:szCs w:val="30"/>
+        </w:rPr>
+        <w:t xml:space="preserve">oil exports must pass near the coastline of </w:t>
+      </w:r>
+      <w:r>
+        <w:rPr>
+          <w:rFonts w:ascii="Georgia" w:eastAsia="Times New Roman" w:hAnsi="Georgia" w:cs="Helvetica"/>
+          <w:color w:val="FF0000"/>
+          <w:sz w:val="30"/>
+          <w:szCs w:val="30"/>
+        </w:rPr>
+        <w:t xml:space="preserve">Denmark </w:t>
+      </w:r>
+      <w:r>
+        <w:rPr>
+          <w:rFonts w:ascii="Georgia" w:eastAsia="Times New Roman" w:hAnsi="Georgia" w:cs="Helvetica"/>
+          <w:color w:val="000000"/>
+          <w:sz w:val="30"/>
+          <w:szCs w:val="30"/>
+          <w:highlight w:val="green"/>
+        </w:rPr>
+        <w:t>on their way</w:t>
+      </w:r>
+      <w:r>
+        <w:rPr>
+          <w:rFonts w:ascii="Georgia" w:eastAsia="Times New Roman" w:hAnsi="Georgia" w:cs="Helvetica"/>
+          <w:color w:val="000000"/>
+          <w:sz w:val="30"/>
+          <w:szCs w:val="30"/>
+        </w:rPr>
+        <w:t xml:space="preserve"> to international markets. The waters here are relatively </w:t>
+      </w:r>
+      <w:r>
+        <w:rPr>
+          <w:rFonts w:ascii="Georgia" w:eastAsia="Times New Roman" w:hAnsi="Georgia" w:cs="Helvetica"/>
+          <w:color w:val="FF0000"/>
+          <w:sz w:val="30"/>
+          <w:szCs w:val="30"/>
+        </w:rPr>
+        <w:t xml:space="preserve">shallow </w:t>
+      </w:r>
+      <w:r>
+        <w:rPr>
+          <w:rFonts w:ascii="Georgia" w:eastAsia="Times New Roman" w:hAnsi="Georgia" w:cs="Helvetica"/>
+          <w:color w:val="000000"/>
+          <w:sz w:val="30"/>
+          <w:szCs w:val="30"/>
+        </w:rPr>
+        <w:t xml:space="preserve">and can be </w:t>
+      </w:r>
+      <w:r>
+        <w:rPr>
+          <w:rFonts w:ascii="Georgia" w:eastAsia="Times New Roman" w:hAnsi="Georgia" w:cs="Helvetica"/>
+          <w:color w:val="FF0000"/>
+          <w:sz w:val="30"/>
+          <w:szCs w:val="30"/>
+        </w:rPr>
+        <w:t xml:space="preserve">treacherous </w:t>
+      </w:r>
+      <w:r>
+        <w:rPr>
+          <w:rFonts w:ascii="Georgia" w:eastAsia="Times New Roman" w:hAnsi="Georgia" w:cs="Helvetica"/>
+          <w:color w:val="000000"/>
+          <w:sz w:val="30"/>
+          <w:szCs w:val="30"/>
+        </w:rPr>
+        <w:t xml:space="preserve">in bad weather, so international maritime authorities recommend that experienced local pilots guide vessels through the area. The risk of accidents has grown since 2022, </w:t>
+      </w:r>
+      <w:r>
+        <w:rPr>
+          <w:rFonts w:ascii="Georgia" w:eastAsia="Times New Roman" w:hAnsi="Georgia" w:cs="Helvetica"/>
+          <w:color w:val="000000"/>
+          <w:sz w:val="30"/>
+          <w:szCs w:val="30"/>
+          <w:highlight w:val="green"/>
+        </w:rPr>
+        <w:t xml:space="preserve">when Russia began using a </w:t>
+      </w:r>
+      <w:r>
+        <w:rPr>
+          <w:rFonts w:ascii="Georgia" w:eastAsia="Times New Roman" w:hAnsi="Georgia" w:cs="Helvetica"/>
+          <w:color w:val="FF0000"/>
+          <w:sz w:val="30"/>
+          <w:szCs w:val="30"/>
+          <w:highlight w:val="green"/>
+        </w:rPr>
+        <w:t xml:space="preserve">so-called </w:t>
+      </w:r>
+      <w:r>
+        <w:rPr>
+          <w:rFonts w:ascii="Georgia" w:eastAsia="Times New Roman" w:hAnsi="Georgia" w:cs="Helvetica"/>
+          <w:color w:val="000000"/>
+          <w:sz w:val="30"/>
+          <w:szCs w:val="30"/>
+          <w:highlight w:val="green"/>
+        </w:rPr>
+        <w:t xml:space="preserve">shadow fleet of </w:t>
+      </w:r>
+      <w:r>
+        <w:rPr>
+          <w:rFonts w:ascii="Georgia" w:eastAsia="Times New Roman" w:hAnsi="Georgia" w:cs="Helvetica"/>
+          <w:color w:val="FF0000"/>
+          <w:sz w:val="30"/>
+          <w:szCs w:val="30"/>
+          <w:highlight w:val="green"/>
+        </w:rPr>
+        <w:t>tankers</w:t>
+      </w:r>
+      <w:r>
+        <w:rPr>
+          <w:rFonts w:ascii="Georgia" w:eastAsia="Times New Roman" w:hAnsi="Georgia" w:cs="Helvetica"/>
+          <w:color w:val="000000"/>
+          <w:sz w:val="30"/>
+          <w:szCs w:val="30"/>
+          <w:highlight w:val="green"/>
+        </w:rPr>
+        <w:t>—</w:t>
+      </w:r>
+      <w:r>
+        <w:rPr>
+          <w:rFonts w:ascii="Georgia" w:eastAsia="Times New Roman" w:hAnsi="Georgia" w:cs="Helvetica"/>
+          <w:color w:val="FF0000"/>
+          <w:sz w:val="30"/>
+          <w:szCs w:val="30"/>
+          <w:highlight w:val="green"/>
+        </w:rPr>
+        <w:t xml:space="preserve">aging </w:t>
+      </w:r>
+      <w:r>
+        <w:rPr>
+          <w:rFonts w:ascii="Georgia" w:eastAsia="Times New Roman" w:hAnsi="Georgia" w:cs="Helvetica"/>
+          <w:color w:val="000000"/>
+          <w:sz w:val="30"/>
+          <w:szCs w:val="30"/>
+          <w:highlight w:val="green"/>
+        </w:rPr>
+        <w:t xml:space="preserve">ships with </w:t>
+      </w:r>
+      <w:r>
+        <w:rPr>
+          <w:rFonts w:ascii="Georgia" w:eastAsia="Times New Roman" w:hAnsi="Georgia" w:cs="Helvetica"/>
+          <w:color w:val="FF0000"/>
+          <w:sz w:val="30"/>
+          <w:szCs w:val="30"/>
+          <w:highlight w:val="green"/>
+        </w:rPr>
+        <w:t xml:space="preserve">dubious </w:t>
+      </w:r>
+      <w:r>
+        <w:rPr>
+          <w:rFonts w:ascii="Georgia" w:eastAsia="Times New Roman" w:hAnsi="Georgia" w:cs="Helvetica"/>
+          <w:color w:val="000000"/>
+          <w:sz w:val="30"/>
+          <w:szCs w:val="30"/>
+          <w:highlight w:val="green"/>
+        </w:rPr>
+        <w:t>safety records and inadequate insurance cover—to get around a </w:t>
       </w:r>
       <w:hyperlink r:id="rId9" w:tgtFrame="_blank" w:tooltip="Vital Oil Chokepoint Gets Caught Up in EU’s Sanctions on Russia" w:history="1">
         <w:r>
@@ -348,6 +702,7 @@
             <w:color w:val="0000FF"/>
             <w:sz w:val="30"/>
             <w:szCs w:val="30"/>
+            <w:highlight w:val="green"/>
             <w:u w:val="single"/>
             <w:bdr w:val="single" w:sz="2" w:space="0" w:color="E5E7EB" w:frame="1"/>
           </w:rPr>
@@ -360,8 +715,18 @@
           <w:color w:val="000000"/>
           <w:sz w:val="30"/>
           <w:szCs w:val="30"/>
-        </w:rPr>
-        <w:t xml:space="preserve"> from oil exports. The captains of many of these ships are increasingly choosing to navigate the straits without assistance, sowing alarm among Danish environmentalists. One tanker from Russia’s shadow fleet was involved in a collision near Denmark in March. If one of these </w:t>
+          <w:highlight w:val="green"/>
+        </w:rPr>
+        <w:t> from oil exports</w:t>
+      </w:r>
+      <w:r>
+        <w:rPr>
+          <w:rFonts w:ascii="Georgia" w:eastAsia="Times New Roman" w:hAnsi="Georgia" w:cs="Helvetica"/>
+          <w:color w:val="000000"/>
+          <w:sz w:val="30"/>
+          <w:szCs w:val="30"/>
+        </w:rPr>
+        <w:t xml:space="preserve">. The captains of many of these ships are increasingly choosing to navigate the straits without </w:t>
       </w:r>
       <w:r>
         <w:rPr>
@@ -371,7 +736,102 @@
           <w:szCs w:val="30"/>
         </w:rPr>
         <w:lastRenderedPageBreak/>
-        <w:t>vessels caused an ecological disaster, Denmark’s government would come under heavy pressure from the public to forbid them from its waters—potentially inflating energy prices.</w:t>
+        <w:t xml:space="preserve">assistance, </w:t>
+      </w:r>
+      <w:r>
+        <w:rPr>
+          <w:rFonts w:ascii="Georgia" w:eastAsia="Times New Roman" w:hAnsi="Georgia" w:cs="Helvetica"/>
+          <w:color w:val="FF0000"/>
+          <w:sz w:val="30"/>
+          <w:szCs w:val="30"/>
+          <w:highlight w:val="green"/>
+        </w:rPr>
+        <w:t xml:space="preserve">sowing </w:t>
+      </w:r>
+      <w:r>
+        <w:rPr>
+          <w:rFonts w:ascii="Georgia" w:eastAsia="Times New Roman" w:hAnsi="Georgia" w:cs="Helvetica"/>
+          <w:color w:val="000000"/>
+          <w:sz w:val="30"/>
+          <w:szCs w:val="30"/>
+          <w:highlight w:val="green"/>
+        </w:rPr>
+        <w:t xml:space="preserve">alarm among Danish </w:t>
+      </w:r>
+      <w:r>
+        <w:rPr>
+          <w:rFonts w:ascii="Georgia" w:eastAsia="Times New Roman" w:hAnsi="Georgia" w:cs="Helvetica"/>
+          <w:color w:val="FF0000"/>
+          <w:sz w:val="30"/>
+          <w:szCs w:val="30"/>
+          <w:highlight w:val="green"/>
+        </w:rPr>
+        <w:t>environmentalists</w:t>
+      </w:r>
+      <w:r>
+        <w:rPr>
+          <w:rFonts w:ascii="Georgia" w:eastAsia="Times New Roman" w:hAnsi="Georgia" w:cs="Helvetica"/>
+          <w:color w:val="000000"/>
+          <w:sz w:val="30"/>
+          <w:szCs w:val="30"/>
+        </w:rPr>
+        <w:t xml:space="preserve">. One tanker from Russia’s shadow fleet </w:t>
+      </w:r>
+      <w:r>
+        <w:rPr>
+          <w:rFonts w:ascii="Georgia" w:eastAsia="Times New Roman" w:hAnsi="Georgia" w:cs="Helvetica"/>
+          <w:color w:val="000000"/>
+          <w:sz w:val="30"/>
+          <w:szCs w:val="30"/>
+          <w:highlight w:val="green"/>
+        </w:rPr>
+        <w:t>was involved in a collision</w:t>
+      </w:r>
+      <w:r>
+        <w:rPr>
+          <w:rFonts w:ascii="Georgia" w:hAnsi="Georgia" w:cs="Helvetica" w:hint="eastAsia"/>
+          <w:color w:val="000000"/>
+          <w:sz w:val="30"/>
+          <w:szCs w:val="30"/>
+        </w:rPr>
+        <w:t xml:space="preserve"> </w:t>
+      </w:r>
+      <w:r>
+        <w:rPr>
+          <w:rFonts w:ascii="Georgia" w:hAnsi="Georgia" w:cs="Helvetica" w:hint="eastAsia"/>
+          <w:color w:val="000000"/>
+          <w:sz w:val="30"/>
+          <w:szCs w:val="30"/>
+          <w:highlight w:val="green"/>
+        </w:rPr>
+        <w:t>發生相撞</w:t>
+      </w:r>
+      <w:r>
+        <w:rPr>
+          <w:rFonts w:ascii="Georgia" w:eastAsia="Times New Roman" w:hAnsi="Georgia" w:cs="Helvetica"/>
+          <w:color w:val="000000"/>
+          <w:sz w:val="30"/>
+          <w:szCs w:val="30"/>
+        </w:rPr>
+        <w:t xml:space="preserve"> near Denmark in March. If one of these vessels caused an </w:t>
+      </w:r>
+      <w:r>
+        <w:rPr>
+          <w:rFonts w:ascii="Georgia" w:eastAsia="Times New Roman" w:hAnsi="Georgia" w:cs="Helvetica"/>
+          <w:color w:val="FF0000"/>
+          <w:sz w:val="30"/>
+          <w:szCs w:val="30"/>
+        </w:rPr>
+        <w:t xml:space="preserve">ecological </w:t>
+      </w:r>
+      <w:r>
+        <w:rPr>
+          <w:rFonts w:ascii="Georgia" w:eastAsia="Times New Roman" w:hAnsi="Georgia" w:cs="Helvetica"/>
+          <w:color w:val="000000"/>
+          <w:sz w:val="30"/>
+          <w:szCs w:val="30"/>
+        </w:rPr>
+        <w:t>disaster, Denmark’s government would come under heavy pressure from the public to forbid them from its waters—potentially inflating energy prices.</w:t>
       </w:r>
     </w:p>
     <w:p>
@@ -598,7 +1058,104 @@
           <w:sz w:val="30"/>
           <w:szCs w:val="30"/>
         </w:rPr>
-        <w:t xml:space="preserve">Russia is also a major user of Turkey’s narrow Bosporus and Dardanelles shipping lanes to move its oil and other commodities from ports in the Black Sea. Turkey’s government has said in the past that it insists on clear proof of insurance for ships passing through the straits. Today, however, almost all the tankers sailing through them have opaque owner and insurance status—the hallmarks of shadow-fleet vessels. Should there be a major incident that threatened Turkey’s tourism industry and the value of prime real estate overlooking the straits, the government would close the channels immediately. </w:t>
+        <w:t xml:space="preserve">Russia is also a major user of Turkey’s narrow Bosporus and Dardanelles shipping lanes to move its oil and other commodities from ports in the Black Sea. Turkey’s government has said in the past that it insists on </w:t>
+      </w:r>
+      <w:r>
+        <w:rPr>
+          <w:rFonts w:ascii="Georgia" w:eastAsia="Times New Roman" w:hAnsi="Georgia" w:cs="Helvetica"/>
+          <w:color w:val="000000"/>
+          <w:sz w:val="30"/>
+          <w:szCs w:val="30"/>
+          <w:highlight w:val="green"/>
+        </w:rPr>
+        <w:t>clear proof of insurance</w:t>
+      </w:r>
+      <w:r>
+        <w:rPr>
+          <w:rFonts w:ascii="Georgia" w:eastAsia="Times New Roman" w:hAnsi="Georgia" w:cs="Helvetica"/>
+          <w:color w:val="000000"/>
+          <w:sz w:val="30"/>
+          <w:szCs w:val="30"/>
+        </w:rPr>
+        <w:t xml:space="preserve"> for ships passing through the straits. </w:t>
+      </w:r>
+      <w:r>
+        <w:rPr>
+          <w:rFonts w:ascii="Georgia" w:eastAsia="Times New Roman" w:hAnsi="Georgia" w:cs="Helvetica"/>
+          <w:color w:val="000000"/>
+          <w:sz w:val="30"/>
+          <w:szCs w:val="30"/>
+          <w:highlight w:val="green"/>
+        </w:rPr>
+        <w:t xml:space="preserve">Today, however, almost all the tankers sailing through them have </w:t>
+      </w:r>
+      <w:r>
+        <w:rPr>
+          <w:rFonts w:ascii="Georgia" w:eastAsia="Times New Roman" w:hAnsi="Georgia" w:cs="Helvetica"/>
+          <w:color w:val="FF0000"/>
+          <w:sz w:val="30"/>
+          <w:szCs w:val="30"/>
+          <w:highlight w:val="green"/>
+        </w:rPr>
+        <w:t xml:space="preserve">opaque </w:t>
+      </w:r>
+      <w:r>
+        <w:rPr>
+          <w:rFonts w:ascii="Georgia" w:eastAsia="Times New Roman" w:hAnsi="Georgia" w:cs="Helvetica"/>
+          <w:color w:val="000000"/>
+          <w:sz w:val="30"/>
+          <w:szCs w:val="30"/>
+          <w:highlight w:val="green"/>
+        </w:rPr>
+        <w:t xml:space="preserve">owner and insurance status—the </w:t>
+      </w:r>
+      <w:r>
+        <w:rPr>
+          <w:rFonts w:ascii="Georgia" w:eastAsia="Times New Roman" w:hAnsi="Georgia" w:cs="Helvetica"/>
+          <w:color w:val="FF0000"/>
+          <w:sz w:val="30"/>
+          <w:szCs w:val="30"/>
+          <w:highlight w:val="green"/>
+        </w:rPr>
+        <w:t xml:space="preserve">hallmarks </w:t>
+      </w:r>
+      <w:r>
+        <w:rPr>
+          <w:rFonts w:ascii="Georgia" w:eastAsia="Times New Roman" w:hAnsi="Georgia" w:cs="Helvetica"/>
+          <w:color w:val="000000"/>
+          <w:sz w:val="30"/>
+          <w:szCs w:val="30"/>
+          <w:highlight w:val="green"/>
+        </w:rPr>
+        <w:t>of shadow-fleet vessels.</w:t>
+      </w:r>
+      <w:r>
+        <w:rPr>
+          <w:rFonts w:ascii="Georgia" w:eastAsia="Times New Roman" w:hAnsi="Georgia" w:cs="Helvetica"/>
+          <w:color w:val="000000"/>
+          <w:sz w:val="30"/>
+          <w:szCs w:val="30"/>
+        </w:rPr>
+        <w:t xml:space="preserve"> </w:t>
+      </w:r>
+      <w:r>
+        <w:rPr>
+          <w:rFonts w:ascii="Georgia" w:eastAsia="Times New Roman" w:hAnsi="Georgia" w:cs="Helvetica"/>
+          <w:color w:val="000000"/>
+          <w:sz w:val="30"/>
+          <w:szCs w:val="30"/>
+          <w:highlight w:val="green"/>
+        </w:rPr>
+        <w:t>Should there be a major incident that threatened Turkey’s tourism industry and the value of prime real estate overlooking the straits</w:t>
+      </w:r>
+      <w:r>
+        <w:rPr>
+          <w:rFonts w:ascii="Georgia" w:eastAsia="Times New Roman" w:hAnsi="Georgia" w:cs="Helvetica"/>
+          <w:color w:val="000000"/>
+          <w:sz w:val="30"/>
+          <w:szCs w:val="30"/>
+        </w:rPr>
+        <w:t xml:space="preserve">, the government would close the channels immediately. </w:t>
       </w:r>
       <w:proofErr w:type="gramStart"/>
       <w:r>
@@ -618,7 +1175,61 @@
           <w:sz w:val="30"/>
           <w:szCs w:val="30"/>
         </w:rPr>
-        <w:t xml:space="preserve"> any kind of serious tanker accident in the area would be profound for the global commodity trade. Fog-ridden and sometimes beset by strong currents, the Bosporus and Dardanelles are prone to shipping mishaps. </w:t>
+        <w:t xml:space="preserve"> any kind of serious tanker accident in the area would be profound for the global commodity trade. Fog-ridden and sometimes </w:t>
+      </w:r>
+      <w:r>
+        <w:rPr>
+          <w:rFonts w:ascii="Georgia" w:eastAsia="Times New Roman" w:hAnsi="Georgia" w:cs="Helvetica"/>
+          <w:color w:val="FF0000"/>
+          <w:sz w:val="30"/>
+          <w:szCs w:val="30"/>
+        </w:rPr>
+        <w:t xml:space="preserve">beset </w:t>
+      </w:r>
+      <w:r>
+        <w:rPr>
+          <w:rFonts w:ascii="Georgia" w:eastAsia="Times New Roman" w:hAnsi="Georgia" w:cs="Helvetica"/>
+          <w:color w:val="000000"/>
+          <w:sz w:val="30"/>
+          <w:szCs w:val="30"/>
+        </w:rPr>
+        <w:t xml:space="preserve">by strong currents, the Bosporus and Dardanelles are </w:t>
+      </w:r>
+      <w:r>
+        <w:rPr>
+          <w:rFonts w:ascii="Georgia" w:eastAsia="Times New Roman" w:hAnsi="Georgia" w:cs="Helvetica"/>
+          <w:color w:val="FF0000"/>
+          <w:sz w:val="30"/>
+          <w:szCs w:val="30"/>
+        </w:rPr>
+        <w:t xml:space="preserve">prone </w:t>
+      </w:r>
+      <w:r>
+        <w:rPr>
+          <w:rFonts w:ascii="Georgia" w:eastAsia="Times New Roman" w:hAnsi="Georgia" w:cs="Helvetica"/>
+          <w:color w:val="000000"/>
+          <w:sz w:val="30"/>
+          <w:szCs w:val="30"/>
+        </w:rPr>
+        <w:t xml:space="preserve">to shipping </w:t>
+      </w:r>
+      <w:r>
+        <w:rPr>
+          <w:rFonts w:ascii="Georgia" w:eastAsia="Times New Roman" w:hAnsi="Georgia" w:cs="Helvetica"/>
+          <w:color w:val="FF0000"/>
+          <w:sz w:val="30"/>
+          <w:szCs w:val="30"/>
+        </w:rPr>
+        <w:t>mishaps</w:t>
+      </w:r>
+      <w:r>
+        <w:rPr>
+          <w:rFonts w:ascii="Georgia" w:eastAsia="Times New Roman" w:hAnsi="Georgia" w:cs="Helvetica"/>
+          <w:color w:val="000000"/>
+          <w:sz w:val="30"/>
+          <w:szCs w:val="30"/>
+        </w:rPr>
+        <w:t>. </w:t>
       </w:r>
       <w:hyperlink r:id="rId11" w:tgtFrame="_blank" w:tooltip="Hundreds of Ships Stuck as Turkish Strait Closed by Wildfires" w:history="1">
         <w:r>
@@ -864,7 +1475,25 @@
           <w:sz w:val="30"/>
           <w:szCs w:val="30"/>
         </w:rPr>
-        <w:t xml:space="preserve">The Panama Canal is fed by a vast artificial lake—Lake </w:t>
+        <w:t xml:space="preserve">The Panama Canal is </w:t>
+      </w:r>
+      <w:r>
+        <w:rPr>
+          <w:rFonts w:ascii="Georgia" w:eastAsia="Times New Roman" w:hAnsi="Georgia" w:cs="Helvetica"/>
+          <w:color w:val="FF0000"/>
+          <w:sz w:val="30"/>
+          <w:szCs w:val="30"/>
+        </w:rPr>
+        <w:t xml:space="preserve">fed </w:t>
+      </w:r>
+      <w:r>
+        <w:rPr>
+          <w:rFonts w:ascii="Georgia" w:eastAsia="Times New Roman" w:hAnsi="Georgia" w:cs="Helvetica"/>
+          <w:color w:val="000000"/>
+          <w:sz w:val="30"/>
+          <w:szCs w:val="30"/>
+        </w:rPr>
+        <w:t xml:space="preserve">by a vast artificial lake—Lake </w:t>
       </w:r>
       <w:proofErr w:type="spellStart"/>
       <w:r>
@@ -930,7 +1559,44 @@
           <w:sz w:val="30"/>
           <w:szCs w:val="30"/>
         </w:rPr>
-        <w:t> to the point where the authority that oversees transits has had to curb how many vessels can pass. The dry weather last year has choked vessel traffic and cost shippers millions of dollars. The number of daily crossings has begun to recover from a low of 21 ships in late January, and a </w:t>
+        <w:t xml:space="preserve"> to the point where the authority that oversees transits has had to </w:t>
+      </w:r>
+      <w:r>
+        <w:rPr>
+          <w:rFonts w:ascii="Georgia" w:eastAsia="Times New Roman" w:hAnsi="Georgia" w:cs="Helvetica"/>
+          <w:color w:val="FF0000"/>
+          <w:sz w:val="30"/>
+          <w:szCs w:val="30"/>
+        </w:rPr>
+        <w:t xml:space="preserve">curb </w:t>
+      </w:r>
+      <w:r>
+        <w:rPr>
+          <w:rFonts w:ascii="Georgia" w:eastAsia="Times New Roman" w:hAnsi="Georgia" w:cs="Helvetica"/>
+          <w:color w:val="000000"/>
+          <w:sz w:val="30"/>
+          <w:szCs w:val="30"/>
+        </w:rPr>
+        <w:t xml:space="preserve">how many vessels can pass. The dry weather last year has choked vessel traffic and cost shippers millions of dollars. </w:t>
+      </w:r>
+      <w:r>
+        <w:rPr>
+          <w:rFonts w:ascii="Georgia" w:eastAsia="Times New Roman" w:hAnsi="Georgia" w:cs="Helvetica"/>
+          <w:color w:val="000000"/>
+          <w:sz w:val="30"/>
+          <w:szCs w:val="30"/>
+          <w:highlight w:val="green"/>
+        </w:rPr>
+        <w:t>The number of daily crossings has begun to recover from a low of 21 ships in late January</w:t>
+      </w:r>
+      <w:r>
+        <w:rPr>
+          <w:rFonts w:ascii="Georgia" w:eastAsia="Times New Roman" w:hAnsi="Georgia" w:cs="Helvetica"/>
+          <w:color w:val="000000"/>
+          <w:sz w:val="30"/>
+          <w:szCs w:val="30"/>
+        </w:rPr>
+        <w:t>, and a </w:t>
       </w:r>
       <w:hyperlink r:id="rId14" w:tgtFrame="_blank" w:tooltip="Chances of a Weather-Roiling La Niña This Year Are Now Above 80%" w:history="1">
         <w:r>
@@ -952,7 +1618,43 @@
           <w:sz w:val="30"/>
           <w:szCs w:val="30"/>
         </w:rPr>
-        <w:t> anticipated in late summer is expected to improve conditions. But daily traffic remains below the long-term average of 35 ships per day, and the canal authority will need at least the rest of this year to fully recover from the 2023 drought. </w:t>
+        <w:t xml:space="preserve"> anticipated in </w:t>
+      </w:r>
+      <w:r>
+        <w:rPr>
+          <w:rFonts w:ascii="Georgia" w:eastAsia="Times New Roman" w:hAnsi="Georgia" w:cs="Helvetica"/>
+          <w:color w:val="000000"/>
+          <w:sz w:val="30"/>
+          <w:szCs w:val="30"/>
+          <w:highlight w:val="green"/>
+        </w:rPr>
+        <w:t>late summer</w:t>
+      </w:r>
+      <w:r>
+        <w:rPr>
+          <w:rFonts w:ascii="Georgia" w:eastAsia="Times New Roman" w:hAnsi="Georgia" w:cs="Helvetica"/>
+          <w:color w:val="000000"/>
+          <w:sz w:val="30"/>
+          <w:szCs w:val="30"/>
+        </w:rPr>
+        <w:t xml:space="preserve"> is expected to improve conditions. But daily traffic remains below the long-term average of 35 ships per day, and the canal authority will need at least the rest of this year to fully recover from the 2023 </w:t>
+      </w:r>
+      <w:r>
+        <w:rPr>
+          <w:rFonts w:ascii="Georgia" w:eastAsia="Times New Roman" w:hAnsi="Georgia" w:cs="Helvetica"/>
+          <w:sz w:val="30"/>
+          <w:szCs w:val="30"/>
+        </w:rPr>
+        <w:t>drought</w:t>
+      </w:r>
+      <w:r>
+        <w:rPr>
+          <w:rFonts w:ascii="Georgia" w:eastAsia="Times New Roman" w:hAnsi="Georgia" w:cs="Helvetica"/>
+          <w:color w:val="000000"/>
+          <w:sz w:val="30"/>
+          <w:szCs w:val="30"/>
+        </w:rPr>
+        <w:t>. </w:t>
       </w:r>
       <w:r>
         <w:rPr>

</xml_diff>

<commit_message>
vault backup: 2024-06-03 02:13:16
</commit_message>
<xml_diff>
--- a/language/2024-05-29.docx
+++ b/language/2024-05-29.docx
@@ -27,37 +27,16 @@
           <w:szCs w:val="30"/>
           <w:highlight w:val="green"/>
         </w:rPr>
-        <w:t xml:space="preserve">Take the price of </w:t>
-      </w:r>
-      <w:proofErr w:type="gramStart"/>
-      <w:r>
-        <w:rPr>
-          <w:rFonts w:ascii="Georgia" w:eastAsia="Times New Roman" w:hAnsi="Georgia" w:cs="Helvetica"/>
-          <w:color w:val="000000"/>
-          <w:sz w:val="30"/>
-          <w:szCs w:val="30"/>
-          <w:highlight w:val="green"/>
-        </w:rPr>
-        <w:t>oil</w:t>
-      </w:r>
-      <w:r>
-        <w:rPr>
-          <w:rFonts w:ascii="Georgia" w:eastAsia="Times New Roman" w:hAnsi="Georgia" w:cs="Helvetica"/>
-          <w:color w:val="000000"/>
-          <w:sz w:val="30"/>
-          <w:szCs w:val="30"/>
-        </w:rPr>
-        <w:t>, and</w:t>
-      </w:r>
-      <w:proofErr w:type="gramEnd"/>
-      <w:r>
-        <w:rPr>
-          <w:rFonts w:ascii="Georgia" w:eastAsia="Times New Roman" w:hAnsi="Georgia" w:cs="Helvetica"/>
-          <w:color w:val="000000"/>
-          <w:sz w:val="30"/>
-          <w:szCs w:val="30"/>
-        </w:rPr>
-        <w:t xml:space="preserve"> double it. </w:t>
+        <w:t>Take the price of oil</w:t>
+      </w:r>
+      <w:r>
+        <w:rPr>
+          <w:rFonts w:ascii="Georgia" w:eastAsia="Times New Roman" w:hAnsi="Georgia" w:cs="Helvetica"/>
+          <w:color w:val="000000"/>
+          <w:sz w:val="30"/>
+          <w:szCs w:val="30"/>
+        </w:rPr>
+        <w:t xml:space="preserve">, and double it. </w:t>
       </w:r>
       <w:r>
         <w:rPr>
@@ -119,27 +98,7 @@
           <w:sz w:val="30"/>
           <w:szCs w:val="30"/>
         </w:rPr>
-        <w:t>這可能是任何情景的保守短期評估，這個評估裏，</w:t>
-      </w:r>
-      <w:proofErr w:type="spellStart"/>
-      <w:r>
-        <w:rPr>
-          <w:rFonts w:asciiTheme="minorEastAsia" w:hAnsiTheme="minorEastAsia" w:cs="PMingLiU" w:hint="eastAsia"/>
-          <w:color w:val="000000"/>
-          <w:sz w:val="30"/>
-          <w:szCs w:val="30"/>
-        </w:rPr>
-        <w:t>Terhran</w:t>
-      </w:r>
-      <w:proofErr w:type="spellEnd"/>
-      <w:r>
-        <w:rPr>
-          <w:rFonts w:asciiTheme="minorEastAsia" w:hAnsiTheme="minorEastAsia" w:cs="PMingLiU" w:hint="eastAsia"/>
-          <w:color w:val="000000"/>
-          <w:sz w:val="30"/>
-          <w:szCs w:val="30"/>
-        </w:rPr>
-        <w:t>遵守通過威脅關閉海峽</w:t>
+        <w:t>這可能是任何情景的保守短期評估，這個評估裏，Terhran遵守通過威脅關閉海峽</w:t>
       </w:r>
       <w:r>
         <w:rPr>
@@ -196,8 +155,38 @@
           <w:color w:val="FF0000"/>
           <w:sz w:val="30"/>
           <w:szCs w:val="30"/>
-        </w:rPr>
-        <w:t xml:space="preserve">bartering </w:t>
+          <w:u w:val="single"/>
+        </w:rPr>
+        <w:t>bartering</w:t>
+      </w:r>
+      <w:r>
+        <w:rPr>
+          <w:rFonts w:ascii="Georgia" w:hAnsi="Georgia" w:cs="Helvetica" w:hint="eastAsia"/>
+          <w:color w:val="FF0000"/>
+          <w:sz w:val="30"/>
+          <w:szCs w:val="30"/>
+          <w:u w:val="single"/>
+        </w:rPr>
+        <w:t xml:space="preserve"> </w:t>
+      </w:r>
+      <w:r>
+        <w:rPr>
+          <w:rFonts w:ascii="Georgia" w:hAnsi="Georgia" w:cs="Helvetica" w:hint="eastAsia"/>
+          <w:color w:val="FF0000"/>
+          <w:sz w:val="30"/>
+          <w:szCs w:val="30"/>
+          <w:u w:val="single"/>
+        </w:rPr>
+        <w:t>以物易物</w:t>
+      </w:r>
+      <w:r>
+        <w:rPr>
+          <w:rFonts w:ascii="Georgia" w:eastAsia="Times New Roman" w:hAnsi="Georgia" w:cs="Helvetica"/>
+          <w:color w:val="FF0000"/>
+          <w:sz w:val="30"/>
+          <w:szCs w:val="30"/>
+        </w:rPr>
+        <w:t xml:space="preserve"> </w:t>
       </w:r>
       <w:r>
         <w:rPr>
@@ -211,7 +200,6 @@
       <w:r>
         <w:rPr>
           <w:rFonts w:ascii="Georgia" w:eastAsia="Times New Roman" w:hAnsi="Georgia" w:cs="Helvetica"/>
-          <w:color w:val="FF0000"/>
           <w:sz w:val="30"/>
           <w:szCs w:val="30"/>
         </w:rPr>
@@ -233,26 +221,119 @@
           <w:sz w:val="30"/>
           <w:szCs w:val="30"/>
         </w:rPr>
-        <w:t xml:space="preserve">mines </w:t>
-      </w:r>
-      <w:r>
-        <w:rPr>
-          <w:rFonts w:ascii="Georgia" w:eastAsia="Times New Roman" w:hAnsi="Georgia" w:cs="Helvetica"/>
-          <w:color w:val="000000"/>
-          <w:sz w:val="30"/>
-          <w:szCs w:val="30"/>
-        </w:rPr>
-        <w:t>because of its shallow depth, and its proximity to land—Iran, in particular—</w:t>
-      </w:r>
-      <w:r>
-        <w:rPr>
-          <w:rFonts w:ascii="Georgia" w:eastAsia="Times New Roman" w:hAnsi="Georgia" w:cs="Helvetica"/>
-          <w:color w:val="000000"/>
-          <w:sz w:val="30"/>
-          <w:szCs w:val="30"/>
-          <w:highlight w:val="green"/>
-        </w:rPr>
-        <w:t>leaves vessels open to attack from shore-based missiles or interception by patrol boats and helicopters.</w:t>
+        <w:t>mines</w:t>
+      </w:r>
+      <w:r>
+        <w:rPr>
+          <w:rFonts w:ascii="Georgia" w:hAnsi="Georgia" w:cs="Helvetica" w:hint="eastAsia"/>
+          <w:color w:val="FF0000"/>
+          <w:sz w:val="30"/>
+          <w:szCs w:val="30"/>
+        </w:rPr>
+        <w:t xml:space="preserve"> </w:t>
+      </w:r>
+      <w:r>
+        <w:rPr>
+          <w:rFonts w:ascii="Georgia" w:hAnsi="Georgia" w:cs="Helvetica" w:hint="eastAsia"/>
+          <w:color w:val="FF0000"/>
+          <w:sz w:val="30"/>
+          <w:szCs w:val="30"/>
+        </w:rPr>
+        <w:t>地雷</w:t>
+      </w:r>
+      <w:r>
+        <w:rPr>
+          <w:rFonts w:ascii="Georgia" w:eastAsia="Times New Roman" w:hAnsi="Georgia" w:cs="Helvetica"/>
+          <w:color w:val="FF0000"/>
+          <w:sz w:val="30"/>
+          <w:szCs w:val="30"/>
+        </w:rPr>
+        <w:t xml:space="preserve"> </w:t>
+      </w:r>
+      <w:r>
+        <w:rPr>
+          <w:rFonts w:ascii="Georgia" w:eastAsia="Times New Roman" w:hAnsi="Georgia" w:cs="Helvetica"/>
+          <w:color w:val="000000"/>
+          <w:sz w:val="30"/>
+          <w:szCs w:val="30"/>
+        </w:rPr>
+        <w:t xml:space="preserve">because of its </w:t>
+      </w:r>
+      <w:r>
+        <w:rPr>
+          <w:rFonts w:ascii="Georgia" w:eastAsia="Times New Roman" w:hAnsi="Georgia" w:cs="Helvetica"/>
+          <w:color w:val="FF0000"/>
+          <w:sz w:val="30"/>
+          <w:szCs w:val="30"/>
+        </w:rPr>
+        <w:t>shallow</w:t>
+      </w:r>
+      <w:r>
+        <w:rPr>
+          <w:rFonts w:asciiTheme="minorEastAsia" w:hAnsiTheme="minorEastAsia" w:cs="PMingLiU" w:hint="eastAsia"/>
+          <w:color w:val="FF0000"/>
+          <w:sz w:val="30"/>
+          <w:szCs w:val="30"/>
+        </w:rPr>
+        <w:t>淺的</w:t>
+      </w:r>
+      <w:r>
+        <w:rPr>
+          <w:rFonts w:ascii="Georgia" w:eastAsia="Times New Roman" w:hAnsi="Georgia" w:cs="Helvetica"/>
+          <w:color w:val="FF0000"/>
+          <w:sz w:val="30"/>
+          <w:szCs w:val="30"/>
+        </w:rPr>
+        <w:t xml:space="preserve"> </w:t>
+      </w:r>
+      <w:r>
+        <w:rPr>
+          <w:rFonts w:ascii="Georgia" w:eastAsia="Times New Roman" w:hAnsi="Georgia" w:cs="Helvetica"/>
+          <w:color w:val="000000"/>
+          <w:sz w:val="30"/>
+          <w:szCs w:val="30"/>
+        </w:rPr>
+        <w:t>depth, and its proximity to land—Iran, in particular—</w:t>
+      </w:r>
+      <w:r>
+        <w:rPr>
+          <w:rFonts w:ascii="Georgia" w:eastAsia="Times New Roman" w:hAnsi="Georgia" w:cs="Helvetica"/>
+          <w:color w:val="000000"/>
+          <w:sz w:val="30"/>
+          <w:szCs w:val="30"/>
+          <w:highlight w:val="green"/>
+        </w:rPr>
+        <w:t>leaves vessels open to attack from shore-based missiles or interception by patrol boats and helicopters</w:t>
+      </w:r>
+      <w:r>
+        <w:rPr>
+          <w:rFonts w:ascii="Georgia" w:hAnsi="Georgia" w:cs="Helvetica" w:hint="eastAsia"/>
+          <w:color w:val="000000"/>
+          <w:sz w:val="30"/>
+          <w:szCs w:val="30"/>
+          <w:highlight w:val="green"/>
+        </w:rPr>
+        <w:t xml:space="preserve"> </w:t>
+      </w:r>
+      <w:r>
+        <w:rPr>
+          <w:rFonts w:ascii="Georgia" w:hAnsi="Georgia" w:cs="Helvetica" w:hint="eastAsia"/>
+          <w:color w:val="000000"/>
+          <w:sz w:val="30"/>
+          <w:szCs w:val="30"/>
+          <w:highlight w:val="green"/>
+        </w:rPr>
+        <w:t>使船容易遭受到從以岸變為基礎的導彈和被巡邏船和直升機所攔截</w:t>
+      </w:r>
+      <w:r>
+        <w:rPr>
+          <w:rFonts w:ascii="Georgia" w:eastAsia="Times New Roman" w:hAnsi="Georgia" w:cs="Helvetica"/>
+          <w:color w:val="000000"/>
+          <w:sz w:val="30"/>
+          <w:szCs w:val="30"/>
+          <w:highlight w:val="green"/>
+        </w:rPr>
+        <w:t>.</w:t>
       </w:r>
     </w:p>
     <w:p>
@@ -279,27 +360,7 @@
           <w:sz w:val="27"/>
           <w:szCs w:val="27"/>
         </w:rPr>
-        <w:t xml:space="preserve">Source: </w:t>
-      </w:r>
-      <w:proofErr w:type="spellStart"/>
-      <w:r>
-        <w:rPr>
-          <w:rFonts w:ascii="Helvetica" w:eastAsia="Times New Roman" w:hAnsi="Helvetica" w:cs="Helvetica"/>
-          <w:color w:val="000000"/>
-          <w:sz w:val="27"/>
-          <w:szCs w:val="27"/>
-        </w:rPr>
-        <w:t>Clarksons</w:t>
-      </w:r>
-      <w:proofErr w:type="spellEnd"/>
-      <w:r>
-        <w:rPr>
-          <w:rFonts w:ascii="Helvetica" w:eastAsia="Times New Roman" w:hAnsi="Helvetica" w:cs="Helvetica"/>
-          <w:color w:val="000000"/>
-          <w:sz w:val="27"/>
-          <w:szCs w:val="27"/>
-        </w:rPr>
-        <w:t xml:space="preserve"> Research</w:t>
+        <w:t>Source: Clarksons Research</w:t>
       </w:r>
     </w:p>
     <w:p>
@@ -390,20 +451,18 @@
           <w:szCs w:val="27"/>
           <w:bdr w:val="single" w:sz="2" w:space="0" w:color="E5E7EB" w:frame="1"/>
         </w:rPr>
-        <w:t xml:space="preserve">Boats at the </w:t>
-      </w:r>
-      <w:proofErr w:type="spellStart"/>
+        <w:t xml:space="preserve">Boats at the Øresund </w:t>
+      </w:r>
       <w:r>
         <w:rPr>
           <w:rFonts w:ascii="Helvetica" w:eastAsia="Times New Roman" w:hAnsi="Helvetica" w:cs="Helvetica"/>
-          <w:color w:val="000000"/>
+          <w:color w:val="FF0000"/>
           <w:sz w:val="27"/>
           <w:szCs w:val="27"/>
           <w:bdr w:val="single" w:sz="2" w:space="0" w:color="E5E7EB" w:frame="1"/>
         </w:rPr>
-        <w:t>Øresund</w:t>
-      </w:r>
-      <w:proofErr w:type="spellEnd"/>
+        <w:t xml:space="preserve">junction </w:t>
+      </w:r>
       <w:r>
         <w:rPr>
           <w:rFonts w:ascii="Helvetica" w:eastAsia="Times New Roman" w:hAnsi="Helvetica" w:cs="Helvetica"/>
@@ -412,89 +471,19 @@
           <w:szCs w:val="27"/>
           <w:bdr w:val="single" w:sz="2" w:space="0" w:color="E5E7EB" w:frame="1"/>
         </w:rPr>
-        <w:t xml:space="preserve"> </w:t>
+        <w:t>of the Danish Straits.</w:t>
       </w:r>
       <w:r>
         <w:rPr>
           <w:rFonts w:ascii="Helvetica" w:eastAsia="Times New Roman" w:hAnsi="Helvetica" w:cs="Helvetica"/>
-          <w:color w:val="FF0000"/>
+          <w:i/>
+          <w:iCs/>
+          <w:color w:val="000000"/>
           <w:sz w:val="27"/>
           <w:szCs w:val="27"/>
           <w:bdr w:val="single" w:sz="2" w:space="0" w:color="E5E7EB" w:frame="1"/>
         </w:rPr>
-        <w:t xml:space="preserve">junction </w:t>
-      </w:r>
-      <w:r>
-        <w:rPr>
-          <w:rFonts w:ascii="Helvetica" w:eastAsia="Times New Roman" w:hAnsi="Helvetica" w:cs="Helvetica"/>
-          <w:color w:val="000000"/>
-          <w:sz w:val="27"/>
-          <w:szCs w:val="27"/>
-          <w:bdr w:val="single" w:sz="2" w:space="0" w:color="E5E7EB" w:frame="1"/>
-        </w:rPr>
-        <w:t xml:space="preserve">of the Danish </w:t>
-      </w:r>
-      <w:proofErr w:type="spellStart"/>
-      <w:r>
-        <w:rPr>
-          <w:rFonts w:ascii="Helvetica" w:eastAsia="Times New Roman" w:hAnsi="Helvetica" w:cs="Helvetica"/>
-          <w:color w:val="000000"/>
-          <w:sz w:val="27"/>
-          <w:szCs w:val="27"/>
-          <w:bdr w:val="single" w:sz="2" w:space="0" w:color="E5E7EB" w:frame="1"/>
-        </w:rPr>
-        <w:t>Straits.</w:t>
-      </w:r>
-      <w:r>
-        <w:rPr>
-          <w:rFonts w:ascii="Helvetica" w:eastAsia="Times New Roman" w:hAnsi="Helvetica" w:cs="Helvetica"/>
-          <w:i/>
-          <w:iCs/>
-          <w:color w:val="000000"/>
-          <w:sz w:val="27"/>
-          <w:szCs w:val="27"/>
-          <w:bdr w:val="single" w:sz="2" w:space="0" w:color="E5E7EB" w:frame="1"/>
-        </w:rPr>
-        <w:t>Photographer</w:t>
-      </w:r>
-      <w:proofErr w:type="spellEnd"/>
-      <w:r>
-        <w:rPr>
-          <w:rFonts w:ascii="Helvetica" w:eastAsia="Times New Roman" w:hAnsi="Helvetica" w:cs="Helvetica"/>
-          <w:i/>
-          <w:iCs/>
-          <w:color w:val="000000"/>
-          <w:sz w:val="27"/>
-          <w:szCs w:val="27"/>
-          <w:bdr w:val="single" w:sz="2" w:space="0" w:color="E5E7EB" w:frame="1"/>
-        </w:rPr>
-        <w:t>: Stephan Schulz/</w:t>
-      </w:r>
-      <w:proofErr w:type="spellStart"/>
-      <w:r>
-        <w:rPr>
-          <w:rFonts w:ascii="Helvetica" w:eastAsia="Times New Roman" w:hAnsi="Helvetica" w:cs="Helvetica"/>
-          <w:i/>
-          <w:iCs/>
-          <w:color w:val="000000"/>
-          <w:sz w:val="27"/>
-          <w:szCs w:val="27"/>
-          <w:bdr w:val="single" w:sz="2" w:space="0" w:color="E5E7EB" w:frame="1"/>
-        </w:rPr>
-        <w:t>imageBROKER</w:t>
-      </w:r>
-      <w:proofErr w:type="spellEnd"/>
-      <w:r>
-        <w:rPr>
-          <w:rFonts w:ascii="Helvetica" w:eastAsia="Times New Roman" w:hAnsi="Helvetica" w:cs="Helvetica"/>
-          <w:i/>
-          <w:iCs/>
-          <w:color w:val="000000"/>
-          <w:sz w:val="27"/>
-          <w:szCs w:val="27"/>
-          <w:bdr w:val="single" w:sz="2" w:space="0" w:color="E5E7EB" w:frame="1"/>
-        </w:rPr>
-        <w:t>/Shutterstock</w:t>
+        <w:t>Photographer: Stephan Schulz/imageBROKER/Shutterstock</w:t>
       </w:r>
     </w:p>
     <w:p>
@@ -548,7 +537,25 @@
           <w:sz w:val="30"/>
           <w:szCs w:val="30"/>
         </w:rPr>
-        <w:t xml:space="preserve">Denmark </w:t>
+        <w:t>Denmark</w:t>
+      </w:r>
+      <w:r>
+        <w:rPr>
+          <w:rFonts w:asciiTheme="minorEastAsia" w:hAnsiTheme="minorEastAsia" w:cs="PMingLiU" w:hint="eastAsia"/>
+          <w:color w:val="FF0000"/>
+          <w:sz w:val="30"/>
+          <w:szCs w:val="30"/>
+        </w:rPr>
+        <w:t>丹麥</w:t>
+      </w:r>
+      <w:r>
+        <w:rPr>
+          <w:rFonts w:ascii="Georgia" w:eastAsia="Times New Roman" w:hAnsi="Georgia" w:cs="Helvetica"/>
+          <w:color w:val="FF0000"/>
+          <w:sz w:val="30"/>
+          <w:szCs w:val="30"/>
+        </w:rPr>
+        <w:t xml:space="preserve"> </w:t>
       </w:r>
       <w:r>
         <w:rPr>
@@ -572,7 +579,6 @@
       <w:r>
         <w:rPr>
           <w:rFonts w:ascii="Georgia" w:eastAsia="Times New Roman" w:hAnsi="Georgia" w:cs="Helvetica"/>
-          <w:color w:val="FF0000"/>
           <w:sz w:val="30"/>
           <w:szCs w:val="30"/>
         </w:rPr>
@@ -594,7 +600,53 @@
           <w:sz w:val="30"/>
           <w:szCs w:val="30"/>
         </w:rPr>
-        <w:t xml:space="preserve">treacherous </w:t>
+        <w:t>treacherous</w:t>
+      </w:r>
+      <w:r>
+        <w:rPr>
+          <w:rFonts w:ascii="Georgia" w:hAnsi="Georgia" w:cs="Helvetica" w:hint="eastAsia"/>
+          <w:color w:val="FF0000"/>
+          <w:sz w:val="30"/>
+          <w:szCs w:val="30"/>
+        </w:rPr>
+        <w:t xml:space="preserve"> </w:t>
+      </w:r>
+      <w:r>
+        <w:rPr>
+          <w:rFonts w:ascii="Georgia" w:hAnsi="Georgia" w:cs="Helvetica" w:hint="eastAsia"/>
+          <w:color w:val="FF0000"/>
+          <w:sz w:val="30"/>
+          <w:szCs w:val="30"/>
+        </w:rPr>
+        <w:t>【</w:t>
+      </w:r>
+      <w:r>
+        <w:rPr>
+          <w:rFonts w:ascii="Roboto" w:hAnsi="Roboto"/>
+          <w:color w:val="5F6368"/>
+          <w:sz w:val="21"/>
+          <w:szCs w:val="21"/>
+          <w:shd w:val="clear" w:color="auto" w:fill="FFFFFF"/>
+        </w:rPr>
+        <w:t>ˈtreCH(ə)rəs</w:t>
+      </w:r>
+      <w:r>
+        <w:rPr>
+          <w:rFonts w:ascii="Georgia" w:hAnsi="Georgia" w:cs="Helvetica" w:hint="eastAsia"/>
+          <w:color w:val="FF0000"/>
+          <w:sz w:val="30"/>
+          <w:szCs w:val="30"/>
+        </w:rPr>
+        <w:t>】非常危險的</w:t>
+      </w:r>
+      <w:r>
+        <w:rPr>
+          <w:rFonts w:ascii="Georgia" w:eastAsia="Times New Roman" w:hAnsi="Georgia" w:cs="Helvetica"/>
+          <w:color w:val="FF0000"/>
+          <w:sz w:val="30"/>
+          <w:szCs w:val="30"/>
+        </w:rPr>
+        <w:t xml:space="preserve"> </w:t>
       </w:r>
       <w:r>
         <w:rPr>
@@ -647,6 +699,26 @@
       </w:r>
       <w:r>
         <w:rPr>
+          <w:rFonts w:ascii="Georgia" w:hAnsi="Georgia" w:cs="Helvetica" w:hint="eastAsia"/>
+          <w:color w:val="FF0000"/>
+          <w:sz w:val="30"/>
+          <w:szCs w:val="30"/>
+          <w:highlight w:val="green"/>
+        </w:rPr>
+        <w:t xml:space="preserve"> </w:t>
+      </w:r>
+      <w:r>
+        <w:rPr>
+          <w:rFonts w:ascii="Georgia" w:hAnsi="Georgia" w:cs="Helvetica" w:hint="eastAsia"/>
+          <w:color w:val="FF0000"/>
+          <w:sz w:val="30"/>
+          <w:szCs w:val="30"/>
+          <w:highlight w:val="green"/>
+        </w:rPr>
+        <w:t>油輪</w:t>
+      </w:r>
+      <w:r>
+        <w:rPr>
           <w:rFonts w:ascii="Georgia" w:eastAsia="Times New Roman" w:hAnsi="Georgia" w:cs="Helvetica"/>
           <w:color w:val="000000"/>
           <w:sz w:val="30"/>
@@ -667,6 +739,16 @@
       </w:r>
       <w:r>
         <w:rPr>
+          <w:rFonts w:asciiTheme="minorEastAsia" w:hAnsiTheme="minorEastAsia" w:cs="PMingLiU" w:hint="eastAsia"/>
+          <w:color w:val="FF0000"/>
+          <w:sz w:val="30"/>
+          <w:szCs w:val="30"/>
+          <w:highlight w:val="green"/>
+        </w:rPr>
+        <w:t>老化的</w:t>
+      </w:r>
+      <w:r>
+        <w:rPr>
           <w:rFonts w:ascii="Georgia" w:eastAsia="Times New Roman" w:hAnsi="Georgia" w:cs="Helvetica"/>
           <w:color w:val="000000"/>
           <w:sz w:val="30"/>
@@ -683,7 +765,27 @@
           <w:szCs w:val="30"/>
           <w:highlight w:val="green"/>
         </w:rPr>
-        <w:t xml:space="preserve">dubious </w:t>
+        <w:t>dubious</w:t>
+      </w:r>
+      <w:r>
+        <w:rPr>
+          <w:rFonts w:asciiTheme="minorEastAsia" w:hAnsiTheme="minorEastAsia" w:cs="PMingLiU" w:hint="eastAsia"/>
+          <w:color w:val="FF0000"/>
+          <w:sz w:val="30"/>
+          <w:szCs w:val="30"/>
+          <w:highlight w:val="green"/>
+        </w:rPr>
+        <w:t>可疑的</w:t>
+      </w:r>
+      <w:r>
+        <w:rPr>
+          <w:rFonts w:ascii="Georgia" w:eastAsia="Times New Roman" w:hAnsi="Georgia" w:cs="Helvetica"/>
+          <w:color w:val="FF0000"/>
+          <w:sz w:val="30"/>
+          <w:szCs w:val="30"/>
+          <w:highlight w:val="green"/>
+        </w:rPr>
+        <w:t xml:space="preserve"> </w:t>
       </w:r>
       <w:r>
         <w:rPr>
@@ -726,7 +828,7 @@
           <w:sz w:val="30"/>
           <w:szCs w:val="30"/>
         </w:rPr>
-        <w:t xml:space="preserve">. The captains of many of these ships are increasingly choosing to navigate the straits without </w:t>
+        <w:t xml:space="preserve">. The captains of many of these ships are </w:t>
       </w:r>
       <w:r>
         <w:rPr>
@@ -736,7 +838,7 @@
           <w:szCs w:val="30"/>
         </w:rPr>
         <w:lastRenderedPageBreak/>
-        <w:t xml:space="preserve">assistance, </w:t>
+        <w:t xml:space="preserve">increasingly choosing to navigate the straits without assistance, </w:t>
       </w:r>
       <w:r>
         <w:rPr>
@@ -751,12 +853,52 @@
       <w:r>
         <w:rPr>
           <w:rFonts w:ascii="Georgia" w:eastAsia="Times New Roman" w:hAnsi="Georgia" w:cs="Helvetica"/>
-          <w:color w:val="000000"/>
-          <w:sz w:val="30"/>
-          <w:szCs w:val="30"/>
-          <w:highlight w:val="green"/>
-        </w:rPr>
-        <w:t xml:space="preserve">alarm among Danish </w:t>
+          <w:color w:val="FF0000"/>
+          <w:sz w:val="30"/>
+          <w:szCs w:val="30"/>
+          <w:highlight w:val="green"/>
+        </w:rPr>
+        <w:t>alarm</w:t>
+      </w:r>
+      <w:r>
+        <w:rPr>
+          <w:rFonts w:ascii="Georgia" w:eastAsia="Times New Roman" w:hAnsi="Georgia" w:cs="Helvetica"/>
+          <w:color w:val="000000"/>
+          <w:sz w:val="30"/>
+          <w:szCs w:val="30"/>
+          <w:highlight w:val="green"/>
+        </w:rPr>
+        <w:t xml:space="preserve"> </w:t>
+      </w:r>
+      <w:r>
+        <w:rPr>
+          <w:rFonts w:asciiTheme="minorEastAsia" w:hAnsiTheme="minorEastAsia" w:cs="PMingLiU" w:hint="eastAsia"/>
+          <w:color w:val="000000"/>
+          <w:sz w:val="30"/>
+          <w:szCs w:val="30"/>
+          <w:highlight w:val="green"/>
+        </w:rPr>
+        <w:t>發出警報</w:t>
+      </w:r>
+      <w:r>
+        <w:rPr>
+          <w:rFonts w:ascii="Georgia" w:hAnsi="Georgia" w:cs="Helvetica" w:hint="eastAsia"/>
+          <w:color w:val="000000"/>
+          <w:sz w:val="30"/>
+          <w:szCs w:val="30"/>
+          <w:highlight w:val="green"/>
+        </w:rPr>
+        <w:t xml:space="preserve"> </w:t>
+      </w:r>
+      <w:r>
+        <w:rPr>
+          <w:rFonts w:ascii="Georgia" w:eastAsia="Times New Roman" w:hAnsi="Georgia" w:cs="Helvetica"/>
+          <w:color w:val="000000"/>
+          <w:sz w:val="30"/>
+          <w:szCs w:val="30"/>
+          <w:highlight w:val="green"/>
+        </w:rPr>
+        <w:t xml:space="preserve">among Danish </w:t>
       </w:r>
       <w:r>
         <w:rPr>
@@ -770,6 +912,25 @@
       </w:r>
       <w:r>
         <w:rPr>
+          <w:rFonts w:ascii="Georgia" w:hAnsi="Georgia" w:cs="Helvetica" w:hint="eastAsia"/>
+          <w:color w:val="FF0000"/>
+          <w:sz w:val="30"/>
+          <w:szCs w:val="30"/>
+        </w:rPr>
+        <w:t xml:space="preserve"> </w:t>
+      </w:r>
+      <w:r>
+        <w:rPr>
+          <w:rFonts w:ascii="Georgia" w:hAnsi="Georgia" w:cs="Helvetica" w:hint="eastAsia"/>
+          <w:color w:val="FF0000"/>
+          <w:sz w:val="30"/>
+          <w:szCs w:val="30"/>
+          <w:highlight w:val="green"/>
+        </w:rPr>
+        <w:t>環保人士</w:t>
+      </w:r>
+      <w:r>
+        <w:rPr>
           <w:rFonts w:ascii="Georgia" w:eastAsia="Times New Roman" w:hAnsi="Georgia" w:cs="Helvetica"/>
           <w:color w:val="000000"/>
           <w:sz w:val="30"/>
@@ -818,7 +979,6 @@
       <w:r>
         <w:rPr>
           <w:rFonts w:ascii="Georgia" w:eastAsia="Times New Roman" w:hAnsi="Georgia" w:cs="Helvetica"/>
-          <w:color w:val="FF0000"/>
           <w:sz w:val="30"/>
           <w:szCs w:val="30"/>
         </w:rPr>
@@ -858,27 +1018,7 @@
           <w:sz w:val="27"/>
           <w:szCs w:val="27"/>
         </w:rPr>
-        <w:t xml:space="preserve">Source: </w:t>
-      </w:r>
-      <w:proofErr w:type="spellStart"/>
-      <w:r>
-        <w:rPr>
-          <w:rFonts w:ascii="Helvetica" w:eastAsia="Times New Roman" w:hAnsi="Helvetica" w:cs="Helvetica"/>
-          <w:color w:val="000000"/>
-          <w:sz w:val="27"/>
-          <w:szCs w:val="27"/>
-        </w:rPr>
-        <w:t>Clarksons</w:t>
-      </w:r>
-      <w:proofErr w:type="spellEnd"/>
-      <w:r>
-        <w:rPr>
-          <w:rFonts w:ascii="Helvetica" w:eastAsia="Times New Roman" w:hAnsi="Helvetica" w:cs="Helvetica"/>
-          <w:color w:val="000000"/>
-          <w:sz w:val="27"/>
-          <w:szCs w:val="27"/>
-        </w:rPr>
-        <w:t xml:space="preserve"> Research</w:t>
+        <w:t>Source: Clarksons Research</w:t>
       </w:r>
     </w:p>
     <w:p>
@@ -969,69 +1109,19 @@
           <w:szCs w:val="27"/>
           <w:bdr w:val="single" w:sz="2" w:space="0" w:color="E5E7EB" w:frame="1"/>
         </w:rPr>
-        <w:t xml:space="preserve">A ship passes in front of Istanbul’s Fatih </w:t>
-      </w:r>
-      <w:proofErr w:type="spellStart"/>
+        <w:t>A ship passes in front of Istanbul’s Fatih Mosque.</w:t>
+      </w:r>
       <w:r>
         <w:rPr>
           <w:rFonts w:ascii="Helvetica" w:eastAsia="Times New Roman" w:hAnsi="Helvetica" w:cs="Helvetica"/>
+          <w:i/>
+          <w:iCs/>
           <w:color w:val="000000"/>
           <w:sz w:val="27"/>
           <w:szCs w:val="27"/>
           <w:bdr w:val="single" w:sz="2" w:space="0" w:color="E5E7EB" w:frame="1"/>
         </w:rPr>
-        <w:t>Mosque.</w:t>
-      </w:r>
-      <w:r>
-        <w:rPr>
-          <w:rFonts w:ascii="Helvetica" w:eastAsia="Times New Roman" w:hAnsi="Helvetica" w:cs="Helvetica"/>
-          <w:i/>
-          <w:iCs/>
-          <w:color w:val="000000"/>
-          <w:sz w:val="27"/>
-          <w:szCs w:val="27"/>
-          <w:bdr w:val="single" w:sz="2" w:space="0" w:color="E5E7EB" w:frame="1"/>
-        </w:rPr>
-        <w:t>Photographer</w:t>
-      </w:r>
-      <w:proofErr w:type="spellEnd"/>
-      <w:r>
-        <w:rPr>
-          <w:rFonts w:ascii="Helvetica" w:eastAsia="Times New Roman" w:hAnsi="Helvetica" w:cs="Helvetica"/>
-          <w:i/>
-          <w:iCs/>
-          <w:color w:val="000000"/>
-          <w:sz w:val="27"/>
-          <w:szCs w:val="27"/>
-          <w:bdr w:val="single" w:sz="2" w:space="0" w:color="E5E7EB" w:frame="1"/>
-        </w:rPr>
-        <w:t>: Diego Cupolo/</w:t>
-      </w:r>
-      <w:proofErr w:type="spellStart"/>
-      <w:r>
-        <w:rPr>
-          <w:rFonts w:ascii="Helvetica" w:eastAsia="Times New Roman" w:hAnsi="Helvetica" w:cs="Helvetica"/>
-          <w:i/>
-          <w:iCs/>
-          <w:color w:val="000000"/>
-          <w:sz w:val="27"/>
-          <w:szCs w:val="27"/>
-          <w:bdr w:val="single" w:sz="2" w:space="0" w:color="E5E7EB" w:frame="1"/>
-        </w:rPr>
-        <w:t>NurPhoto</w:t>
-      </w:r>
-      <w:proofErr w:type="spellEnd"/>
-      <w:r>
-        <w:rPr>
-          <w:rFonts w:ascii="Helvetica" w:eastAsia="Times New Roman" w:hAnsi="Helvetica" w:cs="Helvetica"/>
-          <w:i/>
-          <w:iCs/>
-          <w:color w:val="000000"/>
-          <w:sz w:val="27"/>
-          <w:szCs w:val="27"/>
-          <w:bdr w:val="single" w:sz="2" w:space="0" w:color="E5E7EB" w:frame="1"/>
-        </w:rPr>
-        <w:t>/AP Photo</w:t>
+        <w:t>Photographer: Diego Cupolo/NurPhoto/AP Photo</w:t>
       </w:r>
     </w:p>
     <w:p>
@@ -1072,6 +1162,25 @@
       </w:r>
       <w:r>
         <w:rPr>
+          <w:rFonts w:ascii="Georgia" w:hAnsi="Georgia" w:cs="Helvetica" w:hint="eastAsia"/>
+          <w:color w:val="000000"/>
+          <w:sz w:val="30"/>
+          <w:szCs w:val="30"/>
+        </w:rPr>
+        <w:t xml:space="preserve"> </w:t>
+      </w:r>
+      <w:r>
+        <w:rPr>
+          <w:rFonts w:ascii="Georgia" w:hAnsi="Georgia" w:cs="Helvetica" w:hint="eastAsia"/>
+          <w:color w:val="000000"/>
+          <w:sz w:val="30"/>
+          <w:szCs w:val="30"/>
+          <w:highlight w:val="green"/>
+        </w:rPr>
+        <w:t>清楚的保險證明</w:t>
+      </w:r>
+      <w:r>
+        <w:rPr>
           <w:rFonts w:ascii="Georgia" w:eastAsia="Times New Roman" w:hAnsi="Georgia" w:cs="Helvetica"/>
           <w:color w:val="000000"/>
           <w:sz w:val="30"/>
@@ -1146,36 +1255,85 @@
           <w:szCs w:val="30"/>
           <w:highlight w:val="green"/>
         </w:rPr>
-        <w:t>Should there be a major incident that threatened Turkey’s tourism industry and the value of prime real estate overlooking the straits</w:t>
-      </w:r>
-      <w:r>
-        <w:rPr>
-          <w:rFonts w:ascii="Georgia" w:eastAsia="Times New Roman" w:hAnsi="Georgia" w:cs="Helvetica"/>
-          <w:color w:val="000000"/>
-          <w:sz w:val="30"/>
-          <w:szCs w:val="30"/>
-        </w:rPr>
-        <w:t xml:space="preserve">, the government would close the channels immediately. </w:t>
-      </w:r>
-      <w:proofErr w:type="gramStart"/>
-      <w:r>
-        <w:rPr>
-          <w:rFonts w:ascii="Georgia" w:eastAsia="Times New Roman" w:hAnsi="Georgia" w:cs="Helvetica"/>
-          <w:color w:val="000000"/>
-          <w:sz w:val="30"/>
-          <w:szCs w:val="30"/>
-        </w:rPr>
-        <w:t>So</w:t>
-      </w:r>
-      <w:proofErr w:type="gramEnd"/>
-      <w:r>
-        <w:rPr>
-          <w:rFonts w:ascii="Georgia" w:eastAsia="Times New Roman" w:hAnsi="Georgia" w:cs="Helvetica"/>
-          <w:color w:val="000000"/>
-          <w:sz w:val="30"/>
-          <w:szCs w:val="30"/>
-        </w:rPr>
-        <w:t xml:space="preserve"> any kind of serious tanker accident in the area would be profound for the global commodity trade. Fog-ridden and sometimes </w:t>
+        <w:t xml:space="preserve">Should there be a major incident that threatened Turkey’s tourism industry and the value of prime real estate </w:t>
+      </w:r>
+      <w:r>
+        <w:rPr>
+          <w:rFonts w:ascii="Georgia" w:eastAsia="Times New Roman" w:hAnsi="Georgia" w:cs="Helvetica"/>
+          <w:color w:val="FF0000"/>
+          <w:sz w:val="30"/>
+          <w:szCs w:val="30"/>
+          <w:highlight w:val="green"/>
+        </w:rPr>
+        <w:t>overlooking</w:t>
+      </w:r>
+      <w:r>
+        <w:rPr>
+          <w:rFonts w:ascii="Georgia" w:hAnsi="Georgia" w:cs="Helvetica" w:hint="eastAsia"/>
+          <w:color w:val="FF0000"/>
+          <w:sz w:val="30"/>
+          <w:szCs w:val="30"/>
+          <w:highlight w:val="green"/>
+        </w:rPr>
+        <w:t xml:space="preserve"> </w:t>
+      </w:r>
+      <w:r>
+        <w:rPr>
+          <w:rFonts w:ascii="Georgia" w:hAnsi="Georgia" w:cs="Helvetica" w:hint="eastAsia"/>
+          <w:color w:val="FF0000"/>
+          <w:sz w:val="30"/>
+          <w:szCs w:val="30"/>
+          <w:highlight w:val="green"/>
+        </w:rPr>
+        <w:t>俯瞰</w:t>
+      </w:r>
+      <w:r>
+        <w:rPr>
+          <w:rFonts w:ascii="Georgia" w:eastAsia="Times New Roman" w:hAnsi="Georgia" w:cs="Helvetica"/>
+          <w:color w:val="FF0000"/>
+          <w:sz w:val="30"/>
+          <w:szCs w:val="30"/>
+          <w:highlight w:val="green"/>
+        </w:rPr>
+        <w:t xml:space="preserve"> </w:t>
+      </w:r>
+      <w:r>
+        <w:rPr>
+          <w:rFonts w:ascii="Georgia" w:eastAsia="Times New Roman" w:hAnsi="Georgia" w:cs="Helvetica"/>
+          <w:color w:val="000000"/>
+          <w:sz w:val="30"/>
+          <w:szCs w:val="30"/>
+          <w:highlight w:val="green"/>
+        </w:rPr>
+        <w:t>the straits</w:t>
+      </w:r>
+      <w:r>
+        <w:rPr>
+          <w:rFonts w:ascii="Georgia" w:hAnsi="Georgia" w:cs="Helvetica" w:hint="eastAsia"/>
+          <w:color w:val="000000"/>
+          <w:sz w:val="30"/>
+          <w:szCs w:val="30"/>
+        </w:rPr>
+        <w:t xml:space="preserve"> </w:t>
+      </w:r>
+      <w:r>
+        <w:rPr>
+          <w:rFonts w:ascii="Georgia" w:hAnsi="Georgia" w:cs="Helvetica" w:hint="eastAsia"/>
+          <w:color w:val="000000"/>
+          <w:sz w:val="30"/>
+          <w:szCs w:val="30"/>
+          <w:highlight w:val="green"/>
+        </w:rPr>
+        <w:t>這應該是土耳其觀光產業的主要威脅事件和主要不動產價值忽視這個海峽</w:t>
+      </w:r>
+      <w:r>
+        <w:rPr>
+          <w:rFonts w:ascii="Georgia" w:eastAsia="Times New Roman" w:hAnsi="Georgia" w:cs="Helvetica"/>
+          <w:color w:val="000000"/>
+          <w:sz w:val="30"/>
+          <w:szCs w:val="30"/>
+        </w:rPr>
+        <w:t xml:space="preserve">, the government would close the channels immediately. So any kind of serious tanker accident in the area would be profound for the global commodity trade. Fog-ridden and sometimes </w:t>
       </w:r>
       <w:r>
         <w:rPr>
@@ -1278,27 +1436,8 @@
           <w:sz w:val="27"/>
           <w:szCs w:val="27"/>
         </w:rPr>
-        <w:t xml:space="preserve">Source: </w:t>
-      </w:r>
-      <w:proofErr w:type="spellStart"/>
-      <w:r>
-        <w:rPr>
-          <w:rFonts w:ascii="Helvetica" w:eastAsia="Times New Roman" w:hAnsi="Helvetica" w:cs="Helvetica"/>
-          <w:color w:val="000000"/>
-          <w:sz w:val="27"/>
-          <w:szCs w:val="27"/>
-        </w:rPr>
-        <w:t>Clarksons</w:t>
-      </w:r>
-      <w:proofErr w:type="spellEnd"/>
-      <w:r>
-        <w:rPr>
-          <w:rFonts w:ascii="Helvetica" w:eastAsia="Times New Roman" w:hAnsi="Helvetica" w:cs="Helvetica"/>
-          <w:color w:val="000000"/>
-          <w:sz w:val="27"/>
-          <w:szCs w:val="27"/>
-        </w:rPr>
-        <w:t xml:space="preserve"> Research</w:t>
+        <w:lastRenderedPageBreak/>
+        <w:t>Source: Clarksons Research</w:t>
       </w:r>
     </w:p>
     <w:p>
@@ -1320,7 +1459,6 @@
           <w:sz w:val="27"/>
           <w:szCs w:val="27"/>
         </w:rPr>
-        <w:lastRenderedPageBreak/>
         <w:drawing>
           <wp:inline distT="0" distB="0" distL="0" distR="0" wp14:anchorId="7F1C9C33" wp14:editId="5C0BCDA6">
             <wp:extent cx="9144000" cy="6099810"/>
@@ -1390,65 +1528,19 @@
           <w:szCs w:val="27"/>
           <w:bdr w:val="single" w:sz="2" w:space="0" w:color="E5E7EB" w:frame="1"/>
         </w:rPr>
-        <w:t xml:space="preserve">A container ship transits through the </w:t>
-      </w:r>
-      <w:proofErr w:type="spellStart"/>
+        <w:t>A container ship transits through the Cocoli Locks in the Panama Canal.</w:t>
+      </w:r>
       <w:r>
         <w:rPr>
           <w:rFonts w:ascii="Helvetica" w:eastAsia="Times New Roman" w:hAnsi="Helvetica" w:cs="Helvetica"/>
+          <w:i/>
+          <w:iCs/>
           <w:color w:val="000000"/>
           <w:sz w:val="27"/>
           <w:szCs w:val="27"/>
           <w:bdr w:val="single" w:sz="2" w:space="0" w:color="E5E7EB" w:frame="1"/>
         </w:rPr>
-        <w:t>Cocoli</w:t>
-      </w:r>
-      <w:proofErr w:type="spellEnd"/>
-      <w:r>
-        <w:rPr>
-          <w:rFonts w:ascii="Helvetica" w:eastAsia="Times New Roman" w:hAnsi="Helvetica" w:cs="Helvetica"/>
-          <w:color w:val="000000"/>
-          <w:sz w:val="27"/>
-          <w:szCs w:val="27"/>
-          <w:bdr w:val="single" w:sz="2" w:space="0" w:color="E5E7EB" w:frame="1"/>
-        </w:rPr>
-        <w:t xml:space="preserve"> Locks in the Panama </w:t>
-      </w:r>
-      <w:proofErr w:type="spellStart"/>
-      <w:r>
-        <w:rPr>
-          <w:rFonts w:ascii="Helvetica" w:eastAsia="Times New Roman" w:hAnsi="Helvetica" w:cs="Helvetica"/>
-          <w:color w:val="000000"/>
-          <w:sz w:val="27"/>
-          <w:szCs w:val="27"/>
-          <w:bdr w:val="single" w:sz="2" w:space="0" w:color="E5E7EB" w:frame="1"/>
-        </w:rPr>
-        <w:t>Canal.</w:t>
-      </w:r>
-      <w:r>
-        <w:rPr>
-          <w:rFonts w:ascii="Helvetica" w:eastAsia="Times New Roman" w:hAnsi="Helvetica" w:cs="Helvetica"/>
-          <w:i/>
-          <w:iCs/>
-          <w:color w:val="000000"/>
-          <w:sz w:val="27"/>
-          <w:szCs w:val="27"/>
-          <w:bdr w:val="single" w:sz="2" w:space="0" w:color="E5E7EB" w:frame="1"/>
-        </w:rPr>
-        <w:t>Photographer</w:t>
-      </w:r>
-      <w:proofErr w:type="spellEnd"/>
-      <w:r>
-        <w:rPr>
-          <w:rFonts w:ascii="Helvetica" w:eastAsia="Times New Roman" w:hAnsi="Helvetica" w:cs="Helvetica"/>
-          <w:i/>
-          <w:iCs/>
-          <w:color w:val="000000"/>
-          <w:sz w:val="27"/>
-          <w:szCs w:val="27"/>
-          <w:bdr w:val="single" w:sz="2" w:space="0" w:color="E5E7EB" w:frame="1"/>
-        </w:rPr>
-        <w:t>: Bienvenido Velasco/EPA-EFE/Shutterstock</w:t>
+        <w:t>Photographer: Bienvenido Velasco/EPA-EFE/Shutterstock</w:t>
       </w:r>
     </w:p>
     <w:p>
@@ -1493,27 +1585,7 @@
           <w:sz w:val="30"/>
           <w:szCs w:val="30"/>
         </w:rPr>
-        <w:t xml:space="preserve">by a vast artificial lake—Lake </w:t>
-      </w:r>
-      <w:proofErr w:type="spellStart"/>
-      <w:r>
-        <w:rPr>
-          <w:rFonts w:ascii="Georgia" w:eastAsia="Times New Roman" w:hAnsi="Georgia" w:cs="Helvetica"/>
-          <w:color w:val="000000"/>
-          <w:sz w:val="30"/>
-          <w:szCs w:val="30"/>
-        </w:rPr>
-        <w:t>Gatún</w:t>
-      </w:r>
-      <w:proofErr w:type="spellEnd"/>
-      <w:r>
-        <w:rPr>
-          <w:rFonts w:ascii="Georgia" w:eastAsia="Times New Roman" w:hAnsi="Georgia" w:cs="Helvetica"/>
-          <w:color w:val="000000"/>
-          <w:sz w:val="30"/>
-          <w:szCs w:val="30"/>
-        </w:rPr>
-        <w:t>—that allows the locks below to fill so ships can cut between the Atlantic and Pacific oceans. Climate change has </w:t>
+        <w:t>by a vast artificial lake—Lake Gatún—that allows the locks below to fill so ships can cut between the Atlantic and Pacific oceans. Climate change has </w:t>
       </w:r>
       <w:hyperlink r:id="rId13" w:tgtFrame="_blank" w:tooltip="Panama Canal Jam Sends Ships Sailing Continents Out of Way (2)" w:history="1">
         <w:r>
@@ -1525,31 +1597,7 @@
             <w:u w:val="single"/>
             <w:bdr w:val="single" w:sz="2" w:space="0" w:color="E5E7EB" w:frame="1"/>
           </w:rPr>
-          <w:t xml:space="preserve">lowered </w:t>
-        </w:r>
-        <w:proofErr w:type="spellStart"/>
-        <w:r>
-          <w:rPr>
-            <w:rFonts w:ascii="Georgia" w:eastAsia="Times New Roman" w:hAnsi="Georgia" w:cs="Helvetica"/>
-            <w:color w:val="0000FF"/>
-            <w:sz w:val="30"/>
-            <w:szCs w:val="30"/>
-            <w:u w:val="single"/>
-            <w:bdr w:val="single" w:sz="2" w:space="0" w:color="E5E7EB" w:frame="1"/>
-          </w:rPr>
-          <w:t>Gatún’s</w:t>
-        </w:r>
-        <w:proofErr w:type="spellEnd"/>
-        <w:r>
-          <w:rPr>
-            <w:rFonts w:ascii="Georgia" w:eastAsia="Times New Roman" w:hAnsi="Georgia" w:cs="Helvetica"/>
-            <w:color w:val="0000FF"/>
-            <w:sz w:val="30"/>
-            <w:szCs w:val="30"/>
-            <w:u w:val="single"/>
-            <w:bdr w:val="single" w:sz="2" w:space="0" w:color="E5E7EB" w:frame="1"/>
-          </w:rPr>
-          <w:t xml:space="preserve"> water levels</w:t>
+          <w:t>lowered Gatún’s water levels</w:t>
         </w:r>
       </w:hyperlink>
       <w:r>
@@ -1588,6 +1636,43 @@
           <w:highlight w:val="green"/>
         </w:rPr>
         <w:t>The number of daily crossings has begun to recover from a low of 21 ships in late January</w:t>
+      </w:r>
+      <w:r>
+        <w:rPr>
+          <w:rFonts w:ascii="Georgia" w:hAnsi="Georgia" w:cs="Helvetica" w:hint="eastAsia"/>
+          <w:color w:val="000000"/>
+          <w:sz w:val="30"/>
+          <w:szCs w:val="30"/>
+        </w:rPr>
+        <w:t xml:space="preserve"> </w:t>
+      </w:r>
+      <w:r>
+        <w:rPr>
+          <w:rFonts w:ascii="Georgia" w:hAnsi="Georgia" w:cs="Helvetica" w:hint="eastAsia"/>
+          <w:color w:val="000000"/>
+          <w:sz w:val="30"/>
+          <w:szCs w:val="30"/>
+          <w:highlight w:val="green"/>
+        </w:rPr>
+        <w:t>在一月每日的渡船數量從低於</w:t>
+      </w:r>
+      <w:r>
+        <w:rPr>
+          <w:rFonts w:ascii="Georgia" w:hAnsi="Georgia" w:cs="Helvetica" w:hint="eastAsia"/>
+          <w:color w:val="000000"/>
+          <w:sz w:val="30"/>
+          <w:szCs w:val="30"/>
+        </w:rPr>
+        <w:t>21</w:t>
+      </w:r>
+      <w:r>
+        <w:rPr>
+          <w:rFonts w:ascii="Georgia" w:hAnsi="Georgia" w:cs="Helvetica" w:hint="eastAsia"/>
+          <w:color w:val="000000"/>
+          <w:sz w:val="30"/>
+          <w:szCs w:val="30"/>
+        </w:rPr>
+        <w:t>開始回復</w:t>
       </w:r>
       <w:r>
         <w:rPr>

</xml_diff>

<commit_message>
vault backup: 2024-06-03 02:15:36
</commit_message>
<xml_diff>
--- a/language/2024-05-29.docx
+++ b/language/2024-05-29.docx
@@ -461,7 +461,37 @@
           <w:szCs w:val="27"/>
           <w:bdr w:val="single" w:sz="2" w:space="0" w:color="E5E7EB" w:frame="1"/>
         </w:rPr>
-        <w:t xml:space="preserve">junction </w:t>
+        <w:t>junction</w:t>
+      </w:r>
+      <w:r>
+        <w:rPr>
+          <w:rFonts w:ascii="Helvetica" w:hAnsi="Helvetica" w:cs="Helvetica" w:hint="eastAsia"/>
+          <w:color w:val="FF0000"/>
+          <w:sz w:val="27"/>
+          <w:szCs w:val="27"/>
+          <w:bdr w:val="single" w:sz="2" w:space="0" w:color="E5E7EB" w:frame="1"/>
+        </w:rPr>
+        <w:t xml:space="preserve"> </w:t>
+      </w:r>
+      <w:r>
+        <w:rPr>
+          <w:rFonts w:ascii="Helvetica" w:hAnsi="Helvetica" w:cs="Helvetica" w:hint="eastAsia"/>
+          <w:color w:val="FF0000"/>
+          <w:sz w:val="27"/>
+          <w:szCs w:val="27"/>
+          <w:bdr w:val="single" w:sz="2" w:space="0" w:color="E5E7EB" w:frame="1"/>
+        </w:rPr>
+        <w:t>交界處</w:t>
+      </w:r>
+      <w:r>
+        <w:rPr>
+          <w:rFonts w:ascii="Helvetica" w:eastAsia="Times New Roman" w:hAnsi="Helvetica" w:cs="Helvetica"/>
+          <w:color w:val="FF0000"/>
+          <w:sz w:val="27"/>
+          <w:szCs w:val="27"/>
+          <w:bdr w:val="single" w:sz="2" w:space="0" w:color="E5E7EB" w:frame="1"/>
+        </w:rPr>
+        <w:t xml:space="preserve"> </w:t>
       </w:r>
       <w:r>
         <w:rPr>
@@ -1201,7 +1231,6 @@
       <w:r>
         <w:rPr>
           <w:rFonts w:ascii="Georgia" w:eastAsia="Times New Roman" w:hAnsi="Georgia" w:cs="Helvetica"/>
-          <w:color w:val="FF0000"/>
           <w:sz w:val="30"/>
           <w:szCs w:val="30"/>
           <w:highlight w:val="green"/>
@@ -1221,7 +1250,6 @@
       <w:r>
         <w:rPr>
           <w:rFonts w:ascii="Georgia" w:eastAsia="Times New Roman" w:hAnsi="Georgia" w:cs="Helvetica"/>
-          <w:color w:val="FF0000"/>
           <w:sz w:val="30"/>
           <w:szCs w:val="30"/>
           <w:highlight w:val="green"/>
@@ -1260,7 +1288,6 @@
       <w:r>
         <w:rPr>
           <w:rFonts w:ascii="Georgia" w:eastAsia="Times New Roman" w:hAnsi="Georgia" w:cs="Helvetica"/>
-          <w:color w:val="FF0000"/>
           <w:sz w:val="30"/>
           <w:szCs w:val="30"/>
           <w:highlight w:val="green"/>
@@ -1270,7 +1297,6 @@
       <w:r>
         <w:rPr>
           <w:rFonts w:ascii="Georgia" w:hAnsi="Georgia" w:cs="Helvetica" w:hint="eastAsia"/>
-          <w:color w:val="FF0000"/>
           <w:sz w:val="30"/>
           <w:szCs w:val="30"/>
           <w:highlight w:val="green"/>
@@ -1279,106 +1305,159 @@
       </w:r>
       <w:r>
         <w:rPr>
+          <w:rFonts w:ascii="Georgia" w:eastAsia="Times New Roman" w:hAnsi="Georgia" w:cs="Helvetica"/>
+          <w:color w:val="FF0000"/>
+          <w:sz w:val="30"/>
+          <w:szCs w:val="30"/>
+          <w:highlight w:val="green"/>
+        </w:rPr>
+        <w:t xml:space="preserve"> </w:t>
+      </w:r>
+      <w:r>
+        <w:rPr>
+          <w:rFonts w:ascii="Georgia" w:eastAsia="Times New Roman" w:hAnsi="Georgia" w:cs="Helvetica"/>
+          <w:color w:val="000000"/>
+          <w:sz w:val="30"/>
+          <w:szCs w:val="30"/>
+          <w:highlight w:val="green"/>
+        </w:rPr>
+        <w:t>the straits</w:t>
+      </w:r>
+      <w:r>
+        <w:rPr>
           <w:rFonts w:ascii="Georgia" w:hAnsi="Georgia" w:cs="Helvetica" w:hint="eastAsia"/>
-          <w:color w:val="FF0000"/>
-          <w:sz w:val="30"/>
-          <w:szCs w:val="30"/>
-          <w:highlight w:val="green"/>
-        </w:rPr>
-        <w:t>俯瞰</w:t>
-      </w:r>
-      <w:r>
-        <w:rPr>
-          <w:rFonts w:ascii="Georgia" w:eastAsia="Times New Roman" w:hAnsi="Georgia" w:cs="Helvetica"/>
-          <w:color w:val="FF0000"/>
-          <w:sz w:val="30"/>
-          <w:szCs w:val="30"/>
-          <w:highlight w:val="green"/>
+          <w:color w:val="000000"/>
+          <w:sz w:val="30"/>
+          <w:szCs w:val="30"/>
         </w:rPr>
         <w:t xml:space="preserve"> </w:t>
       </w:r>
       <w:r>
         <w:rPr>
-          <w:rFonts w:ascii="Georgia" w:eastAsia="Times New Roman" w:hAnsi="Georgia" w:cs="Helvetica"/>
-          <w:color w:val="000000"/>
-          <w:sz w:val="30"/>
-          <w:szCs w:val="30"/>
-          <w:highlight w:val="green"/>
-        </w:rPr>
-        <w:t>the straits</w:t>
-      </w:r>
-      <w:r>
-        <w:rPr>
           <w:rFonts w:ascii="Georgia" w:hAnsi="Georgia" w:cs="Helvetica" w:hint="eastAsia"/>
           <w:color w:val="000000"/>
           <w:sz w:val="30"/>
           <w:szCs w:val="30"/>
+          <w:highlight w:val="green"/>
+        </w:rPr>
+        <w:t>這應該是土耳其觀光產業的主要威脅事件和主要不動產價值忽視這個海峽</w:t>
+      </w:r>
+      <w:r>
+        <w:rPr>
+          <w:rFonts w:ascii="Georgia" w:eastAsia="Times New Roman" w:hAnsi="Georgia" w:cs="Helvetica"/>
+          <w:color w:val="000000"/>
+          <w:sz w:val="30"/>
+          <w:szCs w:val="30"/>
+        </w:rPr>
+        <w:t xml:space="preserve">, the government would close the channels immediately. So any kind of serious tanker accident in the area would be profound for the global commodity trade. Fog-ridden and sometimes </w:t>
+      </w:r>
+      <w:r>
+        <w:rPr>
+          <w:rFonts w:ascii="Georgia" w:eastAsia="Times New Roman" w:hAnsi="Georgia" w:cs="Helvetica"/>
+          <w:color w:val="FF0000"/>
+          <w:sz w:val="30"/>
+          <w:szCs w:val="30"/>
+        </w:rPr>
+        <w:t>beset</w:t>
+      </w:r>
+      <w:r>
+        <w:rPr>
+          <w:rFonts w:ascii="Georgia" w:hAnsi="Georgia" w:cs="Helvetica" w:hint="eastAsia"/>
+          <w:color w:val="FF0000"/>
+          <w:sz w:val="30"/>
+          <w:szCs w:val="30"/>
+        </w:rPr>
+        <w:t>[</w:t>
+      </w:r>
+      <w:r>
+        <w:rPr>
+          <w:rFonts w:ascii="Roboto" w:hAnsi="Roboto"/>
+          <w:color w:val="5F6368"/>
+          <w:sz w:val="21"/>
+          <w:szCs w:val="21"/>
+          <w:shd w:val="clear" w:color="auto" w:fill="FFFFFF"/>
+        </w:rPr>
+        <w:t>bəˈset</w:t>
+      </w:r>
+      <w:r>
+        <w:rPr>
+          <w:rFonts w:ascii="Georgia" w:hAnsi="Georgia" w:cs="Helvetica" w:hint="eastAsia"/>
+          <w:color w:val="FF0000"/>
+          <w:sz w:val="30"/>
+          <w:szCs w:val="30"/>
+        </w:rPr>
+        <w:t>]</w:t>
+      </w:r>
+      <w:r>
+        <w:rPr>
+          <w:rFonts w:ascii="Georgia" w:hAnsi="Georgia" w:cs="Helvetica" w:hint="eastAsia"/>
+          <w:color w:val="FF0000"/>
+          <w:sz w:val="30"/>
+          <w:szCs w:val="30"/>
+        </w:rPr>
+        <w:t>困擾</w:t>
+      </w:r>
+      <w:r>
+        <w:rPr>
+          <w:rFonts w:ascii="Georgia" w:eastAsia="Times New Roman" w:hAnsi="Georgia" w:cs="Helvetica"/>
+          <w:color w:val="FF0000"/>
+          <w:sz w:val="30"/>
+          <w:szCs w:val="30"/>
         </w:rPr>
         <w:t xml:space="preserve"> </w:t>
       </w:r>
       <w:r>
         <w:rPr>
+          <w:rFonts w:ascii="Georgia" w:eastAsia="Times New Roman" w:hAnsi="Georgia" w:cs="Helvetica"/>
+          <w:color w:val="000000"/>
+          <w:sz w:val="30"/>
+          <w:szCs w:val="30"/>
+        </w:rPr>
+        <w:t xml:space="preserve">by strong currents, the Bosporus and Dardanelles are </w:t>
+      </w:r>
+      <w:r>
+        <w:rPr>
+          <w:rFonts w:ascii="Georgia" w:eastAsia="Times New Roman" w:hAnsi="Georgia" w:cs="Helvetica"/>
+          <w:sz w:val="30"/>
+          <w:szCs w:val="30"/>
+        </w:rPr>
+        <w:t xml:space="preserve">prone </w:t>
+      </w:r>
+      <w:r>
+        <w:rPr>
+          <w:rFonts w:ascii="Georgia" w:eastAsia="Times New Roman" w:hAnsi="Georgia" w:cs="Helvetica"/>
+          <w:color w:val="000000"/>
+          <w:sz w:val="30"/>
+          <w:szCs w:val="30"/>
+        </w:rPr>
+        <w:t xml:space="preserve">to shipping </w:t>
+      </w:r>
+      <w:r>
+        <w:rPr>
+          <w:rFonts w:ascii="Georgia" w:eastAsia="Times New Roman" w:hAnsi="Georgia" w:cs="Helvetica"/>
+          <w:color w:val="FF0000"/>
+          <w:sz w:val="30"/>
+          <w:szCs w:val="30"/>
+        </w:rPr>
+        <w:t>mishaps</w:t>
+      </w:r>
+      <w:r>
+        <w:rPr>
           <w:rFonts w:ascii="Georgia" w:hAnsi="Georgia" w:cs="Helvetica" w:hint="eastAsia"/>
-          <w:color w:val="000000"/>
-          <w:sz w:val="30"/>
-          <w:szCs w:val="30"/>
-          <w:highlight w:val="green"/>
-        </w:rPr>
-        <w:t>這應該是土耳其觀光產業的主要威脅事件和主要不動產價值忽視這個海峽</w:t>
-      </w:r>
-      <w:r>
-        <w:rPr>
-          <w:rFonts w:ascii="Georgia" w:eastAsia="Times New Roman" w:hAnsi="Georgia" w:cs="Helvetica"/>
-          <w:color w:val="000000"/>
-          <w:sz w:val="30"/>
-          <w:szCs w:val="30"/>
-        </w:rPr>
-        <w:t xml:space="preserve">, the government would close the channels immediately. So any kind of serious tanker accident in the area would be profound for the global commodity trade. Fog-ridden and sometimes </w:t>
-      </w:r>
-      <w:r>
-        <w:rPr>
-          <w:rFonts w:ascii="Georgia" w:eastAsia="Times New Roman" w:hAnsi="Georgia" w:cs="Helvetica"/>
-          <w:color w:val="FF0000"/>
-          <w:sz w:val="30"/>
-          <w:szCs w:val="30"/>
-        </w:rPr>
-        <w:t xml:space="preserve">beset </w:t>
-      </w:r>
-      <w:r>
-        <w:rPr>
-          <w:rFonts w:ascii="Georgia" w:eastAsia="Times New Roman" w:hAnsi="Georgia" w:cs="Helvetica"/>
-          <w:color w:val="000000"/>
-          <w:sz w:val="30"/>
-          <w:szCs w:val="30"/>
-        </w:rPr>
-        <w:t xml:space="preserve">by strong currents, the Bosporus and Dardanelles are </w:t>
-      </w:r>
-      <w:r>
-        <w:rPr>
-          <w:rFonts w:ascii="Georgia" w:eastAsia="Times New Roman" w:hAnsi="Georgia" w:cs="Helvetica"/>
-          <w:color w:val="FF0000"/>
-          <w:sz w:val="30"/>
-          <w:szCs w:val="30"/>
-        </w:rPr>
-        <w:t xml:space="preserve">prone </w:t>
-      </w:r>
-      <w:r>
-        <w:rPr>
-          <w:rFonts w:ascii="Georgia" w:eastAsia="Times New Roman" w:hAnsi="Georgia" w:cs="Helvetica"/>
-          <w:color w:val="000000"/>
-          <w:sz w:val="30"/>
-          <w:szCs w:val="30"/>
-        </w:rPr>
-        <w:t xml:space="preserve">to shipping </w:t>
-      </w:r>
-      <w:r>
-        <w:rPr>
-          <w:rFonts w:ascii="Georgia" w:eastAsia="Times New Roman" w:hAnsi="Georgia" w:cs="Helvetica"/>
-          <w:color w:val="FF0000"/>
-          <w:sz w:val="30"/>
-          <w:szCs w:val="30"/>
-        </w:rPr>
-        <w:t>mishaps</w:t>
+          <w:color w:val="FF0000"/>
+          <w:sz w:val="30"/>
+          <w:szCs w:val="30"/>
+        </w:rPr>
+        <w:t xml:space="preserve"> </w:t>
+      </w:r>
+      <w:r>
+        <w:rPr>
+          <w:rFonts w:ascii="Georgia" w:hAnsi="Georgia" w:cs="Helvetica" w:hint="eastAsia"/>
+          <w:color w:val="FF0000"/>
+          <w:sz w:val="30"/>
+          <w:szCs w:val="30"/>
+        </w:rPr>
+        <w:t>不幸事故</w:t>
       </w:r>
       <w:r>
         <w:rPr>
@@ -1617,6 +1696,15 @@
           <w:szCs w:val="30"/>
         </w:rPr>
         <w:t xml:space="preserve">curb </w:t>
+      </w:r>
+      <w:r>
+        <w:rPr>
+          <w:rFonts w:asciiTheme="minorEastAsia" w:hAnsiTheme="minorEastAsia" w:cs="PMingLiU" w:hint="eastAsia"/>
+          <w:color w:val="FF0000"/>
+          <w:sz w:val="30"/>
+          <w:szCs w:val="30"/>
+        </w:rPr>
+        <w:t>抑制</w:t>
       </w:r>
       <w:r>
         <w:rPr>

</xml_diff>

<commit_message>
vault backup: 2024-06-03 14:15:31
</commit_message>
<xml_diff>
--- a/language/2024-05-29.docx
+++ b/language/2024-05-29.docx
@@ -27,16 +27,37 @@
           <w:szCs w:val="30"/>
           <w:highlight w:val="green"/>
         </w:rPr>
-        <w:t>Take the price of oil</w:t>
-      </w:r>
-      <w:r>
-        <w:rPr>
-          <w:rFonts w:ascii="Georgia" w:eastAsia="Times New Roman" w:hAnsi="Georgia" w:cs="Helvetica"/>
-          <w:color w:val="000000"/>
-          <w:sz w:val="30"/>
-          <w:szCs w:val="30"/>
-        </w:rPr>
-        <w:t xml:space="preserve">, and double it. </w:t>
+        <w:t xml:space="preserve">Take the price of </w:t>
+      </w:r>
+      <w:proofErr w:type="gramStart"/>
+      <w:r>
+        <w:rPr>
+          <w:rFonts w:ascii="Georgia" w:eastAsia="Times New Roman" w:hAnsi="Georgia" w:cs="Helvetica"/>
+          <w:color w:val="000000"/>
+          <w:sz w:val="30"/>
+          <w:szCs w:val="30"/>
+          <w:highlight w:val="green"/>
+        </w:rPr>
+        <w:t>oil</w:t>
+      </w:r>
+      <w:r>
+        <w:rPr>
+          <w:rFonts w:ascii="Georgia" w:eastAsia="Times New Roman" w:hAnsi="Georgia" w:cs="Helvetica"/>
+          <w:color w:val="000000"/>
+          <w:sz w:val="30"/>
+          <w:szCs w:val="30"/>
+        </w:rPr>
+        <w:t>, and</w:t>
+      </w:r>
+      <w:proofErr w:type="gramEnd"/>
+      <w:r>
+        <w:rPr>
+          <w:rFonts w:ascii="Georgia" w:eastAsia="Times New Roman" w:hAnsi="Georgia" w:cs="Helvetica"/>
+          <w:color w:val="000000"/>
+          <w:sz w:val="30"/>
+          <w:szCs w:val="30"/>
+        </w:rPr>
+        <w:t xml:space="preserve"> double it. </w:t>
       </w:r>
       <w:r>
         <w:rPr>
@@ -93,12 +114,32 @@
       </w:r>
       <w:r>
         <w:rPr>
-          <w:rFonts w:asciiTheme="minorEastAsia" w:hAnsiTheme="minorEastAsia" w:cs="PMingLiU" w:hint="eastAsia"/>
-          <w:color w:val="000000"/>
-          <w:sz w:val="30"/>
-          <w:szCs w:val="30"/>
-        </w:rPr>
-        <w:t>這可能是任何情景的保守短期評估，這個評估裏，Terhran遵守通過威脅關閉海峽</w:t>
+          <w:rFonts w:asciiTheme="minorEastAsia" w:hAnsiTheme="minorEastAsia" w:cs="新細明體" w:hint="eastAsia"/>
+          <w:color w:val="000000"/>
+          <w:sz w:val="30"/>
+          <w:szCs w:val="30"/>
+        </w:rPr>
+        <w:t>這可能是任何情景的保守短期評估，這個評估裏，</w:t>
+      </w:r>
+      <w:proofErr w:type="spellStart"/>
+      <w:r>
+        <w:rPr>
+          <w:rFonts w:asciiTheme="minorEastAsia" w:hAnsiTheme="minorEastAsia" w:cs="新細明體" w:hint="eastAsia"/>
+          <w:color w:val="000000"/>
+          <w:sz w:val="30"/>
+          <w:szCs w:val="30"/>
+        </w:rPr>
+        <w:t>Terhran</w:t>
+      </w:r>
+      <w:proofErr w:type="spellEnd"/>
+      <w:r>
+        <w:rPr>
+          <w:rFonts w:asciiTheme="minorEastAsia" w:hAnsiTheme="minorEastAsia" w:cs="新細明體" w:hint="eastAsia"/>
+          <w:color w:val="000000"/>
+          <w:sz w:val="30"/>
+          <w:szCs w:val="30"/>
+        </w:rPr>
+        <w:t>遵守通過威脅關閉海峽</w:t>
       </w:r>
       <w:r>
         <w:rPr>
@@ -270,7 +311,7 @@
       </w:r>
       <w:r>
         <w:rPr>
-          <w:rFonts w:asciiTheme="minorEastAsia" w:hAnsiTheme="minorEastAsia" w:cs="PMingLiU" w:hint="eastAsia"/>
+          <w:rFonts w:asciiTheme="minorEastAsia" w:hAnsiTheme="minorEastAsia" w:cs="新細明體" w:hint="eastAsia"/>
           <w:color w:val="FF0000"/>
           <w:sz w:val="30"/>
           <w:szCs w:val="30"/>
@@ -360,7 +401,27 @@
           <w:sz w:val="27"/>
           <w:szCs w:val="27"/>
         </w:rPr>
-        <w:t>Source: Clarksons Research</w:t>
+        <w:t xml:space="preserve">Source: </w:t>
+      </w:r>
+      <w:proofErr w:type="spellStart"/>
+      <w:r>
+        <w:rPr>
+          <w:rFonts w:ascii="Helvetica" w:eastAsia="Times New Roman" w:hAnsi="Helvetica" w:cs="Helvetica"/>
+          <w:color w:val="000000"/>
+          <w:sz w:val="27"/>
+          <w:szCs w:val="27"/>
+        </w:rPr>
+        <w:t>Clarksons</w:t>
+      </w:r>
+      <w:proofErr w:type="spellEnd"/>
+      <w:r>
+        <w:rPr>
+          <w:rFonts w:ascii="Helvetica" w:eastAsia="Times New Roman" w:hAnsi="Helvetica" w:cs="Helvetica"/>
+          <w:color w:val="000000"/>
+          <w:sz w:val="27"/>
+          <w:szCs w:val="27"/>
+        </w:rPr>
+        <w:t xml:space="preserve"> Research</w:t>
       </w:r>
     </w:p>
     <w:p>
@@ -451,16 +512,38 @@
           <w:szCs w:val="27"/>
           <w:bdr w:val="single" w:sz="2" w:space="0" w:color="E5E7EB" w:frame="1"/>
         </w:rPr>
-        <w:t xml:space="preserve">Boats at the Øresund </w:t>
-      </w:r>
-      <w:r>
-        <w:rPr>
-          <w:rFonts w:ascii="Helvetica" w:eastAsia="Times New Roman" w:hAnsi="Helvetica" w:cs="Helvetica"/>
-          <w:color w:val="FF0000"/>
+        <w:t xml:space="preserve">Boats at the </w:t>
+      </w:r>
+      <w:proofErr w:type="spellStart"/>
+      <w:r>
+        <w:rPr>
+          <w:rFonts w:ascii="Helvetica" w:eastAsia="Times New Roman" w:hAnsi="Helvetica" w:cs="Helvetica"/>
+          <w:color w:val="000000"/>
           <w:sz w:val="27"/>
           <w:szCs w:val="27"/>
           <w:bdr w:val="single" w:sz="2" w:space="0" w:color="E5E7EB" w:frame="1"/>
         </w:rPr>
+        <w:t>Øresund</w:t>
+      </w:r>
+      <w:proofErr w:type="spellEnd"/>
+      <w:r>
+        <w:rPr>
+          <w:rFonts w:ascii="Helvetica" w:eastAsia="Times New Roman" w:hAnsi="Helvetica" w:cs="Helvetica"/>
+          <w:color w:val="000000"/>
+          <w:sz w:val="27"/>
+          <w:szCs w:val="27"/>
+          <w:bdr w:val="single" w:sz="2" w:space="0" w:color="E5E7EB" w:frame="1"/>
+        </w:rPr>
+        <w:t xml:space="preserve"> </w:t>
+      </w:r>
+      <w:r>
+        <w:rPr>
+          <w:rFonts w:ascii="Helvetica" w:eastAsia="Times New Roman" w:hAnsi="Helvetica" w:cs="Helvetica"/>
+          <w:color w:val="FF0000"/>
+          <w:sz w:val="27"/>
+          <w:szCs w:val="27"/>
+          <w:bdr w:val="single" w:sz="2" w:space="0" w:color="E5E7EB" w:frame="1"/>
+        </w:rPr>
         <w:t>junction</w:t>
       </w:r>
       <w:r>
@@ -501,7 +584,18 @@
           <w:szCs w:val="27"/>
           <w:bdr w:val="single" w:sz="2" w:space="0" w:color="E5E7EB" w:frame="1"/>
         </w:rPr>
-        <w:t>of the Danish Straits.</w:t>
+        <w:t xml:space="preserve">of the Danish </w:t>
+      </w:r>
+      <w:proofErr w:type="spellStart"/>
+      <w:r>
+        <w:rPr>
+          <w:rFonts w:ascii="Helvetica" w:eastAsia="Times New Roman" w:hAnsi="Helvetica" w:cs="Helvetica"/>
+          <w:color w:val="000000"/>
+          <w:sz w:val="27"/>
+          <w:szCs w:val="27"/>
+          <w:bdr w:val="single" w:sz="2" w:space="0" w:color="E5E7EB" w:frame="1"/>
+        </w:rPr>
+        <w:t>Straits.</w:t>
       </w:r>
       <w:r>
         <w:rPr>
@@ -513,7 +607,46 @@
           <w:szCs w:val="27"/>
           <w:bdr w:val="single" w:sz="2" w:space="0" w:color="E5E7EB" w:frame="1"/>
         </w:rPr>
-        <w:t>Photographer: Stephan Schulz/imageBROKER/Shutterstock</w:t>
+        <w:t>Photographer</w:t>
+      </w:r>
+      <w:proofErr w:type="spellEnd"/>
+      <w:r>
+        <w:rPr>
+          <w:rFonts w:ascii="Helvetica" w:eastAsia="Times New Roman" w:hAnsi="Helvetica" w:cs="Helvetica"/>
+          <w:i/>
+          <w:iCs/>
+          <w:color w:val="000000"/>
+          <w:sz w:val="27"/>
+          <w:szCs w:val="27"/>
+          <w:bdr w:val="single" w:sz="2" w:space="0" w:color="E5E7EB" w:frame="1"/>
+        </w:rPr>
+        <w:t>: Stephan Schulz/</w:t>
+      </w:r>
+      <w:proofErr w:type="spellStart"/>
+      <w:r>
+        <w:rPr>
+          <w:rFonts w:ascii="Helvetica" w:eastAsia="Times New Roman" w:hAnsi="Helvetica" w:cs="Helvetica"/>
+          <w:i/>
+          <w:iCs/>
+          <w:color w:val="000000"/>
+          <w:sz w:val="27"/>
+          <w:szCs w:val="27"/>
+          <w:bdr w:val="single" w:sz="2" w:space="0" w:color="E5E7EB" w:frame="1"/>
+        </w:rPr>
+        <w:t>imageBROKER</w:t>
+      </w:r>
+      <w:proofErr w:type="spellEnd"/>
+      <w:r>
+        <w:rPr>
+          <w:rFonts w:ascii="Helvetica" w:eastAsia="Times New Roman" w:hAnsi="Helvetica" w:cs="Helvetica"/>
+          <w:i/>
+          <w:iCs/>
+          <w:color w:val="000000"/>
+          <w:sz w:val="27"/>
+          <w:szCs w:val="27"/>
+          <w:bdr w:val="single" w:sz="2" w:space="0" w:color="E5E7EB" w:frame="1"/>
+        </w:rPr>
+        <w:t>/Shutterstock</w:t>
       </w:r>
     </w:p>
     <w:p>
@@ -571,7 +704,7 @@
       </w:r>
       <w:r>
         <w:rPr>
-          <w:rFonts w:asciiTheme="minorEastAsia" w:hAnsiTheme="minorEastAsia" w:cs="PMingLiU" w:hint="eastAsia"/>
+          <w:rFonts w:asciiTheme="minorEastAsia" w:hAnsiTheme="minorEastAsia" w:cs="新細明體" w:hint="eastAsia"/>
           <w:color w:val="FF0000"/>
           <w:sz w:val="30"/>
           <w:szCs w:val="30"/>
@@ -658,8 +791,42 @@
           <w:szCs w:val="21"/>
           <w:shd w:val="clear" w:color="auto" w:fill="FFFFFF"/>
         </w:rPr>
-        <w:t>ˈtreCH(ə)rəs</w:t>
-      </w:r>
+        <w:t>ˈ</w:t>
+      </w:r>
+      <w:proofErr w:type="spellStart"/>
+      <w:r>
+        <w:rPr>
+          <w:rFonts w:ascii="Roboto" w:hAnsi="Roboto"/>
+          <w:color w:val="5F6368"/>
+          <w:sz w:val="21"/>
+          <w:szCs w:val="21"/>
+          <w:shd w:val="clear" w:color="auto" w:fill="FFFFFF"/>
+        </w:rPr>
+        <w:t>treCH</w:t>
+      </w:r>
+      <w:proofErr w:type="spellEnd"/>
+      <w:r>
+        <w:rPr>
+          <w:rFonts w:ascii="Roboto" w:hAnsi="Roboto"/>
+          <w:color w:val="5F6368"/>
+          <w:sz w:val="21"/>
+          <w:szCs w:val="21"/>
+          <w:shd w:val="clear" w:color="auto" w:fill="FFFFFF"/>
+        </w:rPr>
+        <w:t>(ə)</w:t>
+      </w:r>
+      <w:proofErr w:type="spellStart"/>
+      <w:r>
+        <w:rPr>
+          <w:rFonts w:ascii="Roboto" w:hAnsi="Roboto"/>
+          <w:color w:val="5F6368"/>
+          <w:sz w:val="21"/>
+          <w:szCs w:val="21"/>
+          <w:shd w:val="clear" w:color="auto" w:fill="FFFFFF"/>
+        </w:rPr>
+        <w:t>rəs</w:t>
+      </w:r>
+      <w:proofErr w:type="spellEnd"/>
       <w:r>
         <w:rPr>
           <w:rFonts w:ascii="Georgia" w:hAnsi="Georgia" w:cs="Helvetica" w:hint="eastAsia"/>
@@ -769,7 +936,7 @@
       </w:r>
       <w:r>
         <w:rPr>
-          <w:rFonts w:asciiTheme="minorEastAsia" w:hAnsiTheme="minorEastAsia" w:cs="PMingLiU" w:hint="eastAsia"/>
+          <w:rFonts w:asciiTheme="minorEastAsia" w:hAnsiTheme="minorEastAsia" w:cs="新細明體" w:hint="eastAsia"/>
           <w:color w:val="FF0000"/>
           <w:sz w:val="30"/>
           <w:szCs w:val="30"/>
@@ -799,7 +966,7 @@
       </w:r>
       <w:r>
         <w:rPr>
-          <w:rFonts w:asciiTheme="minorEastAsia" w:hAnsiTheme="minorEastAsia" w:cs="PMingLiU" w:hint="eastAsia"/>
+          <w:rFonts w:asciiTheme="minorEastAsia" w:hAnsiTheme="minorEastAsia" w:cs="新細明體" w:hint="eastAsia"/>
           <w:color w:val="FF0000"/>
           <w:sz w:val="30"/>
           <w:szCs w:val="30"/>
@@ -902,7 +1069,7 @@
       </w:r>
       <w:r>
         <w:rPr>
-          <w:rFonts w:asciiTheme="minorEastAsia" w:hAnsiTheme="minorEastAsia" w:cs="PMingLiU" w:hint="eastAsia"/>
+          <w:rFonts w:asciiTheme="minorEastAsia" w:hAnsiTheme="minorEastAsia" w:cs="新細明體" w:hint="eastAsia"/>
           <w:color w:val="000000"/>
           <w:sz w:val="30"/>
           <w:szCs w:val="30"/>
@@ -1048,7 +1215,27 @@
           <w:sz w:val="27"/>
           <w:szCs w:val="27"/>
         </w:rPr>
-        <w:t>Source: Clarksons Research</w:t>
+        <w:t xml:space="preserve">Source: </w:t>
+      </w:r>
+      <w:proofErr w:type="spellStart"/>
+      <w:r>
+        <w:rPr>
+          <w:rFonts w:ascii="Helvetica" w:eastAsia="Times New Roman" w:hAnsi="Helvetica" w:cs="Helvetica"/>
+          <w:color w:val="000000"/>
+          <w:sz w:val="27"/>
+          <w:szCs w:val="27"/>
+        </w:rPr>
+        <w:t>Clarksons</w:t>
+      </w:r>
+      <w:proofErr w:type="spellEnd"/>
+      <w:r>
+        <w:rPr>
+          <w:rFonts w:ascii="Helvetica" w:eastAsia="Times New Roman" w:hAnsi="Helvetica" w:cs="Helvetica"/>
+          <w:color w:val="000000"/>
+          <w:sz w:val="27"/>
+          <w:szCs w:val="27"/>
+        </w:rPr>
+        <w:t xml:space="preserve"> Research</w:t>
       </w:r>
     </w:p>
     <w:p>
@@ -1139,7 +1326,18 @@
           <w:szCs w:val="27"/>
           <w:bdr w:val="single" w:sz="2" w:space="0" w:color="E5E7EB" w:frame="1"/>
         </w:rPr>
-        <w:t>A ship passes in front of Istanbul’s Fatih Mosque.</w:t>
+        <w:t xml:space="preserve">A ship passes in front of Istanbul’s Fatih </w:t>
+      </w:r>
+      <w:proofErr w:type="spellStart"/>
+      <w:r>
+        <w:rPr>
+          <w:rFonts w:ascii="Helvetica" w:eastAsia="Times New Roman" w:hAnsi="Helvetica" w:cs="Helvetica"/>
+          <w:color w:val="000000"/>
+          <w:sz w:val="27"/>
+          <w:szCs w:val="27"/>
+          <w:bdr w:val="single" w:sz="2" w:space="0" w:color="E5E7EB" w:frame="1"/>
+        </w:rPr>
+        <w:t>Mosque.</w:t>
       </w:r>
       <w:r>
         <w:rPr>
@@ -1151,7 +1349,46 @@
           <w:szCs w:val="27"/>
           <w:bdr w:val="single" w:sz="2" w:space="0" w:color="E5E7EB" w:frame="1"/>
         </w:rPr>
-        <w:t>Photographer: Diego Cupolo/NurPhoto/AP Photo</w:t>
+        <w:t>Photographer</w:t>
+      </w:r>
+      <w:proofErr w:type="spellEnd"/>
+      <w:r>
+        <w:rPr>
+          <w:rFonts w:ascii="Helvetica" w:eastAsia="Times New Roman" w:hAnsi="Helvetica" w:cs="Helvetica"/>
+          <w:i/>
+          <w:iCs/>
+          <w:color w:val="000000"/>
+          <w:sz w:val="27"/>
+          <w:szCs w:val="27"/>
+          <w:bdr w:val="single" w:sz="2" w:space="0" w:color="E5E7EB" w:frame="1"/>
+        </w:rPr>
+        <w:t>: Diego Cupolo/</w:t>
+      </w:r>
+      <w:proofErr w:type="spellStart"/>
+      <w:r>
+        <w:rPr>
+          <w:rFonts w:ascii="Helvetica" w:eastAsia="Times New Roman" w:hAnsi="Helvetica" w:cs="Helvetica"/>
+          <w:i/>
+          <w:iCs/>
+          <w:color w:val="000000"/>
+          <w:sz w:val="27"/>
+          <w:szCs w:val="27"/>
+          <w:bdr w:val="single" w:sz="2" w:space="0" w:color="E5E7EB" w:frame="1"/>
+        </w:rPr>
+        <w:t>NurPhoto</w:t>
+      </w:r>
+      <w:proofErr w:type="spellEnd"/>
+      <w:r>
+        <w:rPr>
+          <w:rFonts w:ascii="Helvetica" w:eastAsia="Times New Roman" w:hAnsi="Helvetica" w:cs="Helvetica"/>
+          <w:i/>
+          <w:iCs/>
+          <w:color w:val="000000"/>
+          <w:sz w:val="27"/>
+          <w:szCs w:val="27"/>
+          <w:bdr w:val="single" w:sz="2" w:space="0" w:color="E5E7EB" w:frame="1"/>
+        </w:rPr>
+        <w:t>/AP Photo</w:t>
       </w:r>
     </w:p>
     <w:p>
@@ -1237,15 +1474,27 @@
         </w:rPr>
         <w:t xml:space="preserve">opaque </w:t>
       </w:r>
-      <w:r>
-        <w:rPr>
-          <w:rFonts w:ascii="Georgia" w:eastAsia="Times New Roman" w:hAnsi="Georgia" w:cs="Helvetica"/>
-          <w:color w:val="000000"/>
-          <w:sz w:val="30"/>
-          <w:szCs w:val="30"/>
-          <w:highlight w:val="green"/>
-        </w:rPr>
-        <w:t xml:space="preserve">owner and insurance status—the </w:t>
+      <w:proofErr w:type="gramStart"/>
+      <w:r>
+        <w:rPr>
+          <w:rFonts w:ascii="Georgia" w:eastAsia="Times New Roman" w:hAnsi="Georgia" w:cs="Helvetica"/>
+          <w:color w:val="000000"/>
+          <w:sz w:val="30"/>
+          <w:szCs w:val="30"/>
+          <w:highlight w:val="green"/>
+        </w:rPr>
+        <w:t>owner</w:t>
+      </w:r>
+      <w:proofErr w:type="gramEnd"/>
+      <w:r>
+        <w:rPr>
+          <w:rFonts w:ascii="Georgia" w:eastAsia="Times New Roman" w:hAnsi="Georgia" w:cs="Helvetica"/>
+          <w:color w:val="000000"/>
+          <w:sz w:val="30"/>
+          <w:szCs w:val="30"/>
+          <w:highlight w:val="green"/>
+        </w:rPr>
+        <w:t xml:space="preserve"> and insurance status—the </w:t>
       </w:r>
       <w:r>
         <w:rPr>
@@ -1285,6 +1534,7 @@
         </w:rPr>
         <w:t xml:space="preserve">Should there be a major incident that threatened Turkey’s tourism industry and the value of prime real estate </w:t>
       </w:r>
+      <w:proofErr w:type="gramStart"/>
       <w:r>
         <w:rPr>
           <w:rFonts w:ascii="Georgia" w:eastAsia="Times New Roman" w:hAnsi="Georgia" w:cs="Helvetica"/>
@@ -1321,7 +1571,18 @@
           <w:szCs w:val="30"/>
           <w:highlight w:val="green"/>
         </w:rPr>
-        <w:t>the straits</w:t>
+        <w:t>the</w:t>
+      </w:r>
+      <w:proofErr w:type="gramEnd"/>
+      <w:r>
+        <w:rPr>
+          <w:rFonts w:ascii="Georgia" w:eastAsia="Times New Roman" w:hAnsi="Georgia" w:cs="Helvetica"/>
+          <w:color w:val="000000"/>
+          <w:sz w:val="30"/>
+          <w:szCs w:val="30"/>
+          <w:highlight w:val="green"/>
+        </w:rPr>
+        <w:t xml:space="preserve"> straits</w:t>
       </w:r>
       <w:r>
         <w:rPr>
@@ -1349,7 +1610,27 @@
           <w:sz w:val="30"/>
           <w:szCs w:val="30"/>
         </w:rPr>
-        <w:t xml:space="preserve">, the government would close the channels immediately. So any kind of serious tanker accident in the area would be profound for the global commodity trade. Fog-ridden and sometimes </w:t>
+        <w:t xml:space="preserve">, the government would close the channels immediately. </w:t>
+      </w:r>
+      <w:proofErr w:type="gramStart"/>
+      <w:r>
+        <w:rPr>
+          <w:rFonts w:ascii="Georgia" w:eastAsia="Times New Roman" w:hAnsi="Georgia" w:cs="Helvetica"/>
+          <w:color w:val="000000"/>
+          <w:sz w:val="30"/>
+          <w:szCs w:val="30"/>
+        </w:rPr>
+        <w:t>So</w:t>
+      </w:r>
+      <w:proofErr w:type="gramEnd"/>
+      <w:r>
+        <w:rPr>
+          <w:rFonts w:ascii="Georgia" w:eastAsia="Times New Roman" w:hAnsi="Georgia" w:cs="Helvetica"/>
+          <w:color w:val="000000"/>
+          <w:sz w:val="30"/>
+          <w:szCs w:val="30"/>
+        </w:rPr>
+        <w:t xml:space="preserve"> any kind of serious tanker accident in the area would be profound for the global commodity trade. Fog-ridden and sometimes </w:t>
       </w:r>
       <w:r>
         <w:rPr>
@@ -1369,6 +1650,7 @@
         </w:rPr>
         <w:t>[</w:t>
       </w:r>
+      <w:proofErr w:type="spellStart"/>
       <w:r>
         <w:rPr>
           <w:rFonts w:ascii="Roboto" w:hAnsi="Roboto"/>
@@ -1379,6 +1661,7 @@
         </w:rPr>
         <w:t>bəˈset</w:t>
       </w:r>
+      <w:proofErr w:type="spellEnd"/>
       <w:r>
         <w:rPr>
           <w:rFonts w:ascii="Georgia" w:hAnsi="Georgia" w:cs="Helvetica" w:hint="eastAsia"/>
@@ -1516,7 +1799,27 @@
           <w:szCs w:val="27"/>
         </w:rPr>
         <w:lastRenderedPageBreak/>
-        <w:t>Source: Clarksons Research</w:t>
+        <w:t xml:space="preserve">Source: </w:t>
+      </w:r>
+      <w:proofErr w:type="spellStart"/>
+      <w:r>
+        <w:rPr>
+          <w:rFonts w:ascii="Helvetica" w:eastAsia="Times New Roman" w:hAnsi="Helvetica" w:cs="Helvetica"/>
+          <w:color w:val="000000"/>
+          <w:sz w:val="27"/>
+          <w:szCs w:val="27"/>
+        </w:rPr>
+        <w:t>Clarksons</w:t>
+      </w:r>
+      <w:proofErr w:type="spellEnd"/>
+      <w:r>
+        <w:rPr>
+          <w:rFonts w:ascii="Helvetica" w:eastAsia="Times New Roman" w:hAnsi="Helvetica" w:cs="Helvetica"/>
+          <w:color w:val="000000"/>
+          <w:sz w:val="27"/>
+          <w:szCs w:val="27"/>
+        </w:rPr>
+        <w:t xml:space="preserve"> Research</w:t>
       </w:r>
     </w:p>
     <w:p>
@@ -1607,7 +1910,40 @@
           <w:szCs w:val="27"/>
           <w:bdr w:val="single" w:sz="2" w:space="0" w:color="E5E7EB" w:frame="1"/>
         </w:rPr>
-        <w:t>A container ship transits through the Cocoli Locks in the Panama Canal.</w:t>
+        <w:t xml:space="preserve">A container ship transits through the </w:t>
+      </w:r>
+      <w:proofErr w:type="spellStart"/>
+      <w:r>
+        <w:rPr>
+          <w:rFonts w:ascii="Helvetica" w:eastAsia="Times New Roman" w:hAnsi="Helvetica" w:cs="Helvetica"/>
+          <w:color w:val="000000"/>
+          <w:sz w:val="27"/>
+          <w:szCs w:val="27"/>
+          <w:bdr w:val="single" w:sz="2" w:space="0" w:color="E5E7EB" w:frame="1"/>
+        </w:rPr>
+        <w:t>Cocoli</w:t>
+      </w:r>
+      <w:proofErr w:type="spellEnd"/>
+      <w:r>
+        <w:rPr>
+          <w:rFonts w:ascii="Helvetica" w:eastAsia="Times New Roman" w:hAnsi="Helvetica" w:cs="Helvetica"/>
+          <w:color w:val="000000"/>
+          <w:sz w:val="27"/>
+          <w:szCs w:val="27"/>
+          <w:bdr w:val="single" w:sz="2" w:space="0" w:color="E5E7EB" w:frame="1"/>
+        </w:rPr>
+        <w:t xml:space="preserve"> Locks in the Panama </w:t>
+      </w:r>
+      <w:proofErr w:type="spellStart"/>
+      <w:r>
+        <w:rPr>
+          <w:rFonts w:ascii="Helvetica" w:eastAsia="Times New Roman" w:hAnsi="Helvetica" w:cs="Helvetica"/>
+          <w:color w:val="000000"/>
+          <w:sz w:val="27"/>
+          <w:szCs w:val="27"/>
+          <w:bdr w:val="single" w:sz="2" w:space="0" w:color="E5E7EB" w:frame="1"/>
+        </w:rPr>
+        <w:t>Canal.</w:t>
       </w:r>
       <w:r>
         <w:rPr>
@@ -1619,7 +1955,20 @@
           <w:szCs w:val="27"/>
           <w:bdr w:val="single" w:sz="2" w:space="0" w:color="E5E7EB" w:frame="1"/>
         </w:rPr>
-        <w:t>Photographer: Bienvenido Velasco/EPA-EFE/Shutterstock</w:t>
+        <w:t>Photographer</w:t>
+      </w:r>
+      <w:proofErr w:type="spellEnd"/>
+      <w:r>
+        <w:rPr>
+          <w:rFonts w:ascii="Helvetica" w:eastAsia="Times New Roman" w:hAnsi="Helvetica" w:cs="Helvetica"/>
+          <w:i/>
+          <w:iCs/>
+          <w:color w:val="000000"/>
+          <w:sz w:val="27"/>
+          <w:szCs w:val="27"/>
+          <w:bdr w:val="single" w:sz="2" w:space="0" w:color="E5E7EB" w:frame="1"/>
+        </w:rPr>
+        <w:t>: Bienvenido Velasco/EPA-EFE/Shutterstock</w:t>
       </w:r>
     </w:p>
     <w:p>
@@ -1664,7 +2013,27 @@
           <w:sz w:val="30"/>
           <w:szCs w:val="30"/>
         </w:rPr>
-        <w:t>by a vast artificial lake—Lake Gatún—that allows the locks below to fill so ships can cut between the Atlantic and Pacific oceans. Climate change has </w:t>
+        <w:t xml:space="preserve">by a vast artificial lake—Lake </w:t>
+      </w:r>
+      <w:proofErr w:type="spellStart"/>
+      <w:r>
+        <w:rPr>
+          <w:rFonts w:ascii="Georgia" w:eastAsia="Times New Roman" w:hAnsi="Georgia" w:cs="Helvetica"/>
+          <w:color w:val="000000"/>
+          <w:sz w:val="30"/>
+          <w:szCs w:val="30"/>
+        </w:rPr>
+        <w:t>Gatún</w:t>
+      </w:r>
+      <w:proofErr w:type="spellEnd"/>
+      <w:r>
+        <w:rPr>
+          <w:rFonts w:ascii="Georgia" w:eastAsia="Times New Roman" w:hAnsi="Georgia" w:cs="Helvetica"/>
+          <w:color w:val="000000"/>
+          <w:sz w:val="30"/>
+          <w:szCs w:val="30"/>
+        </w:rPr>
+        <w:t>—that allows the locks below to fill so ships can cut between the Atlantic and Pacific oceans. Climate change has </w:t>
       </w:r>
       <w:hyperlink r:id="rId13" w:tgtFrame="_blank" w:tooltip="Panama Canal Jam Sends Ships Sailing Continents Out of Way (2)" w:history="1">
         <w:r>
@@ -1676,7 +2045,31 @@
             <w:u w:val="single"/>
             <w:bdr w:val="single" w:sz="2" w:space="0" w:color="E5E7EB" w:frame="1"/>
           </w:rPr>
-          <w:t>lowered Gatún’s water levels</w:t>
+          <w:t xml:space="preserve">lowered </w:t>
+        </w:r>
+        <w:proofErr w:type="spellStart"/>
+        <w:r>
+          <w:rPr>
+            <w:rFonts w:ascii="Georgia" w:eastAsia="Times New Roman" w:hAnsi="Georgia" w:cs="Helvetica"/>
+            <w:color w:val="0000FF"/>
+            <w:sz w:val="30"/>
+            <w:szCs w:val="30"/>
+            <w:u w:val="single"/>
+            <w:bdr w:val="single" w:sz="2" w:space="0" w:color="E5E7EB" w:frame="1"/>
+          </w:rPr>
+          <w:t>Gatún’s</w:t>
+        </w:r>
+        <w:proofErr w:type="spellEnd"/>
+        <w:r>
+          <w:rPr>
+            <w:rFonts w:ascii="Georgia" w:eastAsia="Times New Roman" w:hAnsi="Georgia" w:cs="Helvetica"/>
+            <w:color w:val="0000FF"/>
+            <w:sz w:val="30"/>
+            <w:szCs w:val="30"/>
+            <w:u w:val="single"/>
+            <w:bdr w:val="single" w:sz="2" w:space="0" w:color="E5E7EB" w:frame="1"/>
+          </w:rPr>
+          <w:t xml:space="preserve"> water levels</w:t>
         </w:r>
       </w:hyperlink>
       <w:r>
@@ -1699,7 +2092,7 @@
       </w:r>
       <w:r>
         <w:rPr>
-          <w:rFonts w:asciiTheme="minorEastAsia" w:hAnsiTheme="minorEastAsia" w:cs="PMingLiU" w:hint="eastAsia"/>
+          <w:rFonts w:asciiTheme="minorEastAsia" w:hAnsiTheme="minorEastAsia" w:cs="新細明體" w:hint="eastAsia"/>
           <w:color w:val="FF0000"/>
           <w:sz w:val="30"/>
           <w:szCs w:val="30"/>
@@ -1713,7 +2106,27 @@
           <w:sz w:val="30"/>
           <w:szCs w:val="30"/>
         </w:rPr>
-        <w:t xml:space="preserve">how many vessels can pass. The dry weather last year has choked vessel traffic and cost shippers millions of dollars. </w:t>
+        <w:t xml:space="preserve">how many vessels can pass. The dry weather last year </w:t>
+      </w:r>
+      <w:proofErr w:type="gramStart"/>
+      <w:r>
+        <w:rPr>
+          <w:rFonts w:ascii="Georgia" w:eastAsia="Times New Roman" w:hAnsi="Georgia" w:cs="Helvetica"/>
+          <w:color w:val="000000"/>
+          <w:sz w:val="30"/>
+          <w:szCs w:val="30"/>
+        </w:rPr>
+        <w:t>has choked</w:t>
+      </w:r>
+      <w:proofErr w:type="gramEnd"/>
+      <w:r>
+        <w:rPr>
+          <w:rFonts w:ascii="Georgia" w:eastAsia="Times New Roman" w:hAnsi="Georgia" w:cs="Helvetica"/>
+          <w:color w:val="000000"/>
+          <w:sz w:val="30"/>
+          <w:szCs w:val="30"/>
+        </w:rPr>
+        <w:t xml:space="preserve"> vessel traffic and cost shippers millions of dollars. </w:t>
       </w:r>
       <w:r>
         <w:rPr>
@@ -1791,26 +2204,52 @@
           <w:sz w:val="30"/>
           <w:szCs w:val="30"/>
         </w:rPr>
-        <w:t xml:space="preserve"> anticipated in </w:t>
-      </w:r>
-      <w:r>
-        <w:rPr>
-          <w:rFonts w:ascii="Georgia" w:eastAsia="Times New Roman" w:hAnsi="Georgia" w:cs="Helvetica"/>
-          <w:color w:val="000000"/>
-          <w:sz w:val="30"/>
-          <w:szCs w:val="30"/>
-          <w:highlight w:val="green"/>
-        </w:rPr>
-        <w:t>late summer</w:t>
-      </w:r>
-      <w:r>
-        <w:rPr>
-          <w:rFonts w:ascii="Georgia" w:eastAsia="Times New Roman" w:hAnsi="Georgia" w:cs="Helvetica"/>
-          <w:color w:val="000000"/>
-          <w:sz w:val="30"/>
-          <w:szCs w:val="30"/>
-        </w:rPr>
-        <w:t xml:space="preserve"> is expected to improve conditions. But daily traffic remains below the long-term average of 35 ships per day, and the canal authority will need at least the rest of this year to fully recover from the 2023 </w:t>
+        <w:t xml:space="preserve"> anticipated </w:t>
+      </w:r>
+      <w:r>
+        <w:rPr>
+          <w:rFonts w:ascii="Georgia" w:eastAsia="Times New Roman" w:hAnsi="Georgia" w:cs="Helvetica"/>
+          <w:color w:val="FF0000"/>
+          <w:sz w:val="30"/>
+          <w:szCs w:val="30"/>
+        </w:rPr>
+        <w:t>in late summer</w:t>
+      </w:r>
+      <w:r>
+        <w:rPr>
+          <w:rFonts w:ascii="Georgia" w:hAnsi="Georgia" w:cs="Helvetica" w:hint="eastAsia"/>
+          <w:color w:val="FF0000"/>
+          <w:sz w:val="30"/>
+          <w:szCs w:val="30"/>
+        </w:rPr>
+        <w:t xml:space="preserve"> </w:t>
+      </w:r>
+      <w:r>
+        <w:rPr>
+          <w:rFonts w:ascii="Georgia" w:hAnsi="Georgia" w:cs="Helvetica" w:hint="eastAsia"/>
+          <w:color w:val="FF0000"/>
+          <w:sz w:val="30"/>
+          <w:szCs w:val="30"/>
+        </w:rPr>
+        <w:t>夏末</w:t>
+      </w:r>
+      <w:r>
+        <w:rPr>
+          <w:rFonts w:ascii="Georgia" w:eastAsia="Times New Roman" w:hAnsi="Georgia" w:cs="Helvetica"/>
+          <w:color w:val="FF0000"/>
+          <w:sz w:val="30"/>
+          <w:szCs w:val="30"/>
+        </w:rPr>
+        <w:t xml:space="preserve"> </w:t>
+      </w:r>
+      <w:r>
+        <w:rPr>
+          <w:rFonts w:ascii="Georgia" w:eastAsia="Times New Roman" w:hAnsi="Georgia" w:cs="Helvetica"/>
+          <w:color w:val="000000"/>
+          <w:sz w:val="30"/>
+          <w:szCs w:val="30"/>
+        </w:rPr>
+        <w:t xml:space="preserve">is expected to improve conditions. But daily traffic remains below the long-term average of 35 ships per day, and the canal authority will need at least the rest of this year to fully recover from the 2023 </w:t>
       </w:r>
       <w:r>
         <w:rPr>

</xml_diff>

<commit_message>
vault backup: 2024-06-03 20:12:02
</commit_message>
<xml_diff>
--- a/language/2024-05-29.docx
+++ b/language/2024-05-29.docx
@@ -27,46 +27,6 @@
           <w:szCs w:val="30"/>
           <w:highlight w:val="green"/>
         </w:rPr>
-        <w:t xml:space="preserve">Take the price of </w:t>
-      </w:r>
-      <w:proofErr w:type="gramStart"/>
-      <w:r>
-        <w:rPr>
-          <w:rFonts w:ascii="Georgia" w:eastAsia="Times New Roman" w:hAnsi="Georgia" w:cs="Helvetica"/>
-          <w:color w:val="000000"/>
-          <w:sz w:val="30"/>
-          <w:szCs w:val="30"/>
-          <w:highlight w:val="green"/>
-        </w:rPr>
-        <w:t>oil</w:t>
-      </w:r>
-      <w:r>
-        <w:rPr>
-          <w:rFonts w:ascii="Georgia" w:eastAsia="Times New Roman" w:hAnsi="Georgia" w:cs="Helvetica"/>
-          <w:color w:val="000000"/>
-          <w:sz w:val="30"/>
-          <w:szCs w:val="30"/>
-        </w:rPr>
-        <w:t>, and</w:t>
-      </w:r>
-      <w:proofErr w:type="gramEnd"/>
-      <w:r>
-        <w:rPr>
-          <w:rFonts w:ascii="Georgia" w:eastAsia="Times New Roman" w:hAnsi="Georgia" w:cs="Helvetica"/>
-          <w:color w:val="000000"/>
-          <w:sz w:val="30"/>
-          <w:szCs w:val="30"/>
-        </w:rPr>
-        <w:t xml:space="preserve"> double it. </w:t>
-      </w:r>
-      <w:r>
-        <w:rPr>
-          <w:rFonts w:ascii="Georgia" w:eastAsia="Times New Roman" w:hAnsi="Georgia" w:cs="Helvetica"/>
-          <w:color w:val="000000"/>
-          <w:sz w:val="30"/>
-          <w:szCs w:val="30"/>
-          <w:highlight w:val="green"/>
-        </w:rPr>
         <w:t xml:space="preserve">That’s probably a conservative short-term assessment of any scenario in which Tehran follows through on threats </w:t>
       </w:r>
       <w:r>
@@ -114,7 +74,7 @@
       </w:r>
       <w:r>
         <w:rPr>
-          <w:rFonts w:asciiTheme="minorEastAsia" w:hAnsiTheme="minorEastAsia" w:cs="新細明體" w:hint="eastAsia"/>
+          <w:rFonts w:asciiTheme="minorEastAsia" w:hAnsiTheme="minorEastAsia" w:cs="PMingLiU" w:hint="eastAsia"/>
           <w:color w:val="000000"/>
           <w:sz w:val="30"/>
           <w:szCs w:val="30"/>
@@ -124,7 +84,7 @@
       <w:proofErr w:type="spellStart"/>
       <w:r>
         <w:rPr>
-          <w:rFonts w:asciiTheme="minorEastAsia" w:hAnsiTheme="minorEastAsia" w:cs="新細明體" w:hint="eastAsia"/>
+          <w:rFonts w:asciiTheme="minorEastAsia" w:hAnsiTheme="minorEastAsia" w:cs="PMingLiU" w:hint="eastAsia"/>
           <w:color w:val="000000"/>
           <w:sz w:val="30"/>
           <w:szCs w:val="30"/>
@@ -134,7 +94,7 @@
       <w:proofErr w:type="spellEnd"/>
       <w:r>
         <w:rPr>
-          <w:rFonts w:asciiTheme="minorEastAsia" w:hAnsiTheme="minorEastAsia" w:cs="新細明體" w:hint="eastAsia"/>
+          <w:rFonts w:asciiTheme="minorEastAsia" w:hAnsiTheme="minorEastAsia" w:cs="PMingLiU" w:hint="eastAsia"/>
           <w:color w:val="000000"/>
           <w:sz w:val="30"/>
           <w:szCs w:val="30"/>
@@ -258,7 +218,6 @@
       <w:r>
         <w:rPr>
           <w:rFonts w:ascii="Georgia" w:eastAsia="Times New Roman" w:hAnsi="Georgia" w:cs="Helvetica"/>
-          <w:color w:val="FF0000"/>
           <w:sz w:val="30"/>
           <w:szCs w:val="30"/>
         </w:rPr>
@@ -267,7 +226,6 @@
       <w:r>
         <w:rPr>
           <w:rFonts w:ascii="Georgia" w:hAnsi="Georgia" w:cs="Helvetica" w:hint="eastAsia"/>
-          <w:color w:val="FF0000"/>
           <w:sz w:val="30"/>
           <w:szCs w:val="30"/>
         </w:rPr>
@@ -276,7 +234,6 @@
       <w:r>
         <w:rPr>
           <w:rFonts w:ascii="Georgia" w:hAnsi="Georgia" w:cs="Helvetica" w:hint="eastAsia"/>
-          <w:color w:val="FF0000"/>
           <w:sz w:val="30"/>
           <w:szCs w:val="30"/>
         </w:rPr>
@@ -285,7 +242,6 @@
       <w:r>
         <w:rPr>
           <w:rFonts w:ascii="Georgia" w:eastAsia="Times New Roman" w:hAnsi="Georgia" w:cs="Helvetica"/>
-          <w:color w:val="FF0000"/>
           <w:sz w:val="30"/>
           <w:szCs w:val="30"/>
         </w:rPr>
@@ -311,7 +267,7 @@
       </w:r>
       <w:r>
         <w:rPr>
-          <w:rFonts w:asciiTheme="minorEastAsia" w:hAnsiTheme="minorEastAsia" w:cs="新細明體" w:hint="eastAsia"/>
+          <w:rFonts w:asciiTheme="minorEastAsia" w:hAnsiTheme="minorEastAsia" w:cs="PMingLiU" w:hint="eastAsia"/>
           <w:color w:val="FF0000"/>
           <w:sz w:val="30"/>
           <w:szCs w:val="30"/>
@@ -435,63 +391,6 @@
           <w:szCs w:val="27"/>
         </w:rPr>
       </w:pPr>
-      <w:r>
-        <w:rPr>
-          <w:rFonts w:ascii="Helvetica" w:eastAsia="Times New Roman" w:hAnsi="Helvetica" w:cs="Helvetica"/>
-          <w:noProof/>
-          <w:color w:val="000000"/>
-          <w:sz w:val="27"/>
-          <w:szCs w:val="27"/>
-        </w:rPr>
-        <w:drawing>
-          <wp:inline distT="0" distB="0" distL="0" distR="0" wp14:anchorId="669B4CA6" wp14:editId="65AEF416">
-            <wp:extent cx="9144000" cy="6104890"/>
-            <wp:effectExtent l="0" t="0" r="0" b="0"/>
-            <wp:docPr id="1851714169" name="Picture 5" descr="Boats crossing Oeresund junction north of Copenhagen, behind it an ocean-going vessel, Copenhagen, Denmark (Danish straits), 2023."/>
-            <wp:cNvGraphicFramePr>
-              <a:graphicFrameLocks xmlns:a="http://schemas.openxmlformats.org/drawingml/2006/main" noChangeAspect="1"/>
-            </wp:cNvGraphicFramePr>
-            <a:graphic xmlns:a="http://schemas.openxmlformats.org/drawingml/2006/main">
-              <a:graphicData uri="http://schemas.openxmlformats.org/drawingml/2006/picture">
-                <pic:pic xmlns:pic="http://schemas.openxmlformats.org/drawingml/2006/picture">
-                  <pic:nvPicPr>
-                    <pic:cNvPr id="0" name="Picture 10" descr="Boats crossing Oeresund junction north of Copenhagen, behind it an ocean-going vessel, Copenhagen, Denmark (Danish straits), 2023."/>
-                    <pic:cNvPicPr>
-                      <a:picLocks noChangeAspect="1" noChangeArrowheads="1"/>
-                    </pic:cNvPicPr>
-                  </pic:nvPicPr>
-                  <pic:blipFill>
-                    <a:blip r:embed="rId8">
-                      <a:extLst>
-                        <a:ext uri="{28A0092B-C50C-407E-A947-70E740481C1C}">
-                          <a14:useLocalDpi xmlns:a14="http://schemas.microsoft.com/office/drawing/2010/main" val="0"/>
-                        </a:ext>
-                      </a:extLst>
-                    </a:blip>
-                    <a:srcRect/>
-                    <a:stretch>
-                      <a:fillRect/>
-                    </a:stretch>
-                  </pic:blipFill>
-                  <pic:spPr bwMode="auto">
-                    <a:xfrm>
-                      <a:off x="0" y="0"/>
-                      <a:ext cx="9144000" cy="6104890"/>
-                    </a:xfrm>
-                    <a:prstGeom prst="rect">
-                      <a:avLst/>
-                    </a:prstGeom>
-                    <a:noFill/>
-                    <a:ln>
-                      <a:noFill/>
-                    </a:ln>
-                  </pic:spPr>
-                </pic:pic>
-              </a:graphicData>
-            </a:graphic>
-          </wp:inline>
-        </w:drawing>
-      </w:r>
     </w:p>
     <w:p>
       <w:pPr>
@@ -691,21 +590,19 @@
           <w:sz w:val="30"/>
           <w:szCs w:val="30"/>
         </w:rPr>
-        <w:t xml:space="preserve">oil exports must pass near the coastline of </w:t>
-      </w:r>
-      <w:r>
-        <w:rPr>
-          <w:rFonts w:ascii="Georgia" w:eastAsia="Times New Roman" w:hAnsi="Georgia" w:cs="Helvetica"/>
-          <w:color w:val="FF0000"/>
-          <w:sz w:val="30"/>
-          <w:szCs w:val="30"/>
-        </w:rPr>
-        <w:t>Denmark</w:t>
-      </w:r>
-      <w:r>
-        <w:rPr>
-          <w:rFonts w:asciiTheme="minorEastAsia" w:hAnsiTheme="minorEastAsia" w:cs="新細明體" w:hint="eastAsia"/>
-          <w:color w:val="FF0000"/>
+        <w:t xml:space="preserve">oil exports must pass near the coastline </w:t>
+      </w:r>
+      <w:r>
+        <w:rPr>
+          <w:rFonts w:ascii="Georgia" w:eastAsia="Times New Roman" w:hAnsi="Georgia" w:cs="Helvetica"/>
+          <w:sz w:val="30"/>
+          <w:szCs w:val="30"/>
+        </w:rPr>
+        <w:t>of Denmark</w:t>
+      </w:r>
+      <w:r>
+        <w:rPr>
+          <w:rFonts w:asciiTheme="minorEastAsia" w:hAnsiTheme="minorEastAsia" w:cs="PMingLiU" w:hint="eastAsia"/>
           <w:sz w:val="30"/>
           <w:szCs w:val="30"/>
         </w:rPr>
@@ -714,7 +611,6 @@
       <w:r>
         <w:rPr>
           <w:rFonts w:ascii="Georgia" w:eastAsia="Times New Roman" w:hAnsi="Georgia" w:cs="Helvetica"/>
-          <w:color w:val="FF0000"/>
           <w:sz w:val="30"/>
           <w:szCs w:val="30"/>
         </w:rPr>
@@ -936,7 +832,7 @@
       </w:r>
       <w:r>
         <w:rPr>
-          <w:rFonts w:asciiTheme="minorEastAsia" w:hAnsiTheme="minorEastAsia" w:cs="新細明體" w:hint="eastAsia"/>
+          <w:rFonts w:asciiTheme="minorEastAsia" w:hAnsiTheme="minorEastAsia" w:cs="PMingLiU" w:hint="eastAsia"/>
           <w:color w:val="FF0000"/>
           <w:sz w:val="30"/>
           <w:szCs w:val="30"/>
@@ -966,7 +862,7 @@
       </w:r>
       <w:r>
         <w:rPr>
-          <w:rFonts w:asciiTheme="minorEastAsia" w:hAnsiTheme="minorEastAsia" w:cs="新細明體" w:hint="eastAsia"/>
+          <w:rFonts w:asciiTheme="minorEastAsia" w:hAnsiTheme="minorEastAsia" w:cs="PMingLiU" w:hint="eastAsia"/>
           <w:color w:val="FF0000"/>
           <w:sz w:val="30"/>
           <w:szCs w:val="30"/>
@@ -994,7 +890,7 @@
         </w:rPr>
         <w:t>safety records and inadequate insurance cover—to get around a </w:t>
       </w:r>
-      <w:hyperlink r:id="rId9" w:tgtFrame="_blank" w:tooltip="Vital Oil Chokepoint Gets Caught Up in EU’s Sanctions on Russia" w:history="1">
+      <w:hyperlink r:id="rId8" w:tgtFrame="_blank" w:tooltip="Vital Oil Chokepoint Gets Caught Up in EU’s Sanctions on Russia" w:history="1">
         <w:r>
           <w:rPr>
             <w:rFonts w:ascii="Georgia" w:eastAsia="Times New Roman" w:hAnsi="Georgia" w:cs="Helvetica"/>
@@ -1025,17 +921,7 @@
           <w:sz w:val="30"/>
           <w:szCs w:val="30"/>
         </w:rPr>
-        <w:t xml:space="preserve">. The captains of many of these ships are </w:t>
-      </w:r>
-      <w:r>
-        <w:rPr>
-          <w:rFonts w:ascii="Georgia" w:eastAsia="Times New Roman" w:hAnsi="Georgia" w:cs="Helvetica"/>
-          <w:color w:val="000000"/>
-          <w:sz w:val="30"/>
-          <w:szCs w:val="30"/>
-        </w:rPr>
-        <w:lastRenderedPageBreak/>
-        <w:t xml:space="preserve">increasingly choosing to navigate the straits without assistance, </w:t>
+        <w:t xml:space="preserve">. The captains of many of these ships are increasingly choosing to navigate the straits without assistance, </w:t>
       </w:r>
       <w:r>
         <w:rPr>
@@ -1069,7 +955,7 @@
       </w:r>
       <w:r>
         <w:rPr>
-          <w:rFonts w:asciiTheme="minorEastAsia" w:hAnsiTheme="minorEastAsia" w:cs="新細明體" w:hint="eastAsia"/>
+          <w:rFonts w:asciiTheme="minorEastAsia" w:hAnsiTheme="minorEastAsia" w:cs="PMingLiU" w:hint="eastAsia"/>
           <w:color w:val="000000"/>
           <w:sz w:val="30"/>
           <w:szCs w:val="30"/>
@@ -1249,63 +1135,6 @@
           <w:szCs w:val="27"/>
         </w:rPr>
       </w:pPr>
-      <w:r>
-        <w:rPr>
-          <w:rFonts w:ascii="Helvetica" w:eastAsia="Times New Roman" w:hAnsi="Helvetica" w:cs="Helvetica"/>
-          <w:noProof/>
-          <w:color w:val="000000"/>
-          <w:sz w:val="27"/>
-          <w:szCs w:val="27"/>
-        </w:rPr>
-        <w:drawing>
-          <wp:inline distT="0" distB="0" distL="0" distR="0" wp14:anchorId="6ED8680D" wp14:editId="698E0B26">
-            <wp:extent cx="9144000" cy="6099810"/>
-            <wp:effectExtent l="0" t="0" r="0" b="0"/>
-            <wp:docPr id="1521128462" name="Picture 4" descr="On 28 June 2023, hundreds of cargo boats, transport ships and private vessels navigated the Bosphorus Straits and Marmara Sea near Istanbul, Turkey, making the Turkish water ways one of the busiest maritime traffic areas in the world. Above, a cargo vessel passes in front of the Fatih mosque."/>
-            <wp:cNvGraphicFramePr>
-              <a:graphicFrameLocks xmlns:a="http://schemas.openxmlformats.org/drawingml/2006/main" noChangeAspect="1"/>
-            </wp:cNvGraphicFramePr>
-            <a:graphic xmlns:a="http://schemas.openxmlformats.org/drawingml/2006/main">
-              <a:graphicData uri="http://schemas.openxmlformats.org/drawingml/2006/picture">
-                <pic:pic xmlns:pic="http://schemas.openxmlformats.org/drawingml/2006/picture">
-                  <pic:nvPicPr>
-                    <pic:cNvPr id="0" name="Picture 11" descr="On 28 June 2023, hundreds of cargo boats, transport ships and private vessels navigated the Bosphorus Straits and Marmara Sea near Istanbul, Turkey, making the Turkish water ways one of the busiest maritime traffic areas in the world. Above, a cargo vessel passes in front of the Fatih mosque."/>
-                    <pic:cNvPicPr>
-                      <a:picLocks noChangeAspect="1" noChangeArrowheads="1"/>
-                    </pic:cNvPicPr>
-                  </pic:nvPicPr>
-                  <pic:blipFill>
-                    <a:blip r:embed="rId10">
-                      <a:extLst>
-                        <a:ext uri="{28A0092B-C50C-407E-A947-70E740481C1C}">
-                          <a14:useLocalDpi xmlns:a14="http://schemas.microsoft.com/office/drawing/2010/main" val="0"/>
-                        </a:ext>
-                      </a:extLst>
-                    </a:blip>
-                    <a:srcRect/>
-                    <a:stretch>
-                      <a:fillRect/>
-                    </a:stretch>
-                  </pic:blipFill>
-                  <pic:spPr bwMode="auto">
-                    <a:xfrm>
-                      <a:off x="0" y="0"/>
-                      <a:ext cx="9144000" cy="6099810"/>
-                    </a:xfrm>
-                    <a:prstGeom prst="rect">
-                      <a:avLst/>
-                    </a:prstGeom>
-                    <a:noFill/>
-                    <a:ln>
-                      <a:noFill/>
-                    </a:ln>
-                  </pic:spPr>
-                </pic:pic>
-              </a:graphicData>
-            </a:graphic>
-          </wp:inline>
-        </w:drawing>
-      </w:r>
     </w:p>
     <w:p>
       <w:pPr>
@@ -1402,7 +1231,7 @@
         <w:shd w:val="clear" w:color="auto" w:fill="FFFFFF"/>
         <w:spacing w:after="360" w:line="450" w:lineRule="atLeast"/>
         <w:rPr>
-          <w:rFonts w:ascii="Georgia" w:eastAsia="Times New Roman" w:hAnsi="Georgia" w:cs="Helvetica"/>
+          <w:rFonts w:ascii="Georgia" w:hAnsi="Georgia" w:cs="Helvetica"/>
           <w:color w:val="000000"/>
           <w:sz w:val="30"/>
           <w:szCs w:val="30"/>
@@ -1749,582 +1578,8 @@
           <w:sz w:val="30"/>
           <w:szCs w:val="30"/>
         </w:rPr>
-        <w:t>. </w:t>
-      </w:r>
-      <w:hyperlink r:id="rId11" w:tgtFrame="_blank" w:tooltip="Hundreds of Ships Stuck as Turkish Strait Closed by Wildfires" w:history="1">
-        <w:r>
-          <w:rPr>
-            <w:rFonts w:ascii="Georgia" w:eastAsia="Times New Roman" w:hAnsi="Georgia" w:cs="Helvetica"/>
-            <w:color w:val="0000FF"/>
-            <w:sz w:val="30"/>
-            <w:szCs w:val="30"/>
-            <w:u w:val="single"/>
-            <w:bdr w:val="single" w:sz="2" w:space="0" w:color="E5E7EB" w:frame="1"/>
-          </w:rPr>
-          <w:t>Wildfires</w:t>
-        </w:r>
-      </w:hyperlink>
-      <w:r>
-        <w:rPr>
-          <w:rFonts w:ascii="Georgia" w:eastAsia="Times New Roman" w:hAnsi="Georgia" w:cs="Helvetica"/>
-          <w:color w:val="000000"/>
-          <w:sz w:val="30"/>
-          <w:szCs w:val="30"/>
-        </w:rPr>
-        <w:t> also forced the government to close the straits for two days in 2023 to allow emergency services to reach affected areas.</w:t>
-      </w:r>
-    </w:p>
-    <w:p>
-      <w:pPr>
-        <w:pBdr>
-          <w:top w:val="single" w:sz="2" w:space="0" w:color="E5E7EB"/>
-          <w:left w:val="single" w:sz="2" w:space="0" w:color="E5E7EB"/>
-          <w:bottom w:val="single" w:sz="2" w:space="0" w:color="E5E7EB"/>
-          <w:right w:val="single" w:sz="2" w:space="0" w:color="E5E7EB"/>
-        </w:pBdr>
-        <w:shd w:val="clear" w:color="auto" w:fill="FFFFFF"/>
-        <w:spacing w:after="0" w:line="240" w:lineRule="auto"/>
-        <w:rPr>
-          <w:rFonts w:ascii="Helvetica" w:eastAsia="Times New Roman" w:hAnsi="Helvetica" w:cs="Helvetica"/>
-          <w:color w:val="000000"/>
-          <w:sz w:val="27"/>
-          <w:szCs w:val="27"/>
-        </w:rPr>
-      </w:pPr>
-      <w:r>
-        <w:rPr>
-          <w:rFonts w:ascii="Helvetica" w:eastAsia="Times New Roman" w:hAnsi="Helvetica" w:cs="Helvetica"/>
-          <w:color w:val="000000"/>
-          <w:sz w:val="27"/>
-          <w:szCs w:val="27"/>
-        </w:rPr>
-        <w:lastRenderedPageBreak/>
-        <w:t xml:space="preserve">Source: </w:t>
-      </w:r>
-      <w:proofErr w:type="spellStart"/>
-      <w:r>
-        <w:rPr>
-          <w:rFonts w:ascii="Helvetica" w:eastAsia="Times New Roman" w:hAnsi="Helvetica" w:cs="Helvetica"/>
-          <w:color w:val="000000"/>
-          <w:sz w:val="27"/>
-          <w:szCs w:val="27"/>
-        </w:rPr>
-        <w:t>Clarksons</w:t>
-      </w:r>
-      <w:proofErr w:type="spellEnd"/>
-      <w:r>
-        <w:rPr>
-          <w:rFonts w:ascii="Helvetica" w:eastAsia="Times New Roman" w:hAnsi="Helvetica" w:cs="Helvetica"/>
-          <w:color w:val="000000"/>
-          <w:sz w:val="27"/>
-          <w:szCs w:val="27"/>
-        </w:rPr>
-        <w:t xml:space="preserve"> Research</w:t>
-      </w:r>
-    </w:p>
-    <w:p>
-      <w:pPr>
-        <w:shd w:val="clear" w:color="auto" w:fill="FFFFFF"/>
-        <w:spacing w:after="0" w:line="240" w:lineRule="auto"/>
-        <w:rPr>
-          <w:rFonts w:ascii="Helvetica" w:eastAsia="Times New Roman" w:hAnsi="Helvetica" w:cs="Helvetica"/>
-          <w:color w:val="000000"/>
-          <w:sz w:val="27"/>
-          <w:szCs w:val="27"/>
-        </w:rPr>
-      </w:pPr>
-      <w:r>
-        <w:rPr>
-          <w:rFonts w:ascii="Helvetica" w:eastAsia="Times New Roman" w:hAnsi="Helvetica" w:cs="Helvetica"/>
-          <w:noProof/>
-          <w:color w:val="000000"/>
-          <w:sz w:val="27"/>
-          <w:szCs w:val="27"/>
-        </w:rPr>
-        <w:drawing>
-          <wp:inline distT="0" distB="0" distL="0" distR="0" wp14:anchorId="7F1C9C33" wp14:editId="5C0BCDA6">
-            <wp:extent cx="9144000" cy="6099810"/>
-            <wp:effectExtent l="0" t="0" r="0" b="0"/>
-            <wp:docPr id="929790390" name="Picture 3" descr="A container ship transits through the Cocoli locks in the Panama Canal in Panama City, Panama, 22 August 2023."/>
-            <wp:cNvGraphicFramePr>
-              <a:graphicFrameLocks xmlns:a="http://schemas.openxmlformats.org/drawingml/2006/main" noChangeAspect="1"/>
-            </wp:cNvGraphicFramePr>
-            <a:graphic xmlns:a="http://schemas.openxmlformats.org/drawingml/2006/main">
-              <a:graphicData uri="http://schemas.openxmlformats.org/drawingml/2006/picture">
-                <pic:pic xmlns:pic="http://schemas.openxmlformats.org/drawingml/2006/picture">
-                  <pic:nvPicPr>
-                    <pic:cNvPr id="0" name="Picture 12" descr="A container ship transits through the Cocoli locks in the Panama Canal in Panama City, Panama, 22 August 2023."/>
-                    <pic:cNvPicPr>
-                      <a:picLocks noChangeAspect="1" noChangeArrowheads="1"/>
-                    </pic:cNvPicPr>
-                  </pic:nvPicPr>
-                  <pic:blipFill>
-                    <a:blip r:embed="rId12">
-                      <a:extLst>
-                        <a:ext uri="{28A0092B-C50C-407E-A947-70E740481C1C}">
-                          <a14:useLocalDpi xmlns:a14="http://schemas.microsoft.com/office/drawing/2010/main" val="0"/>
-                        </a:ext>
-                      </a:extLst>
-                    </a:blip>
-                    <a:srcRect/>
-                    <a:stretch>
-                      <a:fillRect/>
-                    </a:stretch>
-                  </pic:blipFill>
-                  <pic:spPr bwMode="auto">
-                    <a:xfrm>
-                      <a:off x="0" y="0"/>
-                      <a:ext cx="9144000" cy="6099810"/>
-                    </a:xfrm>
-                    <a:prstGeom prst="rect">
-                      <a:avLst/>
-                    </a:prstGeom>
-                    <a:noFill/>
-                    <a:ln>
-                      <a:noFill/>
-                    </a:ln>
-                  </pic:spPr>
-                </pic:pic>
-              </a:graphicData>
-            </a:graphic>
-          </wp:inline>
-        </w:drawing>
-      </w:r>
-    </w:p>
-    <w:p>
-      <w:pPr>
-        <w:shd w:val="clear" w:color="auto" w:fill="FFFFFF"/>
-        <w:spacing w:after="0" w:line="240" w:lineRule="auto"/>
-        <w:rPr>
-          <w:rFonts w:ascii="Helvetica" w:eastAsia="Times New Roman" w:hAnsi="Helvetica" w:cs="Helvetica"/>
-          <w:color w:val="000000"/>
-          <w:sz w:val="27"/>
-          <w:szCs w:val="27"/>
-        </w:rPr>
-      </w:pPr>
-      <w:r>
-        <w:rPr>
-          <w:rFonts w:ascii="Helvetica" w:eastAsia="Times New Roman" w:hAnsi="Helvetica" w:cs="Helvetica"/>
-          <w:color w:val="000000"/>
-          <w:sz w:val="27"/>
-          <w:szCs w:val="27"/>
-          <w:bdr w:val="single" w:sz="2" w:space="0" w:color="E5E7EB" w:frame="1"/>
-        </w:rPr>
-        <w:t xml:space="preserve">A container ship transits through the </w:t>
-      </w:r>
-      <w:proofErr w:type="spellStart"/>
-      <w:r>
-        <w:rPr>
-          <w:rFonts w:ascii="Helvetica" w:eastAsia="Times New Roman" w:hAnsi="Helvetica" w:cs="Helvetica"/>
-          <w:color w:val="000000"/>
-          <w:sz w:val="27"/>
-          <w:szCs w:val="27"/>
-          <w:bdr w:val="single" w:sz="2" w:space="0" w:color="E5E7EB" w:frame="1"/>
-        </w:rPr>
-        <w:t>Cocoli</w:t>
-      </w:r>
-      <w:proofErr w:type="spellEnd"/>
-      <w:r>
-        <w:rPr>
-          <w:rFonts w:ascii="Helvetica" w:eastAsia="Times New Roman" w:hAnsi="Helvetica" w:cs="Helvetica"/>
-          <w:color w:val="000000"/>
-          <w:sz w:val="27"/>
-          <w:szCs w:val="27"/>
-          <w:bdr w:val="single" w:sz="2" w:space="0" w:color="E5E7EB" w:frame="1"/>
-        </w:rPr>
-        <w:t xml:space="preserve"> Locks in the Panama </w:t>
-      </w:r>
-      <w:proofErr w:type="spellStart"/>
-      <w:r>
-        <w:rPr>
-          <w:rFonts w:ascii="Helvetica" w:eastAsia="Times New Roman" w:hAnsi="Helvetica" w:cs="Helvetica"/>
-          <w:color w:val="000000"/>
-          <w:sz w:val="27"/>
-          <w:szCs w:val="27"/>
-          <w:bdr w:val="single" w:sz="2" w:space="0" w:color="E5E7EB" w:frame="1"/>
-        </w:rPr>
-        <w:t>Canal.</w:t>
-      </w:r>
-      <w:r>
-        <w:rPr>
-          <w:rFonts w:ascii="Helvetica" w:eastAsia="Times New Roman" w:hAnsi="Helvetica" w:cs="Helvetica"/>
-          <w:i/>
-          <w:iCs/>
-          <w:color w:val="000000"/>
-          <w:sz w:val="27"/>
-          <w:szCs w:val="27"/>
-          <w:bdr w:val="single" w:sz="2" w:space="0" w:color="E5E7EB" w:frame="1"/>
-        </w:rPr>
-        <w:t>Photographer</w:t>
-      </w:r>
-      <w:proofErr w:type="spellEnd"/>
-      <w:r>
-        <w:rPr>
-          <w:rFonts w:ascii="Helvetica" w:eastAsia="Times New Roman" w:hAnsi="Helvetica" w:cs="Helvetica"/>
-          <w:i/>
-          <w:iCs/>
-          <w:color w:val="000000"/>
-          <w:sz w:val="27"/>
-          <w:szCs w:val="27"/>
-          <w:bdr w:val="single" w:sz="2" w:space="0" w:color="E5E7EB" w:frame="1"/>
-        </w:rPr>
-        <w:t>: Bienvenido Velasco/EPA-EFE/Shutterstock</w:t>
-      </w:r>
-    </w:p>
-    <w:p>
-      <w:pPr>
-        <w:pBdr>
-          <w:top w:val="single" w:sz="2" w:space="0" w:color="E5E7EB"/>
-          <w:left w:val="single" w:sz="2" w:space="0" w:color="E5E7EB"/>
-          <w:bottom w:val="single" w:sz="2" w:space="0" w:color="E5E7EB"/>
-          <w:right w:val="single" w:sz="2" w:space="0" w:color="E5E7EB"/>
-        </w:pBdr>
-        <w:shd w:val="clear" w:color="auto" w:fill="FFFFFF"/>
-        <w:spacing w:after="360" w:line="450" w:lineRule="atLeast"/>
-        <w:rPr>
-          <w:rFonts w:ascii="Georgia" w:eastAsia="Times New Roman" w:hAnsi="Georgia" w:cs="Helvetica"/>
-          <w:color w:val="000000"/>
-          <w:sz w:val="30"/>
-          <w:szCs w:val="30"/>
-        </w:rPr>
-      </w:pPr>
-      <w:r>
-        <w:rPr>
-          <w:rFonts w:ascii="Georgia" w:eastAsia="Times New Roman" w:hAnsi="Georgia" w:cs="Helvetica"/>
-          <w:color w:val="000000"/>
-          <w:sz w:val="30"/>
-          <w:szCs w:val="30"/>
-        </w:rPr>
-        <w:t xml:space="preserve">The Panama Canal is </w:t>
-      </w:r>
-      <w:r>
-        <w:rPr>
-          <w:rFonts w:ascii="Georgia" w:eastAsia="Times New Roman" w:hAnsi="Georgia" w:cs="Helvetica"/>
-          <w:color w:val="FF0000"/>
-          <w:sz w:val="30"/>
-          <w:szCs w:val="30"/>
-        </w:rPr>
-        <w:t xml:space="preserve">fed </w:t>
-      </w:r>
-      <w:r>
-        <w:rPr>
-          <w:rFonts w:ascii="Georgia" w:eastAsia="Times New Roman" w:hAnsi="Georgia" w:cs="Helvetica"/>
-          <w:color w:val="000000"/>
-          <w:sz w:val="30"/>
-          <w:szCs w:val="30"/>
-        </w:rPr>
-        <w:t xml:space="preserve">by a vast artificial lake—Lake </w:t>
-      </w:r>
-      <w:proofErr w:type="spellStart"/>
-      <w:r>
-        <w:rPr>
-          <w:rFonts w:ascii="Georgia" w:eastAsia="Times New Roman" w:hAnsi="Georgia" w:cs="Helvetica"/>
-          <w:color w:val="000000"/>
-          <w:sz w:val="30"/>
-          <w:szCs w:val="30"/>
-        </w:rPr>
-        <w:t>Gatún</w:t>
-      </w:r>
-      <w:proofErr w:type="spellEnd"/>
-      <w:r>
-        <w:rPr>
-          <w:rFonts w:ascii="Georgia" w:eastAsia="Times New Roman" w:hAnsi="Georgia" w:cs="Helvetica"/>
-          <w:color w:val="000000"/>
-          <w:sz w:val="30"/>
-          <w:szCs w:val="30"/>
-        </w:rPr>
-        <w:t>—that allows the locks below to fill so ships can cut between the Atlantic and Pacific oceans. Climate change has </w:t>
-      </w:r>
-      <w:hyperlink r:id="rId13" w:tgtFrame="_blank" w:tooltip="Panama Canal Jam Sends Ships Sailing Continents Out of Way (2)" w:history="1">
-        <w:r>
-          <w:rPr>
-            <w:rFonts w:ascii="Georgia" w:eastAsia="Times New Roman" w:hAnsi="Georgia" w:cs="Helvetica"/>
-            <w:color w:val="0000FF"/>
-            <w:sz w:val="30"/>
-            <w:szCs w:val="30"/>
-            <w:u w:val="single"/>
-            <w:bdr w:val="single" w:sz="2" w:space="0" w:color="E5E7EB" w:frame="1"/>
-          </w:rPr>
-          <w:t xml:space="preserve">lowered </w:t>
-        </w:r>
-        <w:proofErr w:type="spellStart"/>
-        <w:r>
-          <w:rPr>
-            <w:rFonts w:ascii="Georgia" w:eastAsia="Times New Roman" w:hAnsi="Georgia" w:cs="Helvetica"/>
-            <w:color w:val="0000FF"/>
-            <w:sz w:val="30"/>
-            <w:szCs w:val="30"/>
-            <w:u w:val="single"/>
-            <w:bdr w:val="single" w:sz="2" w:space="0" w:color="E5E7EB" w:frame="1"/>
-          </w:rPr>
-          <w:t>Gatún’s</w:t>
-        </w:r>
-        <w:proofErr w:type="spellEnd"/>
-        <w:r>
-          <w:rPr>
-            <w:rFonts w:ascii="Georgia" w:eastAsia="Times New Roman" w:hAnsi="Georgia" w:cs="Helvetica"/>
-            <w:color w:val="0000FF"/>
-            <w:sz w:val="30"/>
-            <w:szCs w:val="30"/>
-            <w:u w:val="single"/>
-            <w:bdr w:val="single" w:sz="2" w:space="0" w:color="E5E7EB" w:frame="1"/>
-          </w:rPr>
-          <w:t xml:space="preserve"> water levels</w:t>
-        </w:r>
-      </w:hyperlink>
-      <w:r>
-        <w:rPr>
-          <w:rFonts w:ascii="Georgia" w:eastAsia="Times New Roman" w:hAnsi="Georgia" w:cs="Helvetica"/>
-          <w:color w:val="000000"/>
-          <w:sz w:val="30"/>
-          <w:szCs w:val="30"/>
-        </w:rPr>
-        <w:t xml:space="preserve"> to the point where the authority that oversees transits has had to </w:t>
-      </w:r>
-      <w:r>
-        <w:rPr>
-          <w:rFonts w:ascii="Georgia" w:eastAsia="Times New Roman" w:hAnsi="Georgia" w:cs="Helvetica"/>
-          <w:color w:val="FF0000"/>
-          <w:sz w:val="30"/>
-          <w:szCs w:val="30"/>
-        </w:rPr>
-        <w:t xml:space="preserve">curb </w:t>
-      </w:r>
-      <w:r>
-        <w:rPr>
-          <w:rFonts w:asciiTheme="minorEastAsia" w:hAnsiTheme="minorEastAsia" w:cs="新細明體" w:hint="eastAsia"/>
-          <w:color w:val="FF0000"/>
-          <w:sz w:val="30"/>
-          <w:szCs w:val="30"/>
-        </w:rPr>
-        <w:t>抑制</w:t>
-      </w:r>
-      <w:r>
-        <w:rPr>
-          <w:rFonts w:ascii="Georgia" w:eastAsia="Times New Roman" w:hAnsi="Georgia" w:cs="Helvetica"/>
-          <w:color w:val="000000"/>
-          <w:sz w:val="30"/>
-          <w:szCs w:val="30"/>
-        </w:rPr>
-        <w:t xml:space="preserve">how many vessels can pass. The dry weather last year </w:t>
-      </w:r>
-      <w:proofErr w:type="gramStart"/>
-      <w:r>
-        <w:rPr>
-          <w:rFonts w:ascii="Georgia" w:eastAsia="Times New Roman" w:hAnsi="Georgia" w:cs="Helvetica"/>
-          <w:color w:val="000000"/>
-          <w:sz w:val="30"/>
-          <w:szCs w:val="30"/>
-        </w:rPr>
-        <w:t>has choked</w:t>
-      </w:r>
-      <w:proofErr w:type="gramEnd"/>
-      <w:r>
-        <w:rPr>
-          <w:rFonts w:ascii="Georgia" w:eastAsia="Times New Roman" w:hAnsi="Georgia" w:cs="Helvetica"/>
-          <w:color w:val="000000"/>
-          <w:sz w:val="30"/>
-          <w:szCs w:val="30"/>
-        </w:rPr>
-        <w:t xml:space="preserve"> vessel traffic and cost shippers millions of dollars. </w:t>
-      </w:r>
-      <w:r>
-        <w:rPr>
-          <w:rFonts w:ascii="Georgia" w:eastAsia="Times New Roman" w:hAnsi="Georgia" w:cs="Helvetica"/>
-          <w:color w:val="000000"/>
-          <w:sz w:val="30"/>
-          <w:szCs w:val="30"/>
-          <w:highlight w:val="green"/>
-        </w:rPr>
-        <w:t>The number of daily crossings has begun to recover from a low of 21 ships in late January</w:t>
-      </w:r>
-      <w:r>
-        <w:rPr>
-          <w:rFonts w:ascii="Georgia" w:hAnsi="Georgia" w:cs="Helvetica" w:hint="eastAsia"/>
-          <w:color w:val="000000"/>
-          <w:sz w:val="30"/>
-          <w:szCs w:val="30"/>
-        </w:rPr>
-        <w:t xml:space="preserve"> </w:t>
-      </w:r>
-      <w:r>
-        <w:rPr>
-          <w:rFonts w:ascii="Georgia" w:hAnsi="Georgia" w:cs="Helvetica" w:hint="eastAsia"/>
-          <w:color w:val="000000"/>
-          <w:sz w:val="30"/>
-          <w:szCs w:val="30"/>
-          <w:highlight w:val="green"/>
-        </w:rPr>
-        <w:t>在一月每日的渡船數量從低於</w:t>
-      </w:r>
-      <w:r>
-        <w:rPr>
-          <w:rFonts w:ascii="Georgia" w:hAnsi="Georgia" w:cs="Helvetica" w:hint="eastAsia"/>
-          <w:color w:val="000000"/>
-          <w:sz w:val="30"/>
-          <w:szCs w:val="30"/>
-        </w:rPr>
-        <w:t>21</w:t>
-      </w:r>
-      <w:r>
-        <w:rPr>
-          <w:rFonts w:ascii="Georgia" w:hAnsi="Georgia" w:cs="Helvetica" w:hint="eastAsia"/>
-          <w:color w:val="000000"/>
-          <w:sz w:val="30"/>
-          <w:szCs w:val="30"/>
-        </w:rPr>
-        <w:t>開始回復</w:t>
-      </w:r>
-      <w:r>
-        <w:rPr>
-          <w:rFonts w:ascii="Georgia" w:eastAsia="Times New Roman" w:hAnsi="Georgia" w:cs="Helvetica"/>
-          <w:color w:val="000000"/>
-          <w:sz w:val="30"/>
-          <w:szCs w:val="30"/>
-        </w:rPr>
-        <w:t>, and a </w:t>
-      </w:r>
-      <w:hyperlink r:id="rId14" w:tgtFrame="_blank" w:tooltip="Chances of a Weather-Roiling La Niña This Year Are Now Above 80%" w:history="1">
-        <w:r>
-          <w:rPr>
-            <w:rFonts w:ascii="Georgia" w:eastAsia="Times New Roman" w:hAnsi="Georgia" w:cs="Helvetica"/>
-            <w:color w:val="0000FF"/>
-            <w:sz w:val="30"/>
-            <w:szCs w:val="30"/>
-            <w:u w:val="single"/>
-            <w:bdr w:val="single" w:sz="2" w:space="0" w:color="E5E7EB" w:frame="1"/>
-          </w:rPr>
-          <w:t>La Niña weather phenomenon</w:t>
-        </w:r>
-      </w:hyperlink>
-      <w:r>
-        <w:rPr>
-          <w:rFonts w:ascii="Georgia" w:eastAsia="Times New Roman" w:hAnsi="Georgia" w:cs="Helvetica"/>
-          <w:color w:val="000000"/>
-          <w:sz w:val="30"/>
-          <w:szCs w:val="30"/>
-        </w:rPr>
-        <w:t xml:space="preserve"> anticipated </w:t>
-      </w:r>
-      <w:r>
-        <w:rPr>
-          <w:rFonts w:ascii="Georgia" w:eastAsia="Times New Roman" w:hAnsi="Georgia" w:cs="Helvetica"/>
-          <w:color w:val="FF0000"/>
-          <w:sz w:val="30"/>
-          <w:szCs w:val="30"/>
-        </w:rPr>
-        <w:t>in late summer</w:t>
-      </w:r>
-      <w:r>
-        <w:rPr>
-          <w:rFonts w:ascii="Georgia" w:hAnsi="Georgia" w:cs="Helvetica" w:hint="eastAsia"/>
-          <w:color w:val="FF0000"/>
-          <w:sz w:val="30"/>
-          <w:szCs w:val="30"/>
-        </w:rPr>
-        <w:t xml:space="preserve"> </w:t>
-      </w:r>
-      <w:r>
-        <w:rPr>
-          <w:rFonts w:ascii="Georgia" w:hAnsi="Georgia" w:cs="Helvetica" w:hint="eastAsia"/>
-          <w:color w:val="FF0000"/>
-          <w:sz w:val="30"/>
-          <w:szCs w:val="30"/>
-        </w:rPr>
-        <w:t>夏末</w:t>
-      </w:r>
-      <w:r>
-        <w:rPr>
-          <w:rFonts w:ascii="Georgia" w:eastAsia="Times New Roman" w:hAnsi="Georgia" w:cs="Helvetica"/>
-          <w:color w:val="FF0000"/>
-          <w:sz w:val="30"/>
-          <w:szCs w:val="30"/>
-        </w:rPr>
-        <w:t xml:space="preserve"> </w:t>
-      </w:r>
-      <w:r>
-        <w:rPr>
-          <w:rFonts w:ascii="Georgia" w:eastAsia="Times New Roman" w:hAnsi="Georgia" w:cs="Helvetica"/>
-          <w:color w:val="000000"/>
-          <w:sz w:val="30"/>
-          <w:szCs w:val="30"/>
-        </w:rPr>
-        <w:t xml:space="preserve">is expected to improve conditions. But daily traffic remains below the long-term average of 35 ships per day, and the canal authority will need at least the rest of this year to fully recover from the 2023 </w:t>
-      </w:r>
-      <w:r>
-        <w:rPr>
-          <w:rFonts w:ascii="Georgia" w:eastAsia="Times New Roman" w:hAnsi="Georgia" w:cs="Helvetica"/>
-          <w:sz w:val="30"/>
-          <w:szCs w:val="30"/>
-        </w:rPr>
-        <w:t>drought</w:t>
-      </w:r>
-      <w:r>
-        <w:rPr>
-          <w:rFonts w:ascii="Georgia" w:eastAsia="Times New Roman" w:hAnsi="Georgia" w:cs="Helvetica"/>
-          <w:color w:val="000000"/>
-          <w:sz w:val="30"/>
-          <w:szCs w:val="30"/>
-        </w:rPr>
-        <w:t>. </w:t>
-      </w:r>
-      <w:r>
-        <w:rPr>
-          <w:rFonts w:ascii="Georgia" w:eastAsia="Times New Roman" w:hAnsi="Georgia" w:cs="Helvetica"/>
-          <w:i/>
-          <w:iCs/>
-          <w:color w:val="000000"/>
-          <w:sz w:val="30"/>
-          <w:szCs w:val="30"/>
-          <w:bdr w:val="single" w:sz="2" w:space="0" w:color="E5E7EB" w:frame="1"/>
-        </w:rPr>
-        <w:t>—With Brendan Murray and Julian Lee</w:t>
-      </w:r>
-    </w:p>
-    <w:p>
-      <w:pPr>
-        <w:pBdr>
-          <w:top w:val="single" w:sz="2" w:space="0" w:color="E5E7EB"/>
-          <w:left w:val="single" w:sz="2" w:space="0" w:color="E5E7EB"/>
-          <w:bottom w:val="single" w:sz="2" w:space="0" w:color="E5E7EB"/>
-          <w:right w:val="single" w:sz="2" w:space="0" w:color="E5E7EB"/>
-        </w:pBdr>
-        <w:shd w:val="clear" w:color="auto" w:fill="FFFFFF"/>
-        <w:spacing w:after="360" w:line="450" w:lineRule="atLeast"/>
-        <w:rPr>
-          <w:rFonts w:ascii="Georgia" w:eastAsia="Times New Roman" w:hAnsi="Georgia" w:cs="Helvetica"/>
-          <w:color w:val="000000"/>
-          <w:sz w:val="30"/>
-          <w:szCs w:val="30"/>
-        </w:rPr>
-      </w:pPr>
-      <w:r>
-        <w:rPr>
-          <w:rFonts w:ascii="Georgia" w:eastAsia="Times New Roman" w:hAnsi="Georgia" w:cs="Helvetica"/>
-          <w:i/>
-          <w:iCs/>
-          <w:color w:val="000000"/>
-          <w:sz w:val="30"/>
-          <w:szCs w:val="30"/>
-          <w:bdr w:val="single" w:sz="2" w:space="0" w:color="E5E7EB" w:frame="1"/>
-        </w:rPr>
-        <w:t>Read More: </w:t>
-      </w:r>
-      <w:hyperlink r:id="rId15" w:tgtFrame="_blank" w:tooltip="China Goods Flood Into Mexico, Making It Top Global Trade Route" w:history="1">
-        <w:r>
-          <w:rPr>
-            <w:rFonts w:ascii="Georgia" w:eastAsia="Times New Roman" w:hAnsi="Georgia" w:cs="Helvetica"/>
-            <w:i/>
-            <w:iCs/>
-            <w:color w:val="0000FF"/>
-            <w:sz w:val="30"/>
-            <w:szCs w:val="30"/>
-            <w:u w:val="single"/>
-            <w:bdr w:val="single" w:sz="2" w:space="0" w:color="E5E7EB" w:frame="1"/>
-          </w:rPr>
-          <w:t>China Goods Flood Into Mexico, Making It Top Global Trade Route</w:t>
-        </w:r>
-      </w:hyperlink>
+        <w:t xml:space="preserve">.  </w:t>
+      </w:r>
     </w:p>
     <w:p/>
     <w:sectPr>

</xml_diff>